<commit_message>
Leap Sentencing Template fully working.
</commit_message>
<xml_diff>
--- a/resources/Templates/Leap_Sentencing_Template.docx
+++ b/resources/Templates/Leap_Sentencing_Template.docx
@@ -247,7 +247,16 @@
           <w:sz w:val="20"/>
           <w:szCs w:val="20"/>
         </w:rPr>
-        <w:t xml:space="preserve">.  {{ </w:t>
+        <w:t xml:space="preserve">.  </w:t>
+      </w:r>
+      <w:proofErr w:type="gramStart"/>
+      <w:r>
+        <w:rPr>
+          <w:rFonts w:ascii="Palatino Linotype" w:hAnsi="Palatino Linotype"/>
+          <w:sz w:val="20"/>
+          <w:szCs w:val="20"/>
+        </w:rPr>
+        <w:t xml:space="preserve">{{ </w:t>
       </w:r>
       <w:proofErr w:type="spellStart"/>
       <w:r>
@@ -256,7 +265,16 @@
           <w:sz w:val="20"/>
           <w:szCs w:val="20"/>
         </w:rPr>
-        <w:t>case_number</w:t>
+        <w:t>case</w:t>
+      </w:r>
+      <w:proofErr w:type="gramEnd"/>
+      <w:r>
+        <w:rPr>
+          <w:rFonts w:ascii="Palatino Linotype" w:hAnsi="Palatino Linotype"/>
+          <w:sz w:val="20"/>
+          <w:szCs w:val="20"/>
+        </w:rPr>
+        <w:t>_number</w:t>
       </w:r>
       <w:proofErr w:type="spellEnd"/>
       <w:r>
@@ -338,6 +356,7 @@
           <w:szCs w:val="20"/>
         </w:rPr>
       </w:pPr>
+      <w:proofErr w:type="gramStart"/>
       <w:r>
         <w:rPr>
           <w:rFonts w:ascii="Palatino Linotype" w:hAnsi="Palatino Linotype"/>
@@ -353,7 +372,16 @@
           <w:sz w:val="20"/>
           <w:szCs w:val="20"/>
         </w:rPr>
-        <w:t>defendant.</w:t>
+        <w:t>defendant</w:t>
+      </w:r>
+      <w:proofErr w:type="gramEnd"/>
+      <w:r>
+        <w:rPr>
+          <w:rFonts w:ascii="Palatino Linotype" w:hAnsi="Palatino Linotype"/>
+          <w:sz w:val="20"/>
+          <w:szCs w:val="20"/>
+        </w:rPr>
+        <w:t>.</w:t>
       </w:r>
       <w:r>
         <w:rPr>
@@ -538,7 +566,17 @@
           <w:sz w:val="20"/>
           <w:szCs w:val="20"/>
         </w:rPr>
-        <w:t>judicial_officer</w:t>
+        <w:t>judicial_</w:t>
+      </w:r>
+      <w:proofErr w:type="gramStart"/>
+      <w:r>
+        <w:rPr>
+          <w:rFonts w:ascii="Palatino Linotype" w:hAnsi="Palatino Linotype"/>
+          <w:bCs/>
+          <w:sz w:val="20"/>
+          <w:szCs w:val="20"/>
+        </w:rPr>
+        <w:t>officer</w:t>
       </w:r>
       <w:r>
         <w:rPr>
@@ -549,6 +587,7 @@
         </w:rPr>
         <w:t>.officer</w:t>
       </w:r>
+      <w:proofErr w:type="gramEnd"/>
       <w:r>
         <w:rPr>
           <w:rFonts w:ascii="Palatino Linotype" w:hAnsi="Palatino Linotype"/>
@@ -671,7 +710,25 @@
           <w:sz w:val="20"/>
           <w:szCs w:val="20"/>
         </w:rPr>
-        <w:t>judicial_officer.officer_type</w:t>
+        <w:t>judicial_</w:t>
+      </w:r>
+      <w:proofErr w:type="gramStart"/>
+      <w:r>
+        <w:rPr>
+          <w:rFonts w:ascii="Palatino Linotype" w:hAnsi="Palatino Linotype"/>
+          <w:sz w:val="20"/>
+          <w:szCs w:val="20"/>
+        </w:rPr>
+        <w:t>officer.officer</w:t>
+      </w:r>
+      <w:proofErr w:type="gramEnd"/>
+      <w:r>
+        <w:rPr>
+          <w:rFonts w:ascii="Palatino Linotype" w:hAnsi="Palatino Linotype"/>
+          <w:sz w:val="20"/>
+          <w:szCs w:val="20"/>
+        </w:rPr>
+        <w:t>_type</w:t>
       </w:r>
       <w:proofErr w:type="spellEnd"/>
       <w:r>
@@ -735,6 +792,7 @@
         <w:jc w:val="both"/>
         <w:rPr>
           <w:rFonts w:ascii="Palatino Linotype" w:hAnsi="Palatino Linotype"/>
+          <w:bCs/>
           <w:sz w:val="20"/>
           <w:szCs w:val="20"/>
         </w:rPr>
@@ -753,7 +811,16 @@
           <w:sz w:val="20"/>
           <w:szCs w:val="20"/>
         </w:rPr>
-        <w:t xml:space="preserve"> plead guilty and the court found Defendant guilty on {{ </w:t>
+        <w:t xml:space="preserve"> plead guilty and the court found Defendant guilty on </w:t>
+      </w:r>
+      <w:proofErr w:type="gramStart"/>
+      <w:r>
+        <w:rPr>
+          <w:rFonts w:ascii="Palatino Linotype" w:hAnsi="Palatino Linotype"/>
+          <w:sz w:val="20"/>
+          <w:szCs w:val="20"/>
+        </w:rPr>
+        <w:t xml:space="preserve">{{ </w:t>
       </w:r>
       <w:proofErr w:type="spellStart"/>
       <w:r>
@@ -762,7 +829,16 @@
           <w:sz w:val="20"/>
           <w:szCs w:val="20"/>
         </w:rPr>
-        <w:t>leap_plea_date</w:t>
+        <w:t>leap</w:t>
+      </w:r>
+      <w:proofErr w:type="gramEnd"/>
+      <w:r>
+        <w:rPr>
+          <w:rFonts w:ascii="Palatino Linotype" w:hAnsi="Palatino Linotype"/>
+          <w:sz w:val="20"/>
+          <w:szCs w:val="20"/>
+        </w:rPr>
+        <w:t>_plea_date</w:t>
       </w:r>
       <w:proofErr w:type="spellEnd"/>
       <w:r>
@@ -779,7 +855,16 @@
           <w:sz w:val="20"/>
           <w:szCs w:val="20"/>
         </w:rPr>
-        <w:t xml:space="preserve">failed to complete the terms of the License Evaluation and Assistance Program and appeared in Court for sentencing on {{ </w:t>
+        <w:t xml:space="preserve">failed to complete the terms of the License Evaluation and Assistance Program and appeared in Court for sentencing on </w:t>
+      </w:r>
+      <w:proofErr w:type="gramStart"/>
+      <w:r>
+        <w:rPr>
+          <w:rFonts w:ascii="Palatino Linotype" w:hAnsi="Palatino Linotype"/>
+          <w:sz w:val="20"/>
+          <w:szCs w:val="20"/>
+        </w:rPr>
+        <w:t xml:space="preserve">{{ </w:t>
       </w:r>
       <w:proofErr w:type="spellStart"/>
       <w:r>
@@ -788,7 +873,16 @@
           <w:sz w:val="20"/>
           <w:szCs w:val="20"/>
         </w:rPr>
-        <w:t>plea_trial_date</w:t>
+        <w:t>plea</w:t>
+      </w:r>
+      <w:proofErr w:type="gramEnd"/>
+      <w:r>
+        <w:rPr>
+          <w:rFonts w:ascii="Palatino Linotype" w:hAnsi="Palatino Linotype"/>
+          <w:sz w:val="20"/>
+          <w:szCs w:val="20"/>
+        </w:rPr>
+        <w:t>_trial_date</w:t>
       </w:r>
       <w:proofErr w:type="spellEnd"/>
       <w:r>
@@ -826,7 +920,27 @@
           <w:sz w:val="20"/>
           <w:szCs w:val="20"/>
         </w:rPr>
-        <w:t xml:space="preserve"> is false %}Defendant was represented by {{ </w:t>
+        <w:t xml:space="preserve"> is false </w:t>
+      </w:r>
+      <w:proofErr w:type="gramStart"/>
+      <w:r>
+        <w:rPr>
+          <w:rFonts w:ascii="Palatino Linotype" w:hAnsi="Palatino Linotype"/>
+          <w:bCs/>
+          <w:sz w:val="20"/>
+          <w:szCs w:val="20"/>
+        </w:rPr>
+        <w:t>%}Defendant</w:t>
+      </w:r>
+      <w:proofErr w:type="gramEnd"/>
+      <w:r>
+        <w:rPr>
+          <w:rFonts w:ascii="Palatino Linotype" w:hAnsi="Palatino Linotype"/>
+          <w:bCs/>
+          <w:sz w:val="20"/>
+          <w:szCs w:val="20"/>
+        </w:rPr>
+        <w:t xml:space="preserve"> was represented by {{ </w:t>
       </w:r>
       <w:proofErr w:type="spellStart"/>
       <w:r>
@@ -906,7 +1020,45 @@
           <w:sz w:val="20"/>
           <w:szCs w:val="20"/>
         </w:rPr>
-        <w:t xml:space="preserve"> is true %}Defendant appeared pro se, having previously waived the right to counsel. {% endif %}</w:t>
+        <w:t xml:space="preserve"> is true </w:t>
+      </w:r>
+      <w:proofErr w:type="gramStart"/>
+      <w:r>
+        <w:rPr>
+          <w:rFonts w:ascii="Palatino Linotype" w:hAnsi="Palatino Linotype"/>
+          <w:bCs/>
+          <w:sz w:val="20"/>
+          <w:szCs w:val="20"/>
+        </w:rPr>
+        <w:t>%}Defendant</w:t>
+      </w:r>
+      <w:proofErr w:type="gramEnd"/>
+      <w:r>
+        <w:rPr>
+          <w:rFonts w:ascii="Palatino Linotype" w:hAnsi="Palatino Linotype"/>
+          <w:bCs/>
+          <w:sz w:val="20"/>
+          <w:szCs w:val="20"/>
+        </w:rPr>
+        <w:t xml:space="preserve"> appeared pro se, having previously waived the right to counsel.</w:t>
+      </w:r>
+      <w:r>
+        <w:rPr>
+          <w:rFonts w:ascii="Palatino Linotype" w:hAnsi="Palatino Linotype"/>
+          <w:bCs/>
+          <w:sz w:val="20"/>
+          <w:szCs w:val="20"/>
+        </w:rPr>
+        <w:t xml:space="preserve"> </w:t>
+      </w:r>
+      <w:r>
+        <w:rPr>
+          <w:rFonts w:ascii="Palatino Linotype" w:hAnsi="Palatino Linotype"/>
+          <w:bCs/>
+          <w:sz w:val="20"/>
+          <w:szCs w:val="20"/>
+        </w:rPr>
+        <w:t>{% endif %}</w:t>
       </w:r>
       <w:r>
         <w:rPr>
@@ -991,7 +1143,17 @@
           <w:sz w:val="20"/>
           <w:szCs w:val="20"/>
         </w:rPr>
-        <w:t xml:space="preserve"> {{ </w:t>
+        <w:t xml:space="preserve"> </w:t>
+      </w:r>
+      <w:proofErr w:type="gramStart"/>
+      <w:r>
+        <w:rPr>
+          <w:rFonts w:ascii="Palatino Linotype" w:hAnsi="Palatino Linotype"/>
+          <w:bCs/>
+          <w:sz w:val="20"/>
+          <w:szCs w:val="20"/>
+        </w:rPr>
+        <w:t xml:space="preserve">{{ </w:t>
       </w:r>
       <w:proofErr w:type="spellStart"/>
       <w:r>
@@ -1001,7 +1163,17 @@
           <w:sz w:val="20"/>
           <w:szCs w:val="20"/>
         </w:rPr>
-        <w:t>amend_offense_details.motion_disposition</w:t>
+        <w:t>amend</w:t>
+      </w:r>
+      <w:proofErr w:type="gramEnd"/>
+      <w:r>
+        <w:rPr>
+          <w:rFonts w:ascii="Palatino Linotype" w:hAnsi="Palatino Linotype"/>
+          <w:bCs/>
+          <w:sz w:val="20"/>
+          <w:szCs w:val="20"/>
+        </w:rPr>
+        <w:t>_offense_details.motion_disposition</w:t>
       </w:r>
       <w:proofErr w:type="spellEnd"/>
       <w:r>
@@ -1199,6 +1371,10 @@
     </w:p>
     <w:p>
       <w:pPr>
+        <w:tabs>
+          <w:tab w:val="center" w:pos="4680"/>
+        </w:tabs>
+        <w:jc w:val="both"/>
         <w:rPr>
           <w:rFonts w:ascii="Palatino Linotype" w:hAnsi="Palatino Linotype"/>
           <w:sz w:val="20"/>
@@ -1214,18 +1390,19 @@
         <w:tblLook w:val="04A0" w:firstRow="1" w:lastRow="0" w:firstColumn="1" w:lastColumn="0" w:noHBand="0" w:noVBand="1"/>
       </w:tblPr>
       <w:tblGrid>
-        <w:gridCol w:w="1801"/>
-        <w:gridCol w:w="1559"/>
-        <w:gridCol w:w="3289"/>
-        <w:gridCol w:w="1632"/>
+        <w:gridCol w:w="2448"/>
+        <w:gridCol w:w="1440"/>
+        <w:gridCol w:w="2880"/>
+        <w:gridCol w:w="1440"/>
       </w:tblGrid>
       <w:tr>
         <w:trPr>
+          <w:cantSplit/>
           <w:jc w:val="center"/>
         </w:trPr>
         <w:tc>
           <w:tcPr>
-            <w:tcW w:w="1801" w:type="dxa"/>
+            <w:tcW w:w="2448" w:type="dxa"/>
           </w:tcPr>
           <w:p>
             <w:pPr>
@@ -1263,7 +1440,7 @@
         </w:tc>
         <w:tc>
           <w:tcPr>
-            <w:tcW w:w="1559" w:type="dxa"/>
+            <w:tcW w:w="1440" w:type="dxa"/>
           </w:tcPr>
           <w:p>
             <w:pPr>
@@ -1345,7 +1522,7 @@
         </w:tc>
         <w:tc>
           <w:tcPr>
-            <w:tcW w:w="3289" w:type="dxa"/>
+            <w:tcW w:w="2880" w:type="dxa"/>
           </w:tcPr>
           <w:p>
             <w:pPr>
@@ -1369,6 +1546,7 @@
                 <w:szCs w:val="20"/>
               </w:rPr>
             </w:pPr>
+            <w:proofErr w:type="gramStart"/>
             <w:r>
               <w:rPr>
                 <w:rFonts w:ascii="Palatino Linotype" w:hAnsi="Palatino Linotype"/>
@@ -1388,7 +1566,18 @@
                 <w:sz w:val="20"/>
                 <w:szCs w:val="20"/>
               </w:rPr>
-              <w:t>charge.offense</w:t>
+              <w:t>charge</w:t>
+            </w:r>
+            <w:proofErr w:type="gramEnd"/>
+            <w:r>
+              <w:rPr>
+                <w:rFonts w:ascii="Palatino Linotype" w:hAnsi="Palatino Linotype"/>
+                <w:b/>
+                <w:bCs/>
+                <w:sz w:val="20"/>
+                <w:szCs w:val="20"/>
+              </w:rPr>
+              <w:t>.offense</w:t>
             </w:r>
             <w:proofErr w:type="spellEnd"/>
             <w:r>
@@ -1405,7 +1594,7 @@
         </w:tc>
         <w:tc>
           <w:tcPr>
-            <w:tcW w:w="1632" w:type="dxa"/>
+            <w:tcW w:w="1440" w:type="dxa"/>
           </w:tcPr>
           <w:p>
             <w:pPr>
@@ -1488,11 +1677,12 @@
       </w:tr>
       <w:tr>
         <w:trPr>
+          <w:cantSplit/>
           <w:jc w:val="center"/>
         </w:trPr>
         <w:tc>
           <w:tcPr>
-            <w:tcW w:w="1801" w:type="dxa"/>
+            <w:tcW w:w="2448" w:type="dxa"/>
           </w:tcPr>
           <w:p>
             <w:pPr>
@@ -1530,7 +1720,7 @@
         </w:tc>
         <w:tc>
           <w:tcPr>
-            <w:tcW w:w="1559" w:type="dxa"/>
+            <w:tcW w:w="1440" w:type="dxa"/>
           </w:tcPr>
           <w:p>
             <w:pPr>
@@ -1612,7 +1802,7 @@
         </w:tc>
         <w:tc>
           <w:tcPr>
-            <w:tcW w:w="3289" w:type="dxa"/>
+            <w:tcW w:w="2880" w:type="dxa"/>
           </w:tcPr>
           <w:p>
             <w:pPr>
@@ -1636,6 +1826,7 @@
                 <w:szCs w:val="20"/>
               </w:rPr>
             </w:pPr>
+            <w:proofErr w:type="gramStart"/>
             <w:r>
               <w:rPr>
                 <w:rFonts w:ascii="Palatino Linotype" w:hAnsi="Palatino Linotype"/>
@@ -1655,7 +1846,18 @@
                 <w:sz w:val="20"/>
                 <w:szCs w:val="20"/>
               </w:rPr>
-              <w:t>charge.statute</w:t>
+              <w:t>charge</w:t>
+            </w:r>
+            <w:proofErr w:type="gramEnd"/>
+            <w:r>
+              <w:rPr>
+                <w:rFonts w:ascii="Palatino Linotype" w:hAnsi="Palatino Linotype"/>
+                <w:b/>
+                <w:bCs/>
+                <w:sz w:val="20"/>
+                <w:szCs w:val="20"/>
+              </w:rPr>
+              <w:t>.statute</w:t>
             </w:r>
             <w:proofErr w:type="spellEnd"/>
             <w:r>
@@ -1672,7 +1874,7 @@
         </w:tc>
         <w:tc>
           <w:tcPr>
-            <w:tcW w:w="1632" w:type="dxa"/>
+            <w:tcW w:w="1440" w:type="dxa"/>
           </w:tcPr>
           <w:p>
             <w:pPr>
@@ -1755,11 +1957,12 @@
       </w:tr>
       <w:tr>
         <w:trPr>
+          <w:cantSplit/>
           <w:jc w:val="center"/>
         </w:trPr>
         <w:tc>
           <w:tcPr>
-            <w:tcW w:w="1801" w:type="dxa"/>
+            <w:tcW w:w="2448" w:type="dxa"/>
           </w:tcPr>
           <w:p>
             <w:pPr>
@@ -1797,7 +2000,7 @@
         </w:tc>
         <w:tc>
           <w:tcPr>
-            <w:tcW w:w="1559" w:type="dxa"/>
+            <w:tcW w:w="1440" w:type="dxa"/>
           </w:tcPr>
           <w:p>
             <w:pPr>
@@ -1879,7 +2082,7 @@
         </w:tc>
         <w:tc>
           <w:tcPr>
-            <w:tcW w:w="3289" w:type="dxa"/>
+            <w:tcW w:w="2880" w:type="dxa"/>
           </w:tcPr>
           <w:p>
             <w:pPr>
@@ -1903,6 +2106,7 @@
                 <w:szCs w:val="20"/>
               </w:rPr>
             </w:pPr>
+            <w:proofErr w:type="gramStart"/>
             <w:r>
               <w:rPr>
                 <w:rFonts w:ascii="Palatino Linotype" w:hAnsi="Palatino Linotype"/>
@@ -1922,7 +2126,18 @@
                 <w:sz w:val="20"/>
                 <w:szCs w:val="20"/>
               </w:rPr>
-              <w:t>charge.degree</w:t>
+              <w:t>charge</w:t>
+            </w:r>
+            <w:proofErr w:type="gramEnd"/>
+            <w:r>
+              <w:rPr>
+                <w:rFonts w:ascii="Palatino Linotype" w:hAnsi="Palatino Linotype"/>
+                <w:b/>
+                <w:bCs/>
+                <w:sz w:val="20"/>
+                <w:szCs w:val="20"/>
+              </w:rPr>
+              <w:t>.degree</w:t>
             </w:r>
             <w:proofErr w:type="spellEnd"/>
             <w:r>
@@ -1939,7 +2154,7 @@
         </w:tc>
         <w:tc>
           <w:tcPr>
-            <w:tcW w:w="1632" w:type="dxa"/>
+            <w:tcW w:w="1440" w:type="dxa"/>
           </w:tcPr>
           <w:p>
             <w:pPr>
@@ -2022,11 +2237,12 @@
       </w:tr>
       <w:tr>
         <w:trPr>
+          <w:cantSplit/>
           <w:jc w:val="center"/>
         </w:trPr>
         <w:tc>
           <w:tcPr>
-            <w:tcW w:w="1801" w:type="dxa"/>
+            <w:tcW w:w="2448" w:type="dxa"/>
           </w:tcPr>
           <w:p>
             <w:pPr>
@@ -2078,7 +2294,18 @@
                 <w:sz w:val="20"/>
                 <w:szCs w:val="20"/>
               </w:rPr>
-              <w:t xml:space="preserve">on {{ </w:t>
+              <w:t xml:space="preserve">on </w:t>
+            </w:r>
+            <w:proofErr w:type="gramStart"/>
+            <w:r>
+              <w:rPr>
+                <w:rFonts w:ascii="Palatino Linotype" w:hAnsi="Palatino Linotype"/>
+                <w:b/>
+                <w:bCs/>
+                <w:sz w:val="20"/>
+                <w:szCs w:val="20"/>
+              </w:rPr>
+              <w:t xml:space="preserve">{{ </w:t>
             </w:r>
             <w:proofErr w:type="spellStart"/>
             <w:r>
@@ -2089,7 +2316,18 @@
                 <w:sz w:val="20"/>
                 <w:szCs w:val="20"/>
               </w:rPr>
-              <w:t>leap_plea_date</w:t>
+              <w:t>leap</w:t>
+            </w:r>
+            <w:proofErr w:type="gramEnd"/>
+            <w:r>
+              <w:rPr>
+                <w:rFonts w:ascii="Palatino Linotype" w:hAnsi="Palatino Linotype"/>
+                <w:b/>
+                <w:bCs/>
+                <w:sz w:val="20"/>
+                <w:szCs w:val="20"/>
+              </w:rPr>
+              <w:t>_plea_date</w:t>
             </w:r>
             <w:proofErr w:type="spellEnd"/>
             <w:r>
@@ -2106,7 +2344,7 @@
         </w:tc>
         <w:tc>
           <w:tcPr>
-            <w:tcW w:w="1559" w:type="dxa"/>
+            <w:tcW w:w="1440" w:type="dxa"/>
           </w:tcPr>
           <w:p>
             <w:pPr>
@@ -2188,7 +2426,7 @@
         </w:tc>
         <w:tc>
           <w:tcPr>
-            <w:tcW w:w="3289" w:type="dxa"/>
+            <w:tcW w:w="2880" w:type="dxa"/>
           </w:tcPr>
           <w:p>
             <w:pPr>
@@ -2212,6 +2450,7 @@
                 <w:szCs w:val="20"/>
               </w:rPr>
             </w:pPr>
+            <w:proofErr w:type="gramStart"/>
             <w:r>
               <w:rPr>
                 <w:rFonts w:ascii="Palatino Linotype" w:hAnsi="Palatino Linotype"/>
@@ -2231,7 +2470,18 @@
                 <w:sz w:val="20"/>
                 <w:szCs w:val="20"/>
               </w:rPr>
-              <w:t>charge.plea</w:t>
+              <w:t>charge</w:t>
+            </w:r>
+            <w:proofErr w:type="gramEnd"/>
+            <w:r>
+              <w:rPr>
+                <w:rFonts w:ascii="Palatino Linotype" w:hAnsi="Palatino Linotype"/>
+                <w:b/>
+                <w:bCs/>
+                <w:sz w:val="20"/>
+                <w:szCs w:val="20"/>
+              </w:rPr>
+              <w:t>.plea</w:t>
             </w:r>
             <w:proofErr w:type="spellEnd"/>
             <w:r>
@@ -2248,7 +2498,7 @@
         </w:tc>
         <w:tc>
           <w:tcPr>
-            <w:tcW w:w="1632" w:type="dxa"/>
+            <w:tcW w:w="1440" w:type="dxa"/>
           </w:tcPr>
           <w:p>
             <w:pPr>
@@ -2331,11 +2581,12 @@
       </w:tr>
       <w:tr>
         <w:trPr>
+          <w:cantSplit/>
           <w:jc w:val="center"/>
         </w:trPr>
         <w:tc>
           <w:tcPr>
-            <w:tcW w:w="1801" w:type="dxa"/>
+            <w:tcW w:w="2448" w:type="dxa"/>
           </w:tcPr>
           <w:p>
             <w:pPr>
@@ -2387,7 +2638,18 @@
                 <w:sz w:val="20"/>
                 <w:szCs w:val="20"/>
               </w:rPr>
-              <w:t xml:space="preserve">on {{ </w:t>
+              <w:t xml:space="preserve">on </w:t>
+            </w:r>
+            <w:proofErr w:type="gramStart"/>
+            <w:r>
+              <w:rPr>
+                <w:rFonts w:ascii="Palatino Linotype" w:hAnsi="Palatino Linotype"/>
+                <w:b/>
+                <w:bCs/>
+                <w:sz w:val="20"/>
+                <w:szCs w:val="20"/>
+              </w:rPr>
+              <w:t xml:space="preserve">{{ </w:t>
             </w:r>
             <w:proofErr w:type="spellStart"/>
             <w:r>
@@ -2398,7 +2660,18 @@
                 <w:sz w:val="20"/>
                 <w:szCs w:val="20"/>
               </w:rPr>
-              <w:t>leap_plea_date</w:t>
+              <w:t>leap</w:t>
+            </w:r>
+            <w:proofErr w:type="gramEnd"/>
+            <w:r>
+              <w:rPr>
+                <w:rFonts w:ascii="Palatino Linotype" w:hAnsi="Palatino Linotype"/>
+                <w:b/>
+                <w:bCs/>
+                <w:sz w:val="20"/>
+                <w:szCs w:val="20"/>
+              </w:rPr>
+              <w:t>_plea_date</w:t>
             </w:r>
             <w:proofErr w:type="spellEnd"/>
             <w:r>
@@ -2415,7 +2688,7 @@
         </w:tc>
         <w:tc>
           <w:tcPr>
-            <w:tcW w:w="1559" w:type="dxa"/>
+            <w:tcW w:w="1440" w:type="dxa"/>
           </w:tcPr>
           <w:p>
             <w:pPr>
@@ -2497,7 +2770,7 @@
         </w:tc>
         <w:tc>
           <w:tcPr>
-            <w:tcW w:w="3289" w:type="dxa"/>
+            <w:tcW w:w="2880" w:type="dxa"/>
           </w:tcPr>
           <w:p>
             <w:pPr>
@@ -2521,6 +2794,7 @@
                 <w:szCs w:val="20"/>
               </w:rPr>
             </w:pPr>
+            <w:proofErr w:type="gramStart"/>
             <w:r>
               <w:rPr>
                 <w:rFonts w:ascii="Palatino Linotype" w:hAnsi="Palatino Linotype"/>
@@ -2540,7 +2814,18 @@
                 <w:sz w:val="20"/>
                 <w:szCs w:val="20"/>
               </w:rPr>
-              <w:t>charge.finding</w:t>
+              <w:t>charge</w:t>
+            </w:r>
+            <w:proofErr w:type="gramEnd"/>
+            <w:r>
+              <w:rPr>
+                <w:rFonts w:ascii="Palatino Linotype" w:hAnsi="Palatino Linotype"/>
+                <w:b/>
+                <w:bCs/>
+                <w:sz w:val="20"/>
+                <w:szCs w:val="20"/>
+              </w:rPr>
+              <w:t>.finding</w:t>
             </w:r>
             <w:proofErr w:type="spellEnd"/>
             <w:r>
@@ -2557,7 +2842,7 @@
         </w:tc>
         <w:tc>
           <w:tcPr>
-            <w:tcW w:w="1632" w:type="dxa"/>
+            <w:tcW w:w="1440" w:type="dxa"/>
           </w:tcPr>
           <w:p>
             <w:pPr>
@@ -2640,11 +2925,12 @@
       </w:tr>
       <w:tr>
         <w:trPr>
+          <w:cantSplit/>
           <w:jc w:val="center"/>
         </w:trPr>
         <w:tc>
           <w:tcPr>
-            <w:tcW w:w="1801" w:type="dxa"/>
+            <w:tcW w:w="2448" w:type="dxa"/>
           </w:tcPr>
           <w:p>
             <w:pPr>
@@ -2676,13 +2962,14 @@
                 <w:sz w:val="20"/>
                 <w:szCs w:val="20"/>
               </w:rPr>
+              <w:lastRenderedPageBreak/>
               <w:t>Fine Amount</w:t>
             </w:r>
           </w:p>
         </w:tc>
         <w:tc>
           <w:tcPr>
-            <w:tcW w:w="1559" w:type="dxa"/>
+            <w:tcW w:w="1440" w:type="dxa"/>
           </w:tcPr>
           <w:p>
             <w:pPr>
@@ -2736,18 +3023,7 @@
                 <w:sz w:val="20"/>
                 <w:szCs w:val="20"/>
               </w:rPr>
-              <w:t xml:space="preserve"> for </w:t>
-            </w:r>
-            <w:r>
-              <w:rPr>
-                <w:rFonts w:ascii="Palatino Linotype" w:hAnsi="Palatino Linotype"/>
-                <w:b/>
-                <w:bCs/>
-                <w:sz w:val="20"/>
-                <w:szCs w:val="20"/>
-              </w:rPr>
-              <w:lastRenderedPageBreak/>
-              <w:t xml:space="preserve">charge in </w:t>
+              <w:t xml:space="preserve"> for charge in </w:t>
             </w:r>
             <w:proofErr w:type="spellStart"/>
             <w:r>
@@ -2775,7 +3051,7 @@
         </w:tc>
         <w:tc>
           <w:tcPr>
-            <w:tcW w:w="3289" w:type="dxa"/>
+            <w:tcW w:w="2880" w:type="dxa"/>
           </w:tcPr>
           <w:p>
             <w:pPr>
@@ -2799,15 +3075,15 @@
                 <w:szCs w:val="20"/>
               </w:rPr>
             </w:pPr>
-            <w:r>
-              <w:rPr>
-                <w:rFonts w:ascii="Palatino Linotype" w:hAnsi="Palatino Linotype"/>
-                <w:b/>
-                <w:bCs/>
-                <w:sz w:val="20"/>
-                <w:szCs w:val="20"/>
-              </w:rPr>
-              <w:lastRenderedPageBreak/>
+            <w:proofErr w:type="gramStart"/>
+            <w:r>
+              <w:rPr>
+                <w:rFonts w:ascii="Palatino Linotype" w:hAnsi="Palatino Linotype"/>
+                <w:b/>
+                <w:bCs/>
+                <w:sz w:val="20"/>
+                <w:szCs w:val="20"/>
+              </w:rPr>
               <w:t xml:space="preserve">{{ </w:t>
             </w:r>
             <w:proofErr w:type="spellStart"/>
@@ -2819,7 +3095,18 @@
                 <w:sz w:val="20"/>
                 <w:szCs w:val="20"/>
               </w:rPr>
-              <w:t>charge.fines_amount</w:t>
+              <w:t>charge</w:t>
+            </w:r>
+            <w:proofErr w:type="gramEnd"/>
+            <w:r>
+              <w:rPr>
+                <w:rFonts w:ascii="Palatino Linotype" w:hAnsi="Palatino Linotype"/>
+                <w:b/>
+                <w:bCs/>
+                <w:sz w:val="20"/>
+                <w:szCs w:val="20"/>
+              </w:rPr>
+              <w:t>.fines_amount</w:t>
             </w:r>
             <w:proofErr w:type="spellEnd"/>
             <w:r>
@@ -2836,7 +3123,7 @@
         </w:tc>
         <w:tc>
           <w:tcPr>
-            <w:tcW w:w="1632" w:type="dxa"/>
+            <w:tcW w:w="1440" w:type="dxa"/>
           </w:tcPr>
           <w:p>
             <w:pPr>
@@ -2919,11 +3206,12 @@
       </w:tr>
       <w:tr>
         <w:trPr>
+          <w:cantSplit/>
           <w:jc w:val="center"/>
         </w:trPr>
         <w:tc>
           <w:tcPr>
-            <w:tcW w:w="1801" w:type="dxa"/>
+            <w:tcW w:w="2448" w:type="dxa"/>
           </w:tcPr>
           <w:p>
             <w:pPr>
@@ -2971,7 +3259,7 @@
         </w:tc>
         <w:tc>
           <w:tcPr>
-            <w:tcW w:w="1559" w:type="dxa"/>
+            <w:tcW w:w="1440" w:type="dxa"/>
           </w:tcPr>
           <w:p>
             <w:pPr>
@@ -3053,7 +3341,7 @@
         </w:tc>
         <w:tc>
           <w:tcPr>
-            <w:tcW w:w="3289" w:type="dxa"/>
+            <w:tcW w:w="2880" w:type="dxa"/>
           </w:tcPr>
           <w:p>
             <w:pPr>
@@ -3077,6 +3365,7 @@
                 <w:szCs w:val="20"/>
               </w:rPr>
             </w:pPr>
+            <w:proofErr w:type="gramStart"/>
             <w:r>
               <w:rPr>
                 <w:rFonts w:ascii="Palatino Linotype" w:hAnsi="Palatino Linotype"/>
@@ -3096,7 +3385,18 @@
                 <w:sz w:val="20"/>
                 <w:szCs w:val="20"/>
               </w:rPr>
-              <w:t>charge.fines_suspended</w:t>
+              <w:t>charge</w:t>
+            </w:r>
+            <w:proofErr w:type="gramEnd"/>
+            <w:r>
+              <w:rPr>
+                <w:rFonts w:ascii="Palatino Linotype" w:hAnsi="Palatino Linotype"/>
+                <w:b/>
+                <w:bCs/>
+                <w:sz w:val="20"/>
+                <w:szCs w:val="20"/>
+              </w:rPr>
+              <w:t>.fines_suspended</w:t>
             </w:r>
             <w:proofErr w:type="spellEnd"/>
             <w:r>
@@ -3113,7 +3413,7 @@
         </w:tc>
         <w:tc>
           <w:tcPr>
-            <w:tcW w:w="1632" w:type="dxa"/>
+            <w:tcW w:w="1440" w:type="dxa"/>
           </w:tcPr>
           <w:p>
             <w:pPr>
@@ -3254,6 +3554,322 @@
           <w:sz w:val="20"/>
           <w:szCs w:val="20"/>
         </w:rPr>
+        <w:t>court_</w:t>
+      </w:r>
+      <w:proofErr w:type="gramStart"/>
+      <w:r>
+        <w:rPr>
+          <w:rFonts w:ascii="Palatino Linotype" w:hAnsi="Palatino Linotype"/>
+          <w:bCs/>
+          <w:sz w:val="20"/>
+          <w:szCs w:val="20"/>
+        </w:rPr>
+        <w:t>costs.ordered</w:t>
+      </w:r>
+      <w:proofErr w:type="spellEnd"/>
+      <w:proofErr w:type="gramEnd"/>
+      <w:r>
+        <w:rPr>
+          <w:rFonts w:ascii="Palatino Linotype" w:hAnsi="Palatino Linotype"/>
+          <w:bCs/>
+          <w:sz w:val="20"/>
+          <w:szCs w:val="20"/>
+        </w:rPr>
+        <w:t xml:space="preserve"> == ‘Yes’ %}</w:t>
+      </w:r>
+      <w:r>
+        <w:rPr>
+          <w:rFonts w:ascii="Palatino Linotype" w:hAnsi="Palatino Linotype"/>
+          <w:bCs/>
+          <w:sz w:val="20"/>
+          <w:szCs w:val="20"/>
+          <w:u w:val="single"/>
+        </w:rPr>
+        <w:t>Court costs are assessed for the highest degree charge in this</w:t>
+      </w:r>
+      <w:r>
+        <w:rPr>
+          <w:rFonts w:ascii="Palatino Linotype" w:hAnsi="Palatino Linotype"/>
+          <w:bCs/>
+          <w:sz w:val="20"/>
+          <w:szCs w:val="20"/>
+          <w:u w:val="single"/>
+        </w:rPr>
+        <w:t xml:space="preserve"> case</w:t>
+      </w:r>
+      <w:r>
+        <w:rPr>
+          <w:rFonts w:ascii="Palatino Linotype" w:hAnsi="Palatino Linotype"/>
+          <w:bCs/>
+          <w:sz w:val="20"/>
+          <w:szCs w:val="20"/>
+        </w:rPr>
+        <w:t xml:space="preserve">. {% </w:t>
+      </w:r>
+      <w:proofErr w:type="spellStart"/>
+      <w:r>
+        <w:rPr>
+          <w:rFonts w:ascii="Palatino Linotype" w:hAnsi="Palatino Linotype"/>
+          <w:bCs/>
+          <w:sz w:val="20"/>
+          <w:szCs w:val="20"/>
+        </w:rPr>
+        <w:t>elif</w:t>
+      </w:r>
+      <w:proofErr w:type="spellEnd"/>
+      <w:r>
+        <w:rPr>
+          <w:rFonts w:ascii="Palatino Linotype" w:hAnsi="Palatino Linotype"/>
+          <w:bCs/>
+          <w:sz w:val="20"/>
+          <w:szCs w:val="20"/>
+        </w:rPr>
+        <w:t xml:space="preserve"> </w:t>
+      </w:r>
+      <w:proofErr w:type="spellStart"/>
+      <w:r>
+        <w:rPr>
+          <w:rFonts w:ascii="Palatino Linotype" w:hAnsi="Palatino Linotype"/>
+          <w:bCs/>
+          <w:sz w:val="20"/>
+          <w:szCs w:val="20"/>
+        </w:rPr>
+        <w:t>court_</w:t>
+      </w:r>
+      <w:proofErr w:type="gramStart"/>
+      <w:r>
+        <w:rPr>
+          <w:rFonts w:ascii="Palatino Linotype" w:hAnsi="Palatino Linotype"/>
+          <w:bCs/>
+          <w:sz w:val="20"/>
+          <w:szCs w:val="20"/>
+        </w:rPr>
+        <w:t>costs.ordered</w:t>
+      </w:r>
+      <w:proofErr w:type="spellEnd"/>
+      <w:proofErr w:type="gramEnd"/>
+      <w:r>
+        <w:rPr>
+          <w:rFonts w:ascii="Palatino Linotype" w:hAnsi="Palatino Linotype"/>
+          <w:bCs/>
+          <w:sz w:val="20"/>
+          <w:szCs w:val="20"/>
+        </w:rPr>
+        <w:t xml:space="preserve"> == ‘Waived’ %}</w:t>
+      </w:r>
+      <w:r>
+        <w:rPr>
+          <w:rFonts w:ascii="Palatino Linotype" w:hAnsi="Palatino Linotype"/>
+          <w:bCs/>
+          <w:sz w:val="20"/>
+          <w:szCs w:val="20"/>
+          <w:u w:val="single"/>
+        </w:rPr>
+        <w:t>Court costs in this case are waived</w:t>
+      </w:r>
+      <w:r>
+        <w:rPr>
+          <w:rFonts w:ascii="Palatino Linotype" w:hAnsi="Palatino Linotype"/>
+          <w:bCs/>
+          <w:sz w:val="20"/>
+          <w:szCs w:val="20"/>
+        </w:rPr>
+        <w:t xml:space="preserve">. {% </w:t>
+      </w:r>
+      <w:proofErr w:type="spellStart"/>
+      <w:r>
+        <w:rPr>
+          <w:rFonts w:ascii="Palatino Linotype" w:hAnsi="Palatino Linotype"/>
+          <w:bCs/>
+          <w:sz w:val="20"/>
+          <w:szCs w:val="20"/>
+        </w:rPr>
+        <w:t>elif</w:t>
+      </w:r>
+      <w:proofErr w:type="spellEnd"/>
+      <w:r>
+        <w:rPr>
+          <w:rFonts w:ascii="Palatino Linotype" w:hAnsi="Palatino Linotype"/>
+          <w:bCs/>
+          <w:sz w:val="20"/>
+          <w:szCs w:val="20"/>
+        </w:rPr>
+        <w:t xml:space="preserve"> </w:t>
+      </w:r>
+      <w:proofErr w:type="spellStart"/>
+      <w:r>
+        <w:rPr>
+          <w:rFonts w:ascii="Palatino Linotype" w:hAnsi="Palatino Linotype"/>
+          <w:bCs/>
+          <w:sz w:val="20"/>
+          <w:szCs w:val="20"/>
+        </w:rPr>
+        <w:t>court_</w:t>
+      </w:r>
+      <w:proofErr w:type="gramStart"/>
+      <w:r>
+        <w:rPr>
+          <w:rFonts w:ascii="Palatino Linotype" w:hAnsi="Palatino Linotype"/>
+          <w:bCs/>
+          <w:sz w:val="20"/>
+          <w:szCs w:val="20"/>
+        </w:rPr>
+        <w:t>costs.ordered</w:t>
+      </w:r>
+      <w:proofErr w:type="spellEnd"/>
+      <w:proofErr w:type="gramEnd"/>
+      <w:r>
+        <w:rPr>
+          <w:rFonts w:ascii="Palatino Linotype" w:hAnsi="Palatino Linotype"/>
+          <w:bCs/>
+          <w:sz w:val="20"/>
+          <w:szCs w:val="20"/>
+        </w:rPr>
+        <w:t xml:space="preserve"> == ‘Imposed in companion case’ %}</w:t>
+      </w:r>
+      <w:r>
+        <w:rPr>
+          <w:rFonts w:ascii="Palatino Linotype" w:hAnsi="Palatino Linotype"/>
+          <w:bCs/>
+          <w:sz w:val="20"/>
+          <w:szCs w:val="20"/>
+          <w:u w:val="single"/>
+        </w:rPr>
+        <w:t>No court costs are imposed in this case, but court costs are imposed in Defendant’s companion case</w:t>
+      </w:r>
+      <w:r>
+        <w:rPr>
+          <w:rFonts w:ascii="Palatino Linotype" w:hAnsi="Palatino Linotype"/>
+          <w:bCs/>
+          <w:sz w:val="20"/>
+          <w:szCs w:val="20"/>
+        </w:rPr>
+        <w:t xml:space="preserve">. {% </w:t>
+      </w:r>
+      <w:proofErr w:type="spellStart"/>
+      <w:r>
+        <w:rPr>
+          <w:rFonts w:ascii="Palatino Linotype" w:hAnsi="Palatino Linotype"/>
+          <w:bCs/>
+          <w:sz w:val="20"/>
+          <w:szCs w:val="20"/>
+        </w:rPr>
+        <w:t>elif</w:t>
+      </w:r>
+      <w:proofErr w:type="spellEnd"/>
+      <w:r>
+        <w:rPr>
+          <w:rFonts w:ascii="Palatino Linotype" w:hAnsi="Palatino Linotype"/>
+          <w:bCs/>
+          <w:sz w:val="20"/>
+          <w:szCs w:val="20"/>
+        </w:rPr>
+        <w:t xml:space="preserve"> </w:t>
+      </w:r>
+      <w:proofErr w:type="spellStart"/>
+      <w:r>
+        <w:rPr>
+          <w:rFonts w:ascii="Palatino Linotype" w:hAnsi="Palatino Linotype"/>
+          <w:bCs/>
+          <w:sz w:val="20"/>
+          <w:szCs w:val="20"/>
+        </w:rPr>
+        <w:t>court_</w:t>
+      </w:r>
+      <w:proofErr w:type="gramStart"/>
+      <w:r>
+        <w:rPr>
+          <w:rFonts w:ascii="Palatino Linotype" w:hAnsi="Palatino Linotype"/>
+          <w:bCs/>
+          <w:sz w:val="20"/>
+          <w:szCs w:val="20"/>
+        </w:rPr>
+        <w:t>costs.ordered</w:t>
+      </w:r>
+      <w:proofErr w:type="spellEnd"/>
+      <w:proofErr w:type="gramEnd"/>
+      <w:r>
+        <w:rPr>
+          <w:rFonts w:ascii="Palatino Linotype" w:hAnsi="Palatino Linotype"/>
+          <w:bCs/>
+          <w:sz w:val="20"/>
+          <w:szCs w:val="20"/>
+        </w:rPr>
+        <w:t xml:space="preserve"> == ‘No’ %}</w:t>
+      </w:r>
+      <w:r>
+        <w:rPr>
+          <w:rFonts w:ascii="Palatino Linotype" w:hAnsi="Palatino Linotype"/>
+          <w:bCs/>
+          <w:sz w:val="20"/>
+          <w:szCs w:val="20"/>
+          <w:u w:val="single"/>
+        </w:rPr>
+        <w:t>There are no court costs in this case</w:t>
+      </w:r>
+      <w:r>
+        <w:rPr>
+          <w:rFonts w:ascii="Palatino Linotype" w:hAnsi="Palatino Linotype"/>
+          <w:bCs/>
+          <w:sz w:val="20"/>
+          <w:szCs w:val="20"/>
+        </w:rPr>
+        <w:t xml:space="preserve">. {% endif </w:t>
+      </w:r>
+      <w:proofErr w:type="gramStart"/>
+      <w:r>
+        <w:rPr>
+          <w:rFonts w:ascii="Palatino Linotype" w:hAnsi="Palatino Linotype"/>
+          <w:bCs/>
+          <w:sz w:val="20"/>
+          <w:szCs w:val="20"/>
+        </w:rPr>
+        <w:t>%}</w:t>
+      </w:r>
+      <w:r>
+        <w:rPr>
+          <w:rFonts w:ascii="Palatino Linotype" w:hAnsi="Palatino Linotype"/>
+          <w:sz w:val="20"/>
+          <w:szCs w:val="20"/>
+        </w:rPr>
+        <w:t>Having</w:t>
+      </w:r>
+      <w:proofErr w:type="gramEnd"/>
+      <w:r>
+        <w:rPr>
+          <w:rFonts w:ascii="Palatino Linotype" w:hAnsi="Palatino Linotype"/>
+          <w:sz w:val="20"/>
+          <w:szCs w:val="20"/>
+        </w:rPr>
+        <w:t xml:space="preserve"> been informed of the fines </w:t>
+      </w:r>
+      <w:r>
+        <w:rPr>
+          <w:rFonts w:ascii="Palatino Linotype" w:hAnsi="Palatino Linotype"/>
+          <w:b/>
+          <w:bCs/>
+          <w:sz w:val="20"/>
+          <w:szCs w:val="20"/>
+        </w:rPr>
+        <w:t xml:space="preserve">{% </w:t>
+      </w:r>
+      <w:r>
+        <w:rPr>
+          <w:rFonts w:ascii="Palatino Linotype" w:hAnsi="Palatino Linotype"/>
+          <w:bCs/>
+          <w:sz w:val="20"/>
+          <w:szCs w:val="20"/>
+        </w:rPr>
+        <w:t xml:space="preserve">if </w:t>
+      </w:r>
+      <w:proofErr w:type="spellStart"/>
+      <w:r>
+        <w:rPr>
+          <w:rFonts w:ascii="Palatino Linotype" w:hAnsi="Palatino Linotype"/>
+          <w:bCs/>
+          <w:sz w:val="20"/>
+          <w:szCs w:val="20"/>
+        </w:rPr>
         <w:t>court_costs.ordered</w:t>
       </w:r>
       <w:proofErr w:type="spellEnd"/>
@@ -3269,56 +3885,378 @@
       <w:r>
         <w:rPr>
           <w:rFonts w:ascii="Palatino Linotype" w:hAnsi="Palatino Linotype"/>
-          <w:bCs/>
-          <w:sz w:val="20"/>
-          <w:szCs w:val="20"/>
-          <w:u w:val="single"/>
-        </w:rPr>
-        <w:t>Court costs are assessed for the highest degree charge in this</w:t>
-      </w:r>
-      <w:r>
-        <w:rPr>
-          <w:rFonts w:ascii="Palatino Linotype" w:hAnsi="Palatino Linotype"/>
-          <w:bCs/>
-          <w:sz w:val="20"/>
-          <w:szCs w:val="20"/>
-          <w:u w:val="single"/>
-        </w:rPr>
-        <w:t xml:space="preserve"> case</w:t>
-      </w:r>
-      <w:r>
-        <w:rPr>
-          <w:rFonts w:ascii="Palatino Linotype" w:hAnsi="Palatino Linotype"/>
-          <w:bCs/>
-          <w:sz w:val="20"/>
-          <w:szCs w:val="20"/>
-        </w:rPr>
-        <w:t xml:space="preserve">. {% </w:t>
+          <w:sz w:val="20"/>
+          <w:szCs w:val="20"/>
+        </w:rPr>
+        <w:t>and costs</w:t>
+      </w:r>
+      <w:r>
+        <w:rPr>
+          <w:rFonts w:ascii="Palatino Linotype" w:hAnsi="Palatino Linotype"/>
+          <w:sz w:val="20"/>
+          <w:szCs w:val="20"/>
+        </w:rPr>
+        <w:t xml:space="preserve"> {% endif %}</w:t>
+      </w:r>
+      <w:r>
+        <w:rPr>
+          <w:rFonts w:ascii="Palatino Linotype" w:hAnsi="Palatino Linotype"/>
+          <w:sz w:val="20"/>
+          <w:szCs w:val="20"/>
+        </w:rPr>
+        <w:t xml:space="preserve">owed, Defendant expressed an ability to pay </w:t>
+      </w:r>
+      <w:r>
+        <w:rPr>
+          <w:rFonts w:ascii="Palatino Linotype" w:hAnsi="Palatino Linotype"/>
+          <w:b/>
+          <w:bCs/>
+          <w:sz w:val="20"/>
+          <w:szCs w:val="20"/>
+        </w:rPr>
+        <w:t xml:space="preserve">{{ </w:t>
       </w:r>
       <w:proofErr w:type="spellStart"/>
       <w:r>
         <w:rPr>
           <w:rFonts w:ascii="Palatino Linotype" w:hAnsi="Palatino Linotype"/>
-          <w:bCs/>
-          <w:sz w:val="20"/>
-          <w:szCs w:val="20"/>
-        </w:rPr>
-        <w:t>elif</w:t>
+          <w:b/>
+          <w:bCs/>
+          <w:sz w:val="20"/>
+          <w:szCs w:val="20"/>
+        </w:rPr>
+        <w:t>court_costs.</w:t>
+      </w:r>
+      <w:r>
+        <w:rPr>
+          <w:rFonts w:ascii="Palatino Linotype" w:hAnsi="Palatino Linotype"/>
+          <w:b/>
+          <w:bCs/>
+          <w:sz w:val="20"/>
+          <w:szCs w:val="20"/>
+        </w:rPr>
+        <w:t>ability_to_pay_time</w:t>
       </w:r>
       <w:proofErr w:type="spellEnd"/>
       <w:r>
         <w:rPr>
           <w:rFonts w:ascii="Palatino Linotype" w:hAnsi="Palatino Linotype"/>
-          <w:bCs/>
+          <w:b/>
+          <w:bCs/>
+          <w:sz w:val="20"/>
+          <w:szCs w:val="20"/>
+        </w:rPr>
+        <w:t xml:space="preserve"> }}</w:t>
+      </w:r>
+      <w:r>
+        <w:rPr>
+          <w:rFonts w:ascii="Palatino Linotype" w:hAnsi="Palatino Linotype"/>
+          <w:sz w:val="20"/>
+          <w:szCs w:val="20"/>
+        </w:rPr>
+        <w:t xml:space="preserve">. </w:t>
+      </w:r>
+      <w:bookmarkStart w:id="0" w:name="_Hlk94196527"/>
+      <w:r>
+        <w:rPr>
+          <w:rFonts w:ascii="Palatino Linotype" w:hAnsi="Palatino Linotype"/>
+          <w:sz w:val="20"/>
+          <w:szCs w:val="20"/>
+        </w:rPr>
+        <w:t>Absent further order, the Court finds Defendant is able and shall pay</w:t>
+      </w:r>
+      <w:r>
+        <w:rPr>
+          <w:rFonts w:ascii="Palatino Linotype" w:hAnsi="Palatino Linotype"/>
+          <w:sz w:val="20"/>
+          <w:szCs w:val="20"/>
+        </w:rPr>
+        <w:t xml:space="preserve"> the fines </w:t>
+      </w:r>
+      <w:r>
+        <w:rPr>
+          <w:rFonts w:ascii="Palatino Linotype" w:hAnsi="Palatino Linotype"/>
+          <w:b/>
+          <w:bCs/>
+          <w:sz w:val="20"/>
+          <w:szCs w:val="20"/>
+        </w:rPr>
+        <w:t xml:space="preserve">{% </w:t>
+      </w:r>
+      <w:r>
+        <w:rPr>
+          <w:rFonts w:ascii="Palatino Linotype" w:hAnsi="Palatino Linotype"/>
+          <w:bCs/>
+          <w:sz w:val="20"/>
+          <w:szCs w:val="20"/>
+        </w:rPr>
+        <w:t xml:space="preserve">if </w:t>
+      </w:r>
+      <w:proofErr w:type="spellStart"/>
+      <w:r>
+        <w:rPr>
+          <w:rFonts w:ascii="Palatino Linotype" w:hAnsi="Palatino Linotype"/>
+          <w:bCs/>
+          <w:sz w:val="20"/>
+          <w:szCs w:val="20"/>
+        </w:rPr>
+        <w:t>court_</w:t>
+      </w:r>
+      <w:proofErr w:type="gramStart"/>
+      <w:r>
+        <w:rPr>
+          <w:rFonts w:ascii="Palatino Linotype" w:hAnsi="Palatino Linotype"/>
+          <w:bCs/>
+          <w:sz w:val="20"/>
+          <w:szCs w:val="20"/>
+        </w:rPr>
+        <w:t>costs.ordered</w:t>
+      </w:r>
+      <w:proofErr w:type="spellEnd"/>
+      <w:proofErr w:type="gramEnd"/>
+      <w:r>
+        <w:rPr>
+          <w:rFonts w:ascii="Palatino Linotype" w:hAnsi="Palatino Linotype"/>
+          <w:bCs/>
+          <w:sz w:val="20"/>
+          <w:szCs w:val="20"/>
+        </w:rPr>
+        <w:t xml:space="preserve"> == ‘Yes’ %}</w:t>
+      </w:r>
+      <w:r>
+        <w:rPr>
+          <w:rFonts w:ascii="Palatino Linotype" w:hAnsi="Palatino Linotype"/>
+          <w:sz w:val="20"/>
+          <w:szCs w:val="20"/>
+        </w:rPr>
+        <w:t>and costs</w:t>
+      </w:r>
+      <w:r>
+        <w:rPr>
+          <w:rFonts w:ascii="Palatino Linotype" w:hAnsi="Palatino Linotype"/>
+          <w:sz w:val="20"/>
+          <w:szCs w:val="20"/>
+        </w:rPr>
+        <w:t xml:space="preserve"> {% endif %}</w:t>
+      </w:r>
+      <w:r>
+        <w:rPr>
+          <w:rFonts w:ascii="Palatino Linotype" w:hAnsi="Palatino Linotype"/>
+          <w:sz w:val="20"/>
+          <w:szCs w:val="20"/>
+        </w:rPr>
+        <w:t xml:space="preserve">in full by </w:t>
+      </w:r>
+      <w:bookmarkEnd w:id="0"/>
+      <w:r>
+        <w:rPr>
+          <w:rFonts w:ascii="Palatino Linotype" w:hAnsi="Palatino Linotype"/>
+          <w:b/>
+          <w:bCs/>
+          <w:sz w:val="20"/>
+          <w:szCs w:val="20"/>
+        </w:rPr>
+        <w:t xml:space="preserve">{{ </w:t>
+      </w:r>
+      <w:proofErr w:type="spellStart"/>
+      <w:r>
+        <w:rPr>
+          <w:rFonts w:ascii="Palatino Linotype" w:hAnsi="Palatino Linotype"/>
+          <w:b/>
+          <w:bCs/>
+          <w:sz w:val="20"/>
+          <w:szCs w:val="20"/>
+        </w:rPr>
+        <w:t>court_costs.</w:t>
+      </w:r>
+      <w:r>
+        <w:rPr>
+          <w:rFonts w:ascii="Palatino Linotype" w:hAnsi="Palatino Linotype"/>
+          <w:b/>
+          <w:bCs/>
+          <w:sz w:val="20"/>
+          <w:szCs w:val="20"/>
+        </w:rPr>
+        <w:t>balance_due_date</w:t>
+      </w:r>
+      <w:proofErr w:type="spellEnd"/>
+      <w:r>
+        <w:rPr>
+          <w:rFonts w:ascii="Palatino Linotype" w:hAnsi="Palatino Linotype"/>
+          <w:b/>
+          <w:bCs/>
+          <w:sz w:val="20"/>
+          <w:szCs w:val="20"/>
+        </w:rPr>
+        <w:t xml:space="preserve"> }}</w:t>
+      </w:r>
+      <w:r>
+        <w:rPr>
+          <w:rFonts w:ascii="Palatino Linotype" w:hAnsi="Palatino Linotype"/>
+          <w:sz w:val="20"/>
+          <w:szCs w:val="20"/>
+        </w:rPr>
+        <w:t>.</w:t>
+      </w:r>
+      <w:r>
+        <w:rPr>
+          <w:rFonts w:ascii="Palatino Linotype" w:hAnsi="Palatino Linotype"/>
           <w:sz w:val="20"/>
           <w:szCs w:val="20"/>
         </w:rPr>
         <w:t xml:space="preserve"> </w:t>
       </w:r>
+      <w:r>
+        <w:rPr>
+          <w:rFonts w:ascii="Palatino Linotype" w:hAnsi="Palatino Linotype"/>
+          <w:sz w:val="20"/>
+          <w:szCs w:val="20"/>
+        </w:rPr>
+        <w:t xml:space="preserve">{% if </w:t>
+      </w:r>
       <w:proofErr w:type="spellStart"/>
       <w:r>
         <w:rPr>
           <w:rFonts w:ascii="Palatino Linotype" w:hAnsi="Palatino Linotype"/>
+          <w:sz w:val="20"/>
+          <w:szCs w:val="20"/>
+        </w:rPr>
+        <w:t>fines_and_costs_jail_credit</w:t>
+      </w:r>
+      <w:proofErr w:type="spellEnd"/>
+      <w:r>
+        <w:rPr>
+          <w:rFonts w:ascii="Palatino Linotype" w:hAnsi="Palatino Linotype"/>
+          <w:sz w:val="20"/>
+          <w:szCs w:val="20"/>
+        </w:rPr>
+        <w:t xml:space="preserve"> is true </w:t>
+      </w:r>
+      <w:proofErr w:type="gramStart"/>
+      <w:r>
+        <w:rPr>
+          <w:rFonts w:ascii="Palatino Linotype" w:hAnsi="Palatino Linotype"/>
+          <w:sz w:val="20"/>
+          <w:szCs w:val="20"/>
+        </w:rPr>
+        <w:t>%}Defendant</w:t>
+      </w:r>
+      <w:proofErr w:type="gramEnd"/>
+      <w:r>
+        <w:rPr>
+          <w:rFonts w:ascii="Palatino Linotype" w:hAnsi="Palatino Linotype"/>
+          <w:sz w:val="20"/>
+          <w:szCs w:val="20"/>
+        </w:rPr>
+        <w:t xml:space="preserve"> shall receive credit at $50/day for </w:t>
+      </w:r>
+      <w:r>
+        <w:rPr>
+          <w:rFonts w:ascii="Palatino Linotype" w:hAnsi="Palatino Linotype"/>
+          <w:b/>
+          <w:bCs/>
+          <w:sz w:val="20"/>
+          <w:szCs w:val="20"/>
+        </w:rPr>
+        <w:t xml:space="preserve">{{ </w:t>
+      </w:r>
+      <w:proofErr w:type="spellStart"/>
+      <w:r>
+        <w:rPr>
+          <w:rFonts w:ascii="Palatino Linotype" w:hAnsi="Palatino Linotype"/>
+          <w:b/>
+          <w:bCs/>
+          <w:sz w:val="20"/>
+          <w:szCs w:val="20"/>
+        </w:rPr>
+        <w:t>fine_jail_days</w:t>
+      </w:r>
+      <w:proofErr w:type="spellEnd"/>
+      <w:r>
+        <w:rPr>
+          <w:rFonts w:ascii="Palatino Linotype" w:hAnsi="Palatino Linotype"/>
+          <w:b/>
+          <w:bCs/>
+          <w:sz w:val="20"/>
+          <w:szCs w:val="20"/>
+        </w:rPr>
+        <w:t xml:space="preserve"> }} jail day(s)</w:t>
+      </w:r>
+      <w:r>
+        <w:rPr>
+          <w:rFonts w:ascii="Palatino Linotype" w:hAnsi="Palatino Linotype"/>
+          <w:sz w:val="20"/>
+          <w:szCs w:val="20"/>
+        </w:rPr>
+        <w:t xml:space="preserve"> served for a non-jailable offense. {% endif </w:t>
+      </w:r>
+      <w:proofErr w:type="gramStart"/>
+      <w:r>
+        <w:rPr>
+          <w:rFonts w:ascii="Palatino Linotype" w:hAnsi="Palatino Linotype"/>
+          <w:sz w:val="20"/>
+          <w:szCs w:val="20"/>
+        </w:rPr>
+        <w:t>%}{</w:t>
+      </w:r>
+      <w:proofErr w:type="gramEnd"/>
+      <w:r>
+        <w:rPr>
+          <w:rFonts w:ascii="Palatino Linotype" w:hAnsi="Palatino Linotype"/>
+          <w:sz w:val="20"/>
+          <w:szCs w:val="20"/>
+        </w:rPr>
+        <w:t xml:space="preserve">% if </w:t>
+      </w:r>
+      <w:proofErr w:type="spellStart"/>
+      <w:r>
+        <w:rPr>
+          <w:rFonts w:ascii="Palatino Linotype" w:hAnsi="Palatino Linotype"/>
+          <w:sz w:val="20"/>
+          <w:szCs w:val="20"/>
+        </w:rPr>
+        <w:t>court_costs.ability_to_pay_time</w:t>
+      </w:r>
+      <w:proofErr w:type="spellEnd"/>
+      <w:r>
+        <w:rPr>
+          <w:rFonts w:ascii="Palatino Linotype" w:hAnsi="Palatino Linotype"/>
+          <w:sz w:val="20"/>
+          <w:szCs w:val="20"/>
+        </w:rPr>
+        <w:t xml:space="preserve"> != ‘forthwith’ %}</w:t>
+      </w:r>
+      <w:r>
+        <w:rPr>
+          <w:rFonts w:ascii="Palatino Linotype" w:hAnsi="Palatino Linotype"/>
+          <w:sz w:val="20"/>
+          <w:szCs w:val="20"/>
+        </w:rPr>
+        <w:t xml:space="preserve">Defendant may complete community service hours to satisfy fines </w:t>
+      </w:r>
+      <w:r>
+        <w:rPr>
+          <w:rFonts w:ascii="Palatino Linotype" w:hAnsi="Palatino Linotype"/>
+          <w:b/>
+          <w:bCs/>
+          <w:sz w:val="20"/>
+          <w:szCs w:val="20"/>
+        </w:rPr>
+        <w:t xml:space="preserve">{% </w:t>
+      </w:r>
+      <w:r>
+        <w:rPr>
+          <w:rFonts w:ascii="Palatino Linotype" w:hAnsi="Palatino Linotype"/>
+          <w:bCs/>
+          <w:sz w:val="20"/>
+          <w:szCs w:val="20"/>
+        </w:rPr>
+        <w:t xml:space="preserve">if </w:t>
+      </w:r>
+      <w:proofErr w:type="spellStart"/>
+      <w:r>
+        <w:rPr>
+          <w:rFonts w:ascii="Palatino Linotype" w:hAnsi="Palatino Linotype"/>
           <w:bCs/>
           <w:sz w:val="20"/>
           <w:szCs w:val="20"/>
@@ -3333,567 +4271,65 @@
           <w:sz w:val="20"/>
           <w:szCs w:val="20"/>
         </w:rPr>
-        <w:t xml:space="preserve"> == ‘Waived’ %}</w:t>
-      </w:r>
-      <w:r>
-        <w:rPr>
-          <w:rFonts w:ascii="Palatino Linotype" w:hAnsi="Palatino Linotype"/>
-          <w:bCs/>
-          <w:sz w:val="20"/>
-          <w:szCs w:val="20"/>
-          <w:u w:val="single"/>
-        </w:rPr>
-        <w:t>Court costs in this case are waived</w:t>
-      </w:r>
-      <w:r>
-        <w:rPr>
-          <w:rFonts w:ascii="Palatino Linotype" w:hAnsi="Palatino Linotype"/>
-          <w:bCs/>
-          <w:sz w:val="20"/>
-          <w:szCs w:val="20"/>
-        </w:rPr>
-        <w:t xml:space="preserve">. {% </w:t>
-      </w:r>
-      <w:proofErr w:type="spellStart"/>
-      <w:r>
-        <w:rPr>
-          <w:rFonts w:ascii="Palatino Linotype" w:hAnsi="Palatino Linotype"/>
-          <w:bCs/>
-          <w:sz w:val="20"/>
-          <w:szCs w:val="20"/>
-        </w:rPr>
-        <w:t>elif</w:t>
-      </w:r>
-      <w:proofErr w:type="spellEnd"/>
-      <w:r>
-        <w:rPr>
-          <w:rFonts w:ascii="Palatino Linotype" w:hAnsi="Palatino Linotype"/>
-          <w:bCs/>
+        <w:t xml:space="preserve"> == ‘Yes’ %}</w:t>
+      </w:r>
+      <w:r>
+        <w:rPr>
+          <w:rFonts w:ascii="Palatino Linotype" w:hAnsi="Palatino Linotype"/>
+          <w:sz w:val="20"/>
+          <w:szCs w:val="20"/>
+        </w:rPr>
+        <w:t>and costs</w:t>
+      </w:r>
+      <w:r>
+        <w:rPr>
+          <w:rFonts w:ascii="Palatino Linotype" w:hAnsi="Palatino Linotype"/>
+          <w:sz w:val="20"/>
+          <w:szCs w:val="20"/>
+        </w:rPr>
+        <w:t xml:space="preserve"> {% endif %}at the current rate set by the Court</w:t>
+      </w:r>
+      <w:r>
+        <w:rPr>
+          <w:rFonts w:ascii="Palatino Linotype" w:hAnsi="Palatino Linotype"/>
+          <w:sz w:val="20"/>
+          <w:szCs w:val="20"/>
+        </w:rPr>
+        <w:t>. All Community Service hours must be approved by the Office of Community Control.</w:t>
+      </w:r>
+      <w:r>
+        <w:rPr>
+          <w:rFonts w:ascii="Palatino Linotype" w:hAnsi="Palatino Linotype"/>
           <w:sz w:val="20"/>
           <w:szCs w:val="20"/>
         </w:rPr>
         <w:t xml:space="preserve"> </w:t>
       </w:r>
-      <w:proofErr w:type="spellStart"/>
-      <w:r>
-        <w:rPr>
-          <w:rFonts w:ascii="Palatino Linotype" w:hAnsi="Palatino Linotype"/>
-          <w:bCs/>
-          <w:sz w:val="20"/>
-          <w:szCs w:val="20"/>
-        </w:rPr>
-        <w:t>court_costs.ordered</w:t>
-      </w:r>
-      <w:proofErr w:type="spellEnd"/>
-      <w:r>
-        <w:rPr>
-          <w:rFonts w:ascii="Palatino Linotype" w:hAnsi="Palatino Linotype"/>
-          <w:bCs/>
-          <w:sz w:val="20"/>
-          <w:szCs w:val="20"/>
-        </w:rPr>
-        <w:t xml:space="preserve"> == ‘Imposed in companion case’ %}</w:t>
-      </w:r>
-      <w:r>
-        <w:rPr>
-          <w:rFonts w:ascii="Palatino Linotype" w:hAnsi="Palatino Linotype"/>
-          <w:bCs/>
-          <w:sz w:val="20"/>
-          <w:szCs w:val="20"/>
-          <w:u w:val="single"/>
-        </w:rPr>
-        <w:t>No court costs are imposed in this case, but court costs are imposed in Defendant’s companion case</w:t>
-      </w:r>
-      <w:r>
-        <w:rPr>
-          <w:rFonts w:ascii="Palatino Linotype" w:hAnsi="Palatino Linotype"/>
-          <w:bCs/>
-          <w:sz w:val="20"/>
-          <w:szCs w:val="20"/>
-        </w:rPr>
-        <w:t xml:space="preserve">. {% </w:t>
-      </w:r>
-      <w:proofErr w:type="spellStart"/>
-      <w:r>
-        <w:rPr>
-          <w:rFonts w:ascii="Palatino Linotype" w:hAnsi="Palatino Linotype"/>
-          <w:bCs/>
-          <w:sz w:val="20"/>
-          <w:szCs w:val="20"/>
-        </w:rPr>
-        <w:t>elif</w:t>
-      </w:r>
-      <w:proofErr w:type="spellEnd"/>
-      <w:r>
-        <w:rPr>
-          <w:rFonts w:ascii="Palatino Linotype" w:hAnsi="Palatino Linotype"/>
-          <w:bCs/>
-          <w:sz w:val="20"/>
-          <w:szCs w:val="20"/>
-        </w:rPr>
-        <w:t xml:space="preserve"> </w:t>
-      </w:r>
-      <w:proofErr w:type="spellStart"/>
-      <w:r>
-        <w:rPr>
-          <w:rFonts w:ascii="Palatino Linotype" w:hAnsi="Palatino Linotype"/>
-          <w:bCs/>
-          <w:sz w:val="20"/>
-          <w:szCs w:val="20"/>
-        </w:rPr>
-        <w:t>court_costs.ordered</w:t>
-      </w:r>
-      <w:proofErr w:type="spellEnd"/>
-      <w:r>
-        <w:rPr>
-          <w:rFonts w:ascii="Palatino Linotype" w:hAnsi="Palatino Linotype"/>
-          <w:bCs/>
-          <w:sz w:val="20"/>
-          <w:szCs w:val="20"/>
-        </w:rPr>
-        <w:t xml:space="preserve"> == ‘No’ %}</w:t>
-      </w:r>
-      <w:r>
-        <w:rPr>
-          <w:rFonts w:ascii="Palatino Linotype" w:hAnsi="Palatino Linotype"/>
-          <w:bCs/>
-          <w:sz w:val="20"/>
-          <w:szCs w:val="20"/>
-          <w:u w:val="single"/>
-        </w:rPr>
-        <w:t>There are no court costs in this case</w:t>
-      </w:r>
-      <w:r>
-        <w:rPr>
-          <w:rFonts w:ascii="Palatino Linotype" w:hAnsi="Palatino Linotype"/>
-          <w:bCs/>
-          <w:sz w:val="20"/>
-          <w:szCs w:val="20"/>
-        </w:rPr>
-        <w:t>. {% endif %}</w:t>
-      </w:r>
-      <w:r>
-        <w:rPr>
-          <w:rFonts w:ascii="Palatino Linotype" w:hAnsi="Palatino Linotype"/>
-          <w:sz w:val="20"/>
-          <w:szCs w:val="20"/>
-        </w:rPr>
-        <w:t>Having</w:t>
-      </w:r>
-      <w:r>
-        <w:rPr>
-          <w:rFonts w:ascii="Palatino Linotype" w:hAnsi="Palatino Linotype"/>
-          <w:sz w:val="20"/>
-          <w:szCs w:val="20"/>
-        </w:rPr>
-        <w:t xml:space="preserve"> been informed of the fines </w:t>
-      </w:r>
-      <w:r>
-        <w:rPr>
-          <w:rFonts w:ascii="Palatino Linotype" w:hAnsi="Palatino Linotype"/>
-          <w:b/>
-          <w:bCs/>
-          <w:sz w:val="20"/>
-          <w:szCs w:val="20"/>
-        </w:rPr>
-        <w:t xml:space="preserve">{% </w:t>
-      </w:r>
-      <w:r>
-        <w:rPr>
-          <w:rFonts w:ascii="Palatino Linotype" w:hAnsi="Palatino Linotype"/>
-          <w:bCs/>
-          <w:sz w:val="20"/>
-          <w:szCs w:val="20"/>
-        </w:rPr>
-        <w:t xml:space="preserve">if </w:t>
-      </w:r>
-      <w:proofErr w:type="spellStart"/>
-      <w:r>
-        <w:rPr>
-          <w:rFonts w:ascii="Palatino Linotype" w:hAnsi="Palatino Linotype"/>
-          <w:bCs/>
-          <w:sz w:val="20"/>
-          <w:szCs w:val="20"/>
-        </w:rPr>
-        <w:t>court_costs.ordered</w:t>
-      </w:r>
-      <w:proofErr w:type="spellEnd"/>
-      <w:r>
-        <w:rPr>
-          <w:rFonts w:ascii="Palatino Linotype" w:hAnsi="Palatino Linotype"/>
-          <w:bCs/>
-          <w:sz w:val="20"/>
-          <w:szCs w:val="20"/>
-        </w:rPr>
-        <w:t xml:space="preserve"> == ‘Yes’ %}</w:t>
-      </w:r>
-      <w:r>
-        <w:rPr>
-          <w:rFonts w:ascii="Palatino Linotype" w:hAnsi="Palatino Linotype"/>
-          <w:sz w:val="20"/>
-          <w:szCs w:val="20"/>
-        </w:rPr>
-        <w:t>and costs</w:t>
-      </w:r>
-      <w:r>
-        <w:rPr>
-          <w:rFonts w:ascii="Palatino Linotype" w:hAnsi="Palatino Linotype"/>
-          <w:sz w:val="20"/>
-          <w:szCs w:val="20"/>
-        </w:rPr>
-        <w:t xml:space="preserve"> {% endif %}</w:t>
-      </w:r>
-      <w:r>
-        <w:rPr>
-          <w:rFonts w:ascii="Palatino Linotype" w:hAnsi="Palatino Linotype"/>
-          <w:sz w:val="20"/>
-          <w:szCs w:val="20"/>
-        </w:rPr>
-        <w:t xml:space="preserve">owed, Defendant expressed an ability to pay </w:t>
-      </w:r>
-      <w:r>
-        <w:rPr>
-          <w:rFonts w:ascii="Palatino Linotype" w:hAnsi="Palatino Linotype"/>
-          <w:b/>
-          <w:bCs/>
-          <w:sz w:val="20"/>
-          <w:szCs w:val="20"/>
-        </w:rPr>
-        <w:t xml:space="preserve">{{ </w:t>
-      </w:r>
-      <w:proofErr w:type="spellStart"/>
-      <w:r>
-        <w:rPr>
-          <w:rFonts w:ascii="Palatino Linotype" w:hAnsi="Palatino Linotype"/>
-          <w:b/>
-          <w:bCs/>
-          <w:sz w:val="20"/>
-          <w:szCs w:val="20"/>
-        </w:rPr>
-        <w:t>court_costs.</w:t>
-      </w:r>
-      <w:r>
-        <w:rPr>
-          <w:rFonts w:ascii="Palatino Linotype" w:hAnsi="Palatino Linotype"/>
-          <w:b/>
-          <w:bCs/>
-          <w:sz w:val="20"/>
-          <w:szCs w:val="20"/>
-        </w:rPr>
-        <w:t>ability_to_pay_time</w:t>
-      </w:r>
-      <w:proofErr w:type="spellEnd"/>
-      <w:r>
-        <w:rPr>
-          <w:rFonts w:ascii="Palatino Linotype" w:hAnsi="Palatino Linotype"/>
-          <w:b/>
-          <w:bCs/>
-          <w:sz w:val="20"/>
-          <w:szCs w:val="20"/>
-        </w:rPr>
-        <w:t xml:space="preserve"> }}</w:t>
-      </w:r>
-      <w:r>
-        <w:rPr>
-          <w:rFonts w:ascii="Palatino Linotype" w:hAnsi="Palatino Linotype"/>
-          <w:sz w:val="20"/>
-          <w:szCs w:val="20"/>
-        </w:rPr>
-        <w:t xml:space="preserve">. </w:t>
-      </w:r>
-      <w:bookmarkStart w:id="0" w:name="_Hlk94196527"/>
-      <w:r>
-        <w:rPr>
-          <w:rFonts w:ascii="Palatino Linotype" w:hAnsi="Palatino Linotype"/>
-          <w:sz w:val="20"/>
-          <w:szCs w:val="20"/>
-        </w:rPr>
-        <w:t>Absent further order, the Court finds Defendant is able and shall pay</w:t>
-      </w:r>
-      <w:r>
-        <w:rPr>
-          <w:rFonts w:ascii="Palatino Linotype" w:hAnsi="Palatino Linotype"/>
-          <w:sz w:val="20"/>
-          <w:szCs w:val="20"/>
-        </w:rPr>
-        <w:t xml:space="preserve"> the fines </w:t>
-      </w:r>
-      <w:r>
-        <w:rPr>
-          <w:rFonts w:ascii="Palatino Linotype" w:hAnsi="Palatino Linotype"/>
-          <w:b/>
-          <w:bCs/>
-          <w:sz w:val="20"/>
-          <w:szCs w:val="20"/>
-        </w:rPr>
-        <w:t xml:space="preserve">{% </w:t>
-      </w:r>
-      <w:r>
-        <w:rPr>
-          <w:rFonts w:ascii="Palatino Linotype" w:hAnsi="Palatino Linotype"/>
-          <w:bCs/>
-          <w:sz w:val="20"/>
-          <w:szCs w:val="20"/>
-        </w:rPr>
-        <w:t xml:space="preserve">if </w:t>
-      </w:r>
-      <w:proofErr w:type="spellStart"/>
-      <w:r>
-        <w:rPr>
-          <w:rFonts w:ascii="Palatino Linotype" w:hAnsi="Palatino Linotype"/>
-          <w:bCs/>
-          <w:sz w:val="20"/>
-          <w:szCs w:val="20"/>
-        </w:rPr>
-        <w:t>court_costs.ordered</w:t>
-      </w:r>
-      <w:proofErr w:type="spellEnd"/>
-      <w:r>
-        <w:rPr>
-          <w:rFonts w:ascii="Palatino Linotype" w:hAnsi="Palatino Linotype"/>
-          <w:bCs/>
-          <w:sz w:val="20"/>
-          <w:szCs w:val="20"/>
-        </w:rPr>
-        <w:t xml:space="preserve"> == ‘Yes’ %}</w:t>
-      </w:r>
-      <w:r>
-        <w:rPr>
-          <w:rFonts w:ascii="Palatino Linotype" w:hAnsi="Palatino Linotype"/>
-          <w:sz w:val="20"/>
-          <w:szCs w:val="20"/>
-        </w:rPr>
-        <w:t>and costs</w:t>
-      </w:r>
-      <w:r>
-        <w:rPr>
-          <w:rFonts w:ascii="Palatino Linotype" w:hAnsi="Palatino Linotype"/>
-          <w:sz w:val="20"/>
-          <w:szCs w:val="20"/>
-        </w:rPr>
-        <w:t xml:space="preserve"> {% endif %}</w:t>
-      </w:r>
-      <w:r>
-        <w:rPr>
-          <w:rFonts w:ascii="Palatino Linotype" w:hAnsi="Palatino Linotype"/>
-          <w:sz w:val="20"/>
-          <w:szCs w:val="20"/>
-        </w:rPr>
-        <w:t xml:space="preserve">in full by </w:t>
-      </w:r>
-      <w:bookmarkEnd w:id="0"/>
-      <w:r>
-        <w:rPr>
-          <w:rFonts w:ascii="Palatino Linotype" w:hAnsi="Palatino Linotype"/>
-          <w:b/>
-          <w:bCs/>
-          <w:sz w:val="20"/>
-          <w:szCs w:val="20"/>
-        </w:rPr>
-        <w:t xml:space="preserve">{{ </w:t>
-      </w:r>
-      <w:proofErr w:type="spellStart"/>
-      <w:r>
-        <w:rPr>
-          <w:rFonts w:ascii="Palatino Linotype" w:hAnsi="Palatino Linotype"/>
-          <w:b/>
-          <w:bCs/>
-          <w:sz w:val="20"/>
-          <w:szCs w:val="20"/>
-        </w:rPr>
-        <w:t>court_costs.</w:t>
-      </w:r>
-      <w:r>
-        <w:rPr>
-          <w:rFonts w:ascii="Palatino Linotype" w:hAnsi="Palatino Linotype"/>
-          <w:b/>
-          <w:bCs/>
-          <w:sz w:val="20"/>
-          <w:szCs w:val="20"/>
-        </w:rPr>
-        <w:t>balance_due_date</w:t>
-      </w:r>
-      <w:proofErr w:type="spellEnd"/>
-      <w:r>
-        <w:rPr>
-          <w:rFonts w:ascii="Palatino Linotype" w:hAnsi="Palatino Linotype"/>
-          <w:b/>
-          <w:bCs/>
-          <w:sz w:val="20"/>
-          <w:szCs w:val="20"/>
-        </w:rPr>
-        <w:t xml:space="preserve"> }}</w:t>
-      </w:r>
-      <w:r>
-        <w:rPr>
-          <w:rFonts w:ascii="Palatino Linotype" w:hAnsi="Palatino Linotype"/>
-          <w:sz w:val="20"/>
-          <w:szCs w:val="20"/>
-        </w:rPr>
-        <w:t xml:space="preserve">. </w:t>
-      </w:r>
-      <w:r>
-        <w:rPr>
-          <w:rFonts w:ascii="Palatino Linotype" w:hAnsi="Palatino Linotype"/>
-          <w:sz w:val="20"/>
-          <w:szCs w:val="20"/>
-        </w:rPr>
-        <w:t xml:space="preserve">{% if </w:t>
-      </w:r>
-      <w:proofErr w:type="spellStart"/>
-      <w:r>
-        <w:rPr>
-          <w:rFonts w:ascii="Palatino Linotype" w:hAnsi="Palatino Linotype"/>
-          <w:sz w:val="20"/>
-          <w:szCs w:val="20"/>
-        </w:rPr>
-        <w:t>fines_and_costs_jail_credit</w:t>
-      </w:r>
-      <w:proofErr w:type="spellEnd"/>
-      <w:r>
-        <w:rPr>
-          <w:rFonts w:ascii="Palatino Linotype" w:hAnsi="Palatino Linotype"/>
-          <w:sz w:val="20"/>
-          <w:szCs w:val="20"/>
-        </w:rPr>
-        <w:t xml:space="preserve"> is true %}Defendant shall receive credit at $50/day for </w:t>
-      </w:r>
-      <w:r>
-        <w:rPr>
-          <w:rFonts w:ascii="Palatino Linotype" w:hAnsi="Palatino Linotype"/>
-          <w:b/>
-          <w:bCs/>
-          <w:sz w:val="20"/>
-          <w:szCs w:val="20"/>
-        </w:rPr>
-        <w:t xml:space="preserve">{{ </w:t>
-      </w:r>
-      <w:proofErr w:type="spellStart"/>
-      <w:r>
-        <w:rPr>
-          <w:rFonts w:ascii="Palatino Linotype" w:hAnsi="Palatino Linotype"/>
-          <w:b/>
-          <w:bCs/>
-          <w:sz w:val="20"/>
-          <w:szCs w:val="20"/>
-        </w:rPr>
-        <w:t>fine_jail_days</w:t>
-      </w:r>
-      <w:proofErr w:type="spellEnd"/>
-      <w:r>
-        <w:rPr>
-          <w:rFonts w:ascii="Palatino Linotype" w:hAnsi="Palatino Linotype"/>
-          <w:b/>
-          <w:bCs/>
-          <w:sz w:val="20"/>
-          <w:szCs w:val="20"/>
-        </w:rPr>
-        <w:t xml:space="preserve"> }} jail day(s)</w:t>
-      </w:r>
-      <w:r>
-        <w:rPr>
-          <w:rFonts w:ascii="Palatino Linotype" w:hAnsi="Palatino Linotype"/>
-          <w:sz w:val="20"/>
-          <w:szCs w:val="20"/>
-        </w:rPr>
-        <w:t xml:space="preserve"> served for a non-jailable offense. {% endif %}{% if </w:t>
-      </w:r>
-      <w:proofErr w:type="spellStart"/>
-      <w:r>
-        <w:rPr>
-          <w:rFonts w:ascii="Palatino Linotype" w:hAnsi="Palatino Linotype"/>
-          <w:sz w:val="20"/>
-          <w:szCs w:val="20"/>
-        </w:rPr>
-        <w:t>court_costs.ability_to_pay_time</w:t>
-      </w:r>
-      <w:proofErr w:type="spellEnd"/>
-      <w:r>
-        <w:rPr>
-          <w:rFonts w:ascii="Palatino Linotype" w:hAnsi="Palatino Linotype"/>
-          <w:sz w:val="20"/>
-          <w:szCs w:val="20"/>
-        </w:rPr>
-        <w:t xml:space="preserve"> != ‘forthwith’ %}</w:t>
-      </w:r>
-      <w:r>
-        <w:rPr>
-          <w:rFonts w:ascii="Palatino Linotype" w:hAnsi="Palatino Linotype"/>
-          <w:sz w:val="20"/>
-          <w:szCs w:val="20"/>
-        </w:rPr>
-        <w:t xml:space="preserve">Defendant may complete community service hours to satisfy fines </w:t>
-      </w:r>
-      <w:r>
-        <w:rPr>
-          <w:rFonts w:ascii="Palatino Linotype" w:hAnsi="Palatino Linotype"/>
-          <w:b/>
-          <w:bCs/>
-          <w:sz w:val="20"/>
-          <w:szCs w:val="20"/>
-        </w:rPr>
-        <w:t xml:space="preserve">{% </w:t>
-      </w:r>
-      <w:r>
-        <w:rPr>
-          <w:rFonts w:ascii="Palatino Linotype" w:hAnsi="Palatino Linotype"/>
-          <w:bCs/>
-          <w:sz w:val="20"/>
-          <w:szCs w:val="20"/>
-        </w:rPr>
-        <w:t xml:space="preserve">if </w:t>
-      </w:r>
-      <w:proofErr w:type="spellStart"/>
-      <w:r>
-        <w:rPr>
-          <w:rFonts w:ascii="Palatino Linotype" w:hAnsi="Palatino Linotype"/>
-          <w:bCs/>
-          <w:sz w:val="20"/>
-          <w:szCs w:val="20"/>
-        </w:rPr>
-        <w:t>court_costs.ordered</w:t>
-      </w:r>
-      <w:proofErr w:type="spellEnd"/>
-      <w:r>
-        <w:rPr>
-          <w:rFonts w:ascii="Palatino Linotype" w:hAnsi="Palatino Linotype"/>
-          <w:bCs/>
-          <w:sz w:val="20"/>
-          <w:szCs w:val="20"/>
-        </w:rPr>
-        <w:t xml:space="preserve"> == ‘Yes’ %}</w:t>
-      </w:r>
-      <w:r>
-        <w:rPr>
-          <w:rFonts w:ascii="Palatino Linotype" w:hAnsi="Palatino Linotype"/>
-          <w:sz w:val="20"/>
-          <w:szCs w:val="20"/>
-        </w:rPr>
-        <w:t>and costs</w:t>
-      </w:r>
-      <w:r>
-        <w:rPr>
-          <w:rFonts w:ascii="Palatino Linotype" w:hAnsi="Palatino Linotype"/>
-          <w:sz w:val="20"/>
-          <w:szCs w:val="20"/>
-        </w:rPr>
-        <w:t xml:space="preserve"> {% endif %}at the current rate set by the Court</w:t>
-      </w:r>
-      <w:r>
-        <w:rPr>
-          <w:rFonts w:ascii="Palatino Linotype" w:hAnsi="Palatino Linotype"/>
-          <w:sz w:val="20"/>
-          <w:szCs w:val="20"/>
-        </w:rPr>
-        <w:t>. All Community Service hours must be approved by the Office of Community Control.</w:t>
-      </w:r>
-      <w:r>
-        <w:rPr>
-          <w:rFonts w:ascii="Palatino Linotype" w:hAnsi="Palatino Linotype"/>
-          <w:sz w:val="20"/>
-          <w:szCs w:val="20"/>
-        </w:rPr>
-        <w:t xml:space="preserve">{% endif %}{% if </w:t>
+      <w:r>
+        <w:rPr>
+          <w:rFonts w:ascii="Palatino Linotype" w:hAnsi="Palatino Linotype"/>
+          <w:sz w:val="20"/>
+          <w:szCs w:val="20"/>
+        </w:rPr>
+        <w:t xml:space="preserve">{% endif </w:t>
+      </w:r>
+      <w:proofErr w:type="gramStart"/>
+      <w:r>
+        <w:rPr>
+          <w:rFonts w:ascii="Palatino Linotype" w:hAnsi="Palatino Linotype"/>
+          <w:sz w:val="20"/>
+          <w:szCs w:val="20"/>
+        </w:rPr>
+        <w:t>%}{</w:t>
+      </w:r>
+      <w:proofErr w:type="gramEnd"/>
+      <w:r>
+        <w:rPr>
+          <w:rFonts w:ascii="Palatino Linotype" w:hAnsi="Palatino Linotype"/>
+          <w:sz w:val="20"/>
+          <w:szCs w:val="20"/>
+        </w:rPr>
+        <w:t xml:space="preserve">% if </w:t>
       </w:r>
       <w:proofErr w:type="spellStart"/>
       <w:r>
@@ -3971,7 +4407,16 @@
           <w:sz w:val="20"/>
           <w:szCs w:val="20"/>
         </w:rPr>
-        <w:t xml:space="preserve">complete {{ </w:t>
+        <w:t xml:space="preserve">complete </w:t>
+      </w:r>
+      <w:proofErr w:type="gramStart"/>
+      <w:r>
+        <w:rPr>
+          <w:rFonts w:ascii="Palatino Linotype" w:hAnsi="Palatino Linotype"/>
+          <w:sz w:val="20"/>
+          <w:szCs w:val="20"/>
+        </w:rPr>
+        <w:t xml:space="preserve">{{ </w:t>
       </w:r>
       <w:proofErr w:type="spellStart"/>
       <w:r>
@@ -3980,6 +4425,41 @@
           <w:sz w:val="20"/>
           <w:szCs w:val="20"/>
         </w:rPr>
+        <w:t>community</w:t>
+      </w:r>
+      <w:proofErr w:type="gramEnd"/>
+      <w:r>
+        <w:rPr>
+          <w:rFonts w:ascii="Palatino Linotype" w:hAnsi="Palatino Linotype"/>
+          <w:sz w:val="20"/>
+          <w:szCs w:val="20"/>
+        </w:rPr>
+        <w:t>_service.</w:t>
+      </w:r>
+      <w:r>
+        <w:rPr>
+          <w:rFonts w:ascii="Palatino Linotype" w:hAnsi="Palatino Linotype"/>
+          <w:sz w:val="20"/>
+          <w:szCs w:val="20"/>
+        </w:rPr>
+        <w:t>hours_of_service</w:t>
+      </w:r>
+      <w:proofErr w:type="spellEnd"/>
+      <w:r>
+        <w:rPr>
+          <w:rFonts w:ascii="Palatino Linotype" w:hAnsi="Palatino Linotype"/>
+          <w:sz w:val="20"/>
+          <w:szCs w:val="20"/>
+        </w:rPr>
+        <w:t xml:space="preserve"> }} hours of community service within {{ </w:t>
+      </w:r>
+      <w:proofErr w:type="spellStart"/>
+      <w:r>
+        <w:rPr>
+          <w:rFonts w:ascii="Palatino Linotype" w:hAnsi="Palatino Linotype"/>
+          <w:sz w:val="20"/>
+          <w:szCs w:val="20"/>
+        </w:rPr>
         <w:t>community_service.</w:t>
       </w:r>
       <w:r>
@@ -3988,7 +4468,7 @@
           <w:sz w:val="20"/>
           <w:szCs w:val="20"/>
         </w:rPr>
-        <w:t>hours_of_service</w:t>
+        <w:t>days_to_complete_service</w:t>
       </w:r>
       <w:proofErr w:type="spellEnd"/>
       <w:r>
@@ -3997,7 +4477,16 @@
           <w:sz w:val="20"/>
           <w:szCs w:val="20"/>
         </w:rPr>
-        <w:t xml:space="preserve"> }} hours of community service within {{ </w:t>
+        <w:t xml:space="preserve"> }} days. Defendant shall show proof of completion of all completed hours to the Office of Community Control on or before </w:t>
+      </w:r>
+      <w:proofErr w:type="gramStart"/>
+      <w:r>
+        <w:rPr>
+          <w:rFonts w:ascii="Palatino Linotype" w:hAnsi="Palatino Linotype"/>
+          <w:sz w:val="20"/>
+          <w:szCs w:val="20"/>
+        </w:rPr>
+        <w:t xml:space="preserve">{{ </w:t>
       </w:r>
       <w:proofErr w:type="spellStart"/>
       <w:r>
@@ -4014,7 +4503,16 @@
           <w:sz w:val="20"/>
           <w:szCs w:val="20"/>
         </w:rPr>
-        <w:t>days_to_complete_service</w:t>
+        <w:t>due</w:t>
+      </w:r>
+      <w:proofErr w:type="gramEnd"/>
+      <w:r>
+        <w:rPr>
+          <w:rFonts w:ascii="Palatino Linotype" w:hAnsi="Palatino Linotype"/>
+          <w:sz w:val="20"/>
+          <w:szCs w:val="20"/>
+        </w:rPr>
+        <w:t>_date_for_service</w:t>
       </w:r>
       <w:proofErr w:type="spellEnd"/>
       <w:r>
@@ -4023,33 +4521,25 @@
           <w:sz w:val="20"/>
           <w:szCs w:val="20"/>
         </w:rPr>
-        <w:t xml:space="preserve"> }} days. Defendant shall show proof of completion of all completed hours to the Office of Community Control on or before {{ </w:t>
-      </w:r>
-      <w:proofErr w:type="spellStart"/>
-      <w:r>
-        <w:rPr>
-          <w:rFonts w:ascii="Palatino Linotype" w:hAnsi="Palatino Linotype"/>
-          <w:sz w:val="20"/>
-          <w:szCs w:val="20"/>
-        </w:rPr>
-        <w:t>community_service.</w:t>
-      </w:r>
-      <w:r>
-        <w:rPr>
-          <w:rFonts w:ascii="Palatino Linotype" w:hAnsi="Palatino Linotype"/>
-          <w:sz w:val="20"/>
-          <w:szCs w:val="20"/>
-        </w:rPr>
-        <w:t>due_date_for_service</w:t>
-      </w:r>
-      <w:proofErr w:type="spellEnd"/>
-      <w:r>
-        <w:rPr>
-          <w:rFonts w:ascii="Palatino Linotype" w:hAnsi="Palatino Linotype"/>
-          <w:sz w:val="20"/>
-          <w:szCs w:val="20"/>
-        </w:rPr>
-        <w:t xml:space="preserve"> }}.  {% endif %}{% if </w:t>
+        <w:t xml:space="preserve"> }}.  {% endif </w:t>
+      </w:r>
+      <w:proofErr w:type="gramStart"/>
+      <w:r>
+        <w:rPr>
+          <w:rFonts w:ascii="Palatino Linotype" w:hAnsi="Palatino Linotype"/>
+          <w:sz w:val="20"/>
+          <w:szCs w:val="20"/>
+        </w:rPr>
+        <w:t>%}{</w:t>
+      </w:r>
+      <w:proofErr w:type="gramEnd"/>
+      <w:r>
+        <w:rPr>
+          <w:rFonts w:ascii="Palatino Linotype" w:hAnsi="Palatino Linotype"/>
+          <w:sz w:val="20"/>
+          <w:szCs w:val="20"/>
+        </w:rPr>
+        <w:t xml:space="preserve">% if </w:t>
       </w:r>
       <w:proofErr w:type="spellStart"/>
       <w:r>
@@ -4305,7 +4795,16 @@
           <w:sz w:val="20"/>
           <w:szCs w:val="20"/>
         </w:rPr>
-        <w:t xml:space="preserve">Defendant’s {{ </w:t>
+        <w:t xml:space="preserve">Defendant’s </w:t>
+      </w:r>
+      <w:proofErr w:type="gramStart"/>
+      <w:r>
+        <w:rPr>
+          <w:rFonts w:ascii="Palatino Linotype" w:hAnsi="Palatino Linotype"/>
+          <w:sz w:val="20"/>
+          <w:szCs w:val="20"/>
+        </w:rPr>
+        <w:t xml:space="preserve">{{ </w:t>
       </w:r>
       <w:proofErr w:type="spellStart"/>
       <w:r>
@@ -4314,6 +4813,41 @@
           <w:sz w:val="20"/>
           <w:szCs w:val="20"/>
         </w:rPr>
+        <w:t>license</w:t>
+      </w:r>
+      <w:proofErr w:type="gramEnd"/>
+      <w:r>
+        <w:rPr>
+          <w:rFonts w:ascii="Palatino Linotype" w:hAnsi="Palatino Linotype"/>
+          <w:sz w:val="20"/>
+          <w:szCs w:val="20"/>
+        </w:rPr>
+        <w:t>_suspension</w:t>
+      </w:r>
+      <w:r>
+        <w:rPr>
+          <w:rFonts w:ascii="Palatino Linotype" w:hAnsi="Palatino Linotype"/>
+          <w:sz w:val="20"/>
+          <w:szCs w:val="20"/>
+        </w:rPr>
+        <w:t>.license_type</w:t>
+      </w:r>
+      <w:proofErr w:type="spellEnd"/>
+      <w:r>
+        <w:rPr>
+          <w:rFonts w:ascii="Palatino Linotype" w:hAnsi="Palatino Linotype"/>
+          <w:sz w:val="20"/>
+          <w:szCs w:val="20"/>
+        </w:rPr>
+        <w:t xml:space="preserve"> }} license is suspended from {{ </w:t>
+      </w:r>
+      <w:proofErr w:type="spellStart"/>
+      <w:r>
+        <w:rPr>
+          <w:rFonts w:ascii="Palatino Linotype" w:hAnsi="Palatino Linotype"/>
+          <w:sz w:val="20"/>
+          <w:szCs w:val="20"/>
+        </w:rPr>
         <w:t>license_suspension</w:t>
       </w:r>
       <w:r>
@@ -4322,7 +4856,7 @@
           <w:sz w:val="20"/>
           <w:szCs w:val="20"/>
         </w:rPr>
-        <w:t>.license_type</w:t>
+        <w:t>.suspended_date</w:t>
       </w:r>
       <w:proofErr w:type="spellEnd"/>
       <w:r>
@@ -4331,7 +4865,23 @@
           <w:sz w:val="20"/>
           <w:szCs w:val="20"/>
         </w:rPr>
-        <w:t xml:space="preserve"> }} license is suspended from {{ </w:t>
+        <w:t xml:space="preserve"> }}</w:t>
+      </w:r>
+      <w:r>
+        <w:rPr>
+          <w:rFonts w:ascii="Palatino Linotype" w:hAnsi="Palatino Linotype"/>
+          <w:sz w:val="20"/>
+          <w:szCs w:val="20"/>
+        </w:rPr>
+        <w:t>,</w:t>
+      </w:r>
+      <w:r>
+        <w:rPr>
+          <w:rFonts w:ascii="Palatino Linotype" w:hAnsi="Palatino Linotype"/>
+          <w:sz w:val="20"/>
+          <w:szCs w:val="20"/>
+        </w:rPr>
+        <w:t xml:space="preserve"> for a term of {{ </w:t>
       </w:r>
       <w:proofErr w:type="spellStart"/>
       <w:r>
@@ -4348,7 +4898,7 @@
           <w:sz w:val="20"/>
           <w:szCs w:val="20"/>
         </w:rPr>
-        <w:t>.suspended_date</w:t>
+        <w:t>.suspension_term</w:t>
       </w:r>
       <w:proofErr w:type="spellEnd"/>
       <w:r>
@@ -4357,23 +4907,7 @@
           <w:sz w:val="20"/>
           <w:szCs w:val="20"/>
         </w:rPr>
-        <w:t xml:space="preserve"> }}</w:t>
-      </w:r>
-      <w:r>
-        <w:rPr>
-          <w:rFonts w:ascii="Palatino Linotype" w:hAnsi="Palatino Linotype"/>
-          <w:sz w:val="20"/>
-          <w:szCs w:val="20"/>
-        </w:rPr>
-        <w:t>,</w:t>
-      </w:r>
-      <w:r>
-        <w:rPr>
-          <w:rFonts w:ascii="Palatino Linotype" w:hAnsi="Palatino Linotype"/>
-          <w:sz w:val="20"/>
-          <w:szCs w:val="20"/>
-        </w:rPr>
-        <w:t xml:space="preserve"> for a term of {{ </w:t>
+        <w:t xml:space="preserve"> }}. {% if </w:t>
       </w:r>
       <w:proofErr w:type="spellStart"/>
       <w:r>
@@ -4390,7 +4924,15 @@
           <w:sz w:val="20"/>
           <w:szCs w:val="20"/>
         </w:rPr>
-        <w:t>.suspension_term</w:t>
+        <w:t>.</w:t>
+      </w:r>
+      <w:r>
+        <w:rPr>
+          <w:rFonts w:ascii="Palatino Linotype" w:hAnsi="Palatino Linotype"/>
+          <w:sz w:val="20"/>
+          <w:szCs w:val="20"/>
+        </w:rPr>
+        <w:t>als_terminated</w:t>
       </w:r>
       <w:proofErr w:type="spellEnd"/>
       <w:r>
@@ -4399,16 +4941,33 @@
           <w:sz w:val="20"/>
           <w:szCs w:val="20"/>
         </w:rPr>
-        <w:t xml:space="preserve"> }}. {% if </w:t>
-      </w:r>
-      <w:proofErr w:type="spellStart"/>
-      <w:r>
-        <w:rPr>
-          <w:rFonts w:ascii="Palatino Linotype" w:hAnsi="Palatino Linotype"/>
-          <w:sz w:val="20"/>
-          <w:szCs w:val="20"/>
-        </w:rPr>
-        <w:t>license_suspension</w:t>
+        <w:t xml:space="preserve"> is true </w:t>
+      </w:r>
+      <w:proofErr w:type="gramStart"/>
+      <w:r>
+        <w:rPr>
+          <w:rFonts w:ascii="Palatino Linotype" w:hAnsi="Palatino Linotype"/>
+          <w:sz w:val="20"/>
+          <w:szCs w:val="20"/>
+        </w:rPr>
+        <w:t>%}The</w:t>
+      </w:r>
+      <w:proofErr w:type="gramEnd"/>
+      <w:r>
+        <w:rPr>
+          <w:rFonts w:ascii="Palatino Linotype" w:hAnsi="Palatino Linotype"/>
+          <w:sz w:val="20"/>
+          <w:szCs w:val="20"/>
+        </w:rPr>
+        <w:t xml:space="preserve"> </w:t>
+      </w:r>
+      <w:r>
+        <w:rPr>
+          <w:rFonts w:ascii="Palatino Linotype" w:hAnsi="Palatino Linotype"/>
+          <w:sz w:val="20"/>
+          <w:szCs w:val="20"/>
+        </w:rPr>
+        <w:t>Administrative License Suspension is terminated and the OBMV form 2261 shall issue</w:t>
       </w:r>
       <w:r>
         <w:rPr>
@@ -4424,39 +4983,6 @@
           <w:sz w:val="20"/>
           <w:szCs w:val="20"/>
         </w:rPr>
-        <w:t>als_terminated</w:t>
-      </w:r>
-      <w:proofErr w:type="spellEnd"/>
-      <w:r>
-        <w:rPr>
-          <w:rFonts w:ascii="Palatino Linotype" w:hAnsi="Palatino Linotype"/>
-          <w:sz w:val="20"/>
-          <w:szCs w:val="20"/>
-        </w:rPr>
-        <w:t xml:space="preserve"> is true %}The </w:t>
-      </w:r>
-      <w:r>
-        <w:rPr>
-          <w:rFonts w:ascii="Palatino Linotype" w:hAnsi="Palatino Linotype"/>
-          <w:sz w:val="20"/>
-          <w:szCs w:val="20"/>
-        </w:rPr>
-        <w:t>Administrative License Suspension is terminated and the OBMV form 2261 shall issue</w:t>
-      </w:r>
-      <w:r>
-        <w:rPr>
-          <w:rFonts w:ascii="Palatino Linotype" w:hAnsi="Palatino Linotype"/>
-          <w:sz w:val="20"/>
-          <w:szCs w:val="20"/>
-        </w:rPr>
-        <w:t>.</w:t>
-      </w:r>
-      <w:r>
-        <w:rPr>
-          <w:rFonts w:ascii="Palatino Linotype" w:hAnsi="Palatino Linotype"/>
-          <w:sz w:val="20"/>
-          <w:szCs w:val="20"/>
-        </w:rPr>
         <w:t xml:space="preserve"> </w:t>
       </w:r>
       <w:r>
@@ -4465,7 +4991,25 @@
           <w:sz w:val="20"/>
           <w:szCs w:val="20"/>
         </w:rPr>
-        <w:t xml:space="preserve">{% endif %}{% if </w:t>
+        <w:t xml:space="preserve">{% endif </w:t>
+      </w:r>
+      <w:proofErr w:type="gramStart"/>
+      <w:r>
+        <w:rPr>
+          <w:rFonts w:ascii="Palatino Linotype" w:hAnsi="Palatino Linotype"/>
+          <w:sz w:val="20"/>
+          <w:szCs w:val="20"/>
+        </w:rPr>
+        <w:t>%}{</w:t>
+      </w:r>
+      <w:proofErr w:type="gramEnd"/>
+      <w:r>
+        <w:rPr>
+          <w:rFonts w:ascii="Palatino Linotype" w:hAnsi="Palatino Linotype"/>
+          <w:sz w:val="20"/>
+          <w:szCs w:val="20"/>
+        </w:rPr>
+        <w:t xml:space="preserve">% if </w:t>
       </w:r>
       <w:proofErr w:type="spellStart"/>
       <w:r>
@@ -4570,6 +5114,7 @@
         </w:rPr>
         <w:t xml:space="preserve">Other Conditions.  </w:t>
       </w:r>
+      <w:proofErr w:type="gramStart"/>
       <w:r>
         <w:rPr>
           <w:rFonts w:ascii="Palatino Linotype" w:hAnsi="Palatino Linotype"/>
@@ -4585,7 +5130,16 @@
           <w:sz w:val="20"/>
           <w:szCs w:val="20"/>
         </w:rPr>
-        <w:t>other_conditions.terms</w:t>
+        <w:t>other</w:t>
+      </w:r>
+      <w:proofErr w:type="gramEnd"/>
+      <w:r>
+        <w:rPr>
+          <w:rFonts w:ascii="Palatino Linotype" w:hAnsi="Palatino Linotype"/>
+          <w:sz w:val="20"/>
+          <w:szCs w:val="20"/>
+        </w:rPr>
+        <w:t>_conditions.terms</w:t>
       </w:r>
       <w:proofErr w:type="spellEnd"/>
       <w:r>
@@ -4727,6 +5281,7 @@
         </w:rPr>
         <w:tab/>
       </w:r>
+      <w:proofErr w:type="gramStart"/>
       <w:r>
         <w:rPr>
           <w:rFonts w:ascii="Palatino Linotype" w:hAnsi="Palatino Linotype"/>
@@ -4742,7 +5297,16 @@
           <w:sz w:val="20"/>
           <w:szCs w:val="20"/>
         </w:rPr>
-        <w:t>judicial_officer.officer_</w:t>
+        <w:t>judicial</w:t>
+      </w:r>
+      <w:proofErr w:type="gramEnd"/>
+      <w:r>
+        <w:rPr>
+          <w:rFonts w:ascii="Palatino Linotype" w:hAnsi="Palatino Linotype"/>
+          <w:sz w:val="20"/>
+          <w:szCs w:val="20"/>
+        </w:rPr>
+        <w:t>_officer.officer_</w:t>
       </w:r>
       <w:r>
         <w:rPr>
@@ -4892,16 +5456,36 @@
           <w:sz w:val="20"/>
           <w:szCs w:val="20"/>
         </w:rPr>
-        <w:t>judicial_of</w:t>
-      </w:r>
-      <w:r>
-        <w:rPr>
-          <w:rFonts w:ascii="Palatino Linotype" w:hAnsi="Palatino Linotype"/>
-          <w:bCs/>
-          <w:sz w:val="20"/>
-          <w:szCs w:val="20"/>
-        </w:rPr>
-        <w:t>ficer.officer_type</w:t>
+        <w:t>judicial_</w:t>
+      </w:r>
+      <w:proofErr w:type="gramStart"/>
+      <w:r>
+        <w:rPr>
+          <w:rFonts w:ascii="Palatino Linotype" w:hAnsi="Palatino Linotype"/>
+          <w:bCs/>
+          <w:sz w:val="20"/>
+          <w:szCs w:val="20"/>
+        </w:rPr>
+        <w:t>of</w:t>
+      </w:r>
+      <w:r>
+        <w:rPr>
+          <w:rFonts w:ascii="Palatino Linotype" w:hAnsi="Palatino Linotype"/>
+          <w:bCs/>
+          <w:sz w:val="20"/>
+          <w:szCs w:val="20"/>
+        </w:rPr>
+        <w:t>ficer.officer</w:t>
+      </w:r>
+      <w:proofErr w:type="gramEnd"/>
+      <w:r>
+        <w:rPr>
+          <w:rFonts w:ascii="Palatino Linotype" w:hAnsi="Palatino Linotype"/>
+          <w:bCs/>
+          <w:sz w:val="20"/>
+          <w:szCs w:val="20"/>
+        </w:rPr>
+        <w:t>_type</w:t>
       </w:r>
       <w:proofErr w:type="spellEnd"/>
       <w:r>
@@ -4960,7 +5544,19 @@
           <w:sz w:val="19"/>
           <w:szCs w:val="19"/>
         </w:rPr>
-        <w:t xml:space="preserve"> days of the filing of this decision. Any objections must state with specificity the grounds of the objections. A party shall not assign as error on appeal the court’s adoption of this decision unless the party timely </w:t>
+        <w:t xml:space="preserve"> days of the filing of this decision. Any objections must state with specificity the grounds of the objections. A party </w:t>
+      </w:r>
+      <w:r>
+        <w:rPr>
+          <w:rFonts w:ascii="Palatino Linotype" w:hAnsi="Palatino Linotype"/>
+          <w:b/>
+          <w:bCs/>
+          <w:i/>
+          <w:sz w:val="19"/>
+          <w:szCs w:val="19"/>
+        </w:rPr>
+        <w:lastRenderedPageBreak/>
+        <w:t xml:space="preserve">shall not assign as error on appeal the court’s adoption of this decision unless the party timely </w:t>
       </w:r>
       <w:r>
         <w:rPr>
@@ -5000,7 +5596,6 @@
           <w:sz w:val="20"/>
           <w:szCs w:val="20"/>
         </w:rPr>
-        <w:lastRenderedPageBreak/>
         <w:t>{% endif %}</w:t>
       </w:r>
     </w:p>
@@ -5059,16 +5654,34 @@
           <w:sz w:val="16"/>
           <w:szCs w:val="16"/>
         </w:rPr>
-        <w:t xml:space="preserve">Prosecutor’s Office: PS    OM     EM; Defendant’s Attorney: PS     OM     EM; {{ </w:t>
-      </w:r>
-      <w:proofErr w:type="spellStart"/>
+        <w:t xml:space="preserve">Prosecutor’s Office: PS    OM     EM; Defendant’s Attorney: PS     OM     EM; </w:t>
+      </w:r>
+      <w:proofErr w:type="gramStart"/>
       <w:r>
         <w:rPr>
           <w:rFonts w:ascii="Palatino Linotype" w:hAnsi="Palatino Linotype"/>
           <w:sz w:val="16"/>
           <w:szCs w:val="16"/>
         </w:rPr>
-        <w:t>defendant.first_name</w:t>
+        <w:t xml:space="preserve">{{ </w:t>
+      </w:r>
+      <w:proofErr w:type="spellStart"/>
+      <w:r>
+        <w:rPr>
+          <w:rFonts w:ascii="Palatino Linotype" w:hAnsi="Palatino Linotype"/>
+          <w:sz w:val="16"/>
+          <w:szCs w:val="16"/>
+        </w:rPr>
+        <w:t>defendant</w:t>
+      </w:r>
+      <w:proofErr w:type="gramEnd"/>
+      <w:r>
+        <w:rPr>
+          <w:rFonts w:ascii="Palatino Linotype" w:hAnsi="Palatino Linotype"/>
+          <w:sz w:val="16"/>
+          <w:szCs w:val="16"/>
+        </w:rPr>
+        <w:t>.first_name</w:t>
       </w:r>
       <w:proofErr w:type="spellEnd"/>
       <w:r>
@@ -5133,9 +5746,19 @@
           <w:sz w:val="16"/>
           <w:szCs w:val="16"/>
         </w:rPr>
-        <w:t>community_control.ordered</w:t>
+        <w:t>community_</w:t>
+      </w:r>
+      <w:proofErr w:type="gramStart"/>
+      <w:r>
+        <w:rPr>
+          <w:rFonts w:ascii="Palatino Linotype" w:hAnsi="Palatino Linotype"/>
+          <w:sz w:val="16"/>
+          <w:szCs w:val="16"/>
+        </w:rPr>
+        <w:t>control.ordered</w:t>
       </w:r>
       <w:proofErr w:type="spellEnd"/>
+      <w:proofErr w:type="gramEnd"/>
       <w:r>
         <w:rPr>
           <w:rFonts w:ascii="Palatino Linotype" w:hAnsi="Palatino Linotype"/>
@@ -5474,7 +6097,27 @@
                 <w:sz w:val="20"/>
                 <w:szCs w:val="20"/>
               </w:rPr>
-              <w:t>judicial_officer.officer_type</w:t>
+              <w:t>judicial_</w:t>
+            </w:r>
+            <w:proofErr w:type="gramStart"/>
+            <w:r>
+              <w:rPr>
+                <w:rFonts w:ascii="Palatino Linotype" w:hAnsi="Palatino Linotype"/>
+                <w:bCs/>
+                <w:sz w:val="20"/>
+                <w:szCs w:val="20"/>
+              </w:rPr>
+              <w:t>officer.officer</w:t>
+            </w:r>
+            <w:proofErr w:type="gramEnd"/>
+            <w:r>
+              <w:rPr>
+                <w:rFonts w:ascii="Palatino Linotype" w:hAnsi="Palatino Linotype"/>
+                <w:bCs/>
+                <w:sz w:val="20"/>
+                <w:szCs w:val="20"/>
+              </w:rPr>
+              <w:t>_type</w:t>
             </w:r>
             <w:proofErr w:type="spellEnd"/>
             <w:r>

</xml_diff>

<commit_message>
Refactored Leap and Trial Sentencing to connect signals
Also Leap Sentencing Template
</commit_message>
<xml_diff>
--- a/resources/Templates/Leap_Sentencing_Template.docx
+++ b/resources/Templates/Leap_Sentencing_Template.docx
@@ -1,6 +1,6 @@
 
 <file path=word/document.xml><?xml version="1.0" encoding="utf-8"?>
-<w:document xmlns:wpc="http://schemas.microsoft.com/office/word/2010/wordprocessingCanvas" xmlns:cx="http://schemas.microsoft.com/office/drawing/2014/chartex" xmlns:cx1="http://schemas.microsoft.com/office/drawing/2015/9/8/chartex" xmlns:cx2="http://schemas.microsoft.com/office/drawing/2015/10/21/chartex" xmlns:cx3="http://schemas.microsoft.com/office/drawing/2016/5/9/chartex" xmlns:cx4="http://schemas.microsoft.com/office/drawing/2016/5/10/chartex" xmlns:cx5="http://schemas.microsoft.com/office/drawing/2016/5/11/chartex" xmlns:cx6="http://schemas.microsoft.com/office/drawing/2016/5/12/chartex" xmlns:cx7="http://schemas.microsoft.com/office/drawing/2016/5/13/chartex" xmlns:cx8="http://schemas.microsoft.com/office/drawing/2016/5/14/chartex" xmlns:mc="http://schemas.openxmlformats.org/markup-compatibility/2006" xmlns:aink="http://schemas.microsoft.com/office/drawing/2016/ink" xmlns:am3d="http://schemas.microsoft.com/office/drawing/2017/model3d" xmlns:o="urn:schemas-microsoft-com:office:office" xmlns:r="http://schemas.openxmlformats.org/officeDocument/2006/relationships" xmlns:m="http://schemas.openxmlformats.org/officeDocument/2006/math" xmlns:v="urn:schemas-microsoft-com:vml" xmlns:wp14="http://schemas.microsoft.com/office/word/2010/wordprocessingDrawing" xmlns:wp="http://schemas.openxmlformats.org/drawingml/2006/wordprocessingDrawing" xmlns:w10="urn:schemas-microsoft-com:office:word" xmlns:w="http://schemas.openxmlformats.org/wordprocessingml/2006/main" xmlns:w14="http://schemas.microsoft.com/office/word/2010/wordml" xmlns:w15="http://schemas.microsoft.com/office/word/2012/wordml" xmlns:w16cex="http://schemas.microsoft.com/office/word/2018/wordml/cex" xmlns:w16cid="http://schemas.microsoft.com/office/word/2016/wordml/cid" xmlns:w16="http://schemas.microsoft.com/office/word/2018/wordml" xmlns:w16sdtdh="http://schemas.microsoft.com/office/word/2020/wordml/sdtdatahash" xmlns:w16se="http://schemas.microsoft.com/office/word/2015/wordml/symex" xmlns:wpg="http://schemas.microsoft.com/office/word/2010/wordprocessingGroup" xmlns:wpi="http://schemas.microsoft.com/office/word/2010/wordprocessingInk" xmlns:wne="http://schemas.microsoft.com/office/word/2006/wordml" xmlns:wps="http://schemas.microsoft.com/office/word/2010/wordprocessingShape" mc:Ignorable="w14 w15 w16se w16cid w16 w16cex w16sdtdh wp14">
+<w:document xmlns:wpc="http://schemas.microsoft.com/office/word/2010/wordprocessingCanvas" xmlns:cx="http://schemas.microsoft.com/office/drawing/2014/chartex" xmlns:cx1="http://schemas.microsoft.com/office/drawing/2015/9/8/chartex" xmlns:cx2="http://schemas.microsoft.com/office/drawing/2015/10/21/chartex" xmlns:cx3="http://schemas.microsoft.com/office/drawing/2016/5/9/chartex" xmlns:cx4="http://schemas.microsoft.com/office/drawing/2016/5/10/chartex" xmlns:cx5="http://schemas.microsoft.com/office/drawing/2016/5/11/chartex" xmlns:cx6="http://schemas.microsoft.com/office/drawing/2016/5/12/chartex" xmlns:cx7="http://schemas.microsoft.com/office/drawing/2016/5/13/chartex" xmlns:cx8="http://schemas.microsoft.com/office/drawing/2016/5/14/chartex" xmlns:mc="http://schemas.openxmlformats.org/markup-compatibility/2006" xmlns:aink="http://schemas.microsoft.com/office/drawing/2016/ink" xmlns:am3d="http://schemas.microsoft.com/office/drawing/2017/model3d" xmlns:o="urn:schemas-microsoft-com:office:office" xmlns:oel="http://schemas.microsoft.com/office/2019/extlst" xmlns:r="http://schemas.openxmlformats.org/officeDocument/2006/relationships" xmlns:m="http://schemas.openxmlformats.org/officeDocument/2006/math" xmlns:v="urn:schemas-microsoft-com:vml" xmlns:wp14="http://schemas.microsoft.com/office/word/2010/wordprocessingDrawing" xmlns:wp="http://schemas.openxmlformats.org/drawingml/2006/wordprocessingDrawing" xmlns:w10="urn:schemas-microsoft-com:office:word" xmlns:w="http://schemas.openxmlformats.org/wordprocessingml/2006/main" xmlns:w14="http://schemas.microsoft.com/office/word/2010/wordml" xmlns:w15="http://schemas.microsoft.com/office/word/2012/wordml" xmlns:w16cex="http://schemas.microsoft.com/office/word/2018/wordml/cex" xmlns:w16cid="http://schemas.microsoft.com/office/word/2016/wordml/cid" xmlns:w16="http://schemas.microsoft.com/office/word/2018/wordml" xmlns:w16sdtdh="http://schemas.microsoft.com/office/word/2020/wordml/sdtdatahash" xmlns:w16se="http://schemas.microsoft.com/office/word/2015/wordml/symex" xmlns:wpg="http://schemas.microsoft.com/office/word/2010/wordprocessingGroup" xmlns:wpi="http://schemas.microsoft.com/office/word/2010/wordprocessingInk" xmlns:wne="http://schemas.microsoft.com/office/word/2006/wordml" xmlns:wps="http://schemas.microsoft.com/office/word/2010/wordprocessingShape" mc:Ignorable="w14 w15 w16se w16cid w16 w16cex w16sdtdh wp14">
   <w:body>
     <w:p>
       <w:pPr>
@@ -3359,34 +3359,37 @@
         </w:rPr>
         <w:t>Prosecutor’s Office: PS    OM     EM; Defendant’s Attorney: PS     OM     EM; {{ defendant.first_name }} {{ defendant.last_name}}: PS     OM     EM;</w:t>
       </w:r>
-    </w:p>
-    <w:p>
-      <w:pPr>
-        <w:tabs>
-          <w:tab w:val="left" w:pos="-1080"/>
-          <w:tab w:val="left" w:pos="-720"/>
-          <w:tab w:val="left" w:pos="0"/>
-          <w:tab w:val="left" w:pos="720"/>
-          <w:tab w:val="left" w:pos="1440"/>
-          <w:tab w:val="left" w:pos="2160"/>
-          <w:tab w:val="left" w:pos="2880"/>
-          <w:tab w:val="left" w:pos="3600"/>
-          <w:tab w:val="left" w:pos="4320"/>
-          <w:tab w:val="left" w:pos="4680"/>
-        </w:tabs>
+      <w:r>
         <w:rPr>
           <w:rFonts w:ascii="Palatino Linotype" w:hAnsi="Palatino Linotype"/>
           <w:sz w:val="16"/>
           <w:szCs w:val="16"/>
         </w:rPr>
-      </w:pPr>
+        <w:t xml:space="preserve"> </w:t>
+      </w:r>
       <w:r>
         <w:rPr>
           <w:rFonts w:ascii="Palatino Linotype" w:hAnsi="Palatino Linotype"/>
           <w:sz w:val="16"/>
           <w:szCs w:val="16"/>
         </w:rPr>
-        <w:t>{% if community_control.ordered is true or bond_conditions.monitoring is true %}Community Control: PS    EM;{% endif %}{% if jail_terms.ordered is true or apply_jtc == ‘Sentence’ %}County Jail: PS   EM;{% endif %}</w:t>
+        <w:t>Community Control: PS    EM;</w:t>
+      </w:r>
+      <w:r>
+        <w:rPr>
+          <w:rFonts w:ascii="Palatino Linotype" w:hAnsi="Palatino Linotype"/>
+          <w:sz w:val="16"/>
+          <w:szCs w:val="16"/>
+        </w:rPr>
+        <w:t xml:space="preserve"> </w:t>
+      </w:r>
+      <w:r>
+        <w:rPr>
+          <w:rFonts w:ascii="Palatino Linotype" w:hAnsi="Palatino Linotype"/>
+          <w:sz w:val="16"/>
+          <w:szCs w:val="16"/>
+        </w:rPr>
+        <w:t>County Jail: PS   EM;</w:t>
       </w:r>
     </w:p>
     <w:p>
@@ -3429,7 +3432,7 @@
 </file>
 
 <file path=word/endnotes.xml><?xml version="1.0" encoding="utf-8"?>
-<w:endnotes xmlns:wpc="http://schemas.microsoft.com/office/word/2010/wordprocessingCanvas" xmlns:cx="http://schemas.microsoft.com/office/drawing/2014/chartex" xmlns:cx1="http://schemas.microsoft.com/office/drawing/2015/9/8/chartex" xmlns:cx2="http://schemas.microsoft.com/office/drawing/2015/10/21/chartex" xmlns:cx3="http://schemas.microsoft.com/office/drawing/2016/5/9/chartex" xmlns:cx4="http://schemas.microsoft.com/office/drawing/2016/5/10/chartex" xmlns:cx5="http://schemas.microsoft.com/office/drawing/2016/5/11/chartex" xmlns:cx6="http://schemas.microsoft.com/office/drawing/2016/5/12/chartex" xmlns:cx7="http://schemas.microsoft.com/office/drawing/2016/5/13/chartex" xmlns:cx8="http://schemas.microsoft.com/office/drawing/2016/5/14/chartex" xmlns:mc="http://schemas.openxmlformats.org/markup-compatibility/2006" xmlns:aink="http://schemas.microsoft.com/office/drawing/2016/ink" xmlns:am3d="http://schemas.microsoft.com/office/drawing/2017/model3d" xmlns:o="urn:schemas-microsoft-com:office:office" xmlns:r="http://schemas.openxmlformats.org/officeDocument/2006/relationships" xmlns:m="http://schemas.openxmlformats.org/officeDocument/2006/math" xmlns:v="urn:schemas-microsoft-com:vml" xmlns:wp14="http://schemas.microsoft.com/office/word/2010/wordprocessingDrawing" xmlns:wp="http://schemas.openxmlformats.org/drawingml/2006/wordprocessingDrawing" xmlns:w10="urn:schemas-microsoft-com:office:word" xmlns:w="http://schemas.openxmlformats.org/wordprocessingml/2006/main" xmlns:w14="http://schemas.microsoft.com/office/word/2010/wordml" xmlns:w15="http://schemas.microsoft.com/office/word/2012/wordml" xmlns:w16cex="http://schemas.microsoft.com/office/word/2018/wordml/cex" xmlns:w16cid="http://schemas.microsoft.com/office/word/2016/wordml/cid" xmlns:w16="http://schemas.microsoft.com/office/word/2018/wordml" xmlns:w16sdtdh="http://schemas.microsoft.com/office/word/2020/wordml/sdtdatahash" xmlns:w16se="http://schemas.microsoft.com/office/word/2015/wordml/symex" xmlns:wpg="http://schemas.microsoft.com/office/word/2010/wordprocessingGroup" xmlns:wpi="http://schemas.microsoft.com/office/word/2010/wordprocessingInk" xmlns:wne="http://schemas.microsoft.com/office/word/2006/wordml" xmlns:wps="http://schemas.microsoft.com/office/word/2010/wordprocessingShape" mc:Ignorable="w14 w15 w16se w16cid w16 w16cex w16sdtdh wp14">
+<w:endnotes xmlns:wpc="http://schemas.microsoft.com/office/word/2010/wordprocessingCanvas" xmlns:cx="http://schemas.microsoft.com/office/drawing/2014/chartex" xmlns:cx1="http://schemas.microsoft.com/office/drawing/2015/9/8/chartex" xmlns:cx2="http://schemas.microsoft.com/office/drawing/2015/10/21/chartex" xmlns:cx3="http://schemas.microsoft.com/office/drawing/2016/5/9/chartex" xmlns:cx4="http://schemas.microsoft.com/office/drawing/2016/5/10/chartex" xmlns:cx5="http://schemas.microsoft.com/office/drawing/2016/5/11/chartex" xmlns:cx6="http://schemas.microsoft.com/office/drawing/2016/5/12/chartex" xmlns:cx7="http://schemas.microsoft.com/office/drawing/2016/5/13/chartex" xmlns:cx8="http://schemas.microsoft.com/office/drawing/2016/5/14/chartex" xmlns:mc="http://schemas.openxmlformats.org/markup-compatibility/2006" xmlns:aink="http://schemas.microsoft.com/office/drawing/2016/ink" xmlns:am3d="http://schemas.microsoft.com/office/drawing/2017/model3d" xmlns:o="urn:schemas-microsoft-com:office:office" xmlns:oel="http://schemas.microsoft.com/office/2019/extlst" xmlns:r="http://schemas.openxmlformats.org/officeDocument/2006/relationships" xmlns:m="http://schemas.openxmlformats.org/officeDocument/2006/math" xmlns:v="urn:schemas-microsoft-com:vml" xmlns:wp14="http://schemas.microsoft.com/office/word/2010/wordprocessingDrawing" xmlns:wp="http://schemas.openxmlformats.org/drawingml/2006/wordprocessingDrawing" xmlns:w10="urn:schemas-microsoft-com:office:word" xmlns:w="http://schemas.openxmlformats.org/wordprocessingml/2006/main" xmlns:w14="http://schemas.microsoft.com/office/word/2010/wordml" xmlns:w15="http://schemas.microsoft.com/office/word/2012/wordml" xmlns:w16cex="http://schemas.microsoft.com/office/word/2018/wordml/cex" xmlns:w16cid="http://schemas.microsoft.com/office/word/2016/wordml/cid" xmlns:w16="http://schemas.microsoft.com/office/word/2018/wordml" xmlns:w16sdtdh="http://schemas.microsoft.com/office/word/2020/wordml/sdtdatahash" xmlns:w16se="http://schemas.microsoft.com/office/word/2015/wordml/symex" xmlns:wpg="http://schemas.microsoft.com/office/word/2010/wordprocessingGroup" xmlns:wpi="http://schemas.microsoft.com/office/word/2010/wordprocessingInk" xmlns:wne="http://schemas.microsoft.com/office/word/2006/wordml" xmlns:wps="http://schemas.microsoft.com/office/word/2010/wordprocessingShape" mc:Ignorable="w14 w15 w16se w16cid w16 w16cex w16sdtdh wp14">
   <w:endnote w:type="separator" w:id="-1">
     <w:p>
       <w:r>
@@ -3448,7 +3451,7 @@
 </file>
 
 <file path=word/footer1.xml><?xml version="1.0" encoding="utf-8"?>
-<w:ftr xmlns:wpc="http://schemas.microsoft.com/office/word/2010/wordprocessingCanvas" xmlns:cx="http://schemas.microsoft.com/office/drawing/2014/chartex" xmlns:cx1="http://schemas.microsoft.com/office/drawing/2015/9/8/chartex" xmlns:cx2="http://schemas.microsoft.com/office/drawing/2015/10/21/chartex" xmlns:cx3="http://schemas.microsoft.com/office/drawing/2016/5/9/chartex" xmlns:cx4="http://schemas.microsoft.com/office/drawing/2016/5/10/chartex" xmlns:cx5="http://schemas.microsoft.com/office/drawing/2016/5/11/chartex" xmlns:cx6="http://schemas.microsoft.com/office/drawing/2016/5/12/chartex" xmlns:cx7="http://schemas.microsoft.com/office/drawing/2016/5/13/chartex" xmlns:cx8="http://schemas.microsoft.com/office/drawing/2016/5/14/chartex" xmlns:mc="http://schemas.openxmlformats.org/markup-compatibility/2006" xmlns:aink="http://schemas.microsoft.com/office/drawing/2016/ink" xmlns:am3d="http://schemas.microsoft.com/office/drawing/2017/model3d" xmlns:o="urn:schemas-microsoft-com:office:office" xmlns:r="http://schemas.openxmlformats.org/officeDocument/2006/relationships" xmlns:m="http://schemas.openxmlformats.org/officeDocument/2006/math" xmlns:v="urn:schemas-microsoft-com:vml" xmlns:wp14="http://schemas.microsoft.com/office/word/2010/wordprocessingDrawing" xmlns:wp="http://schemas.openxmlformats.org/drawingml/2006/wordprocessingDrawing" xmlns:w10="urn:schemas-microsoft-com:office:word" xmlns:w="http://schemas.openxmlformats.org/wordprocessingml/2006/main" xmlns:w14="http://schemas.microsoft.com/office/word/2010/wordml" xmlns:w15="http://schemas.microsoft.com/office/word/2012/wordml" xmlns:w16cex="http://schemas.microsoft.com/office/word/2018/wordml/cex" xmlns:w16cid="http://schemas.microsoft.com/office/word/2016/wordml/cid" xmlns:w16="http://schemas.microsoft.com/office/word/2018/wordml" xmlns:w16sdtdh="http://schemas.microsoft.com/office/word/2020/wordml/sdtdatahash" xmlns:w16se="http://schemas.microsoft.com/office/word/2015/wordml/symex" xmlns:wpg="http://schemas.microsoft.com/office/word/2010/wordprocessingGroup" xmlns:wpi="http://schemas.microsoft.com/office/word/2010/wordprocessingInk" xmlns:wne="http://schemas.microsoft.com/office/word/2006/wordml" xmlns:wps="http://schemas.microsoft.com/office/word/2010/wordprocessingShape" mc:Ignorable="w14 w15 w16se w16cid w16 w16cex w16sdtdh wp14">
+<w:ftr xmlns:wpc="http://schemas.microsoft.com/office/word/2010/wordprocessingCanvas" xmlns:cx="http://schemas.microsoft.com/office/drawing/2014/chartex" xmlns:cx1="http://schemas.microsoft.com/office/drawing/2015/9/8/chartex" xmlns:cx2="http://schemas.microsoft.com/office/drawing/2015/10/21/chartex" xmlns:cx3="http://schemas.microsoft.com/office/drawing/2016/5/9/chartex" xmlns:cx4="http://schemas.microsoft.com/office/drawing/2016/5/10/chartex" xmlns:cx5="http://schemas.microsoft.com/office/drawing/2016/5/11/chartex" xmlns:cx6="http://schemas.microsoft.com/office/drawing/2016/5/12/chartex" xmlns:cx7="http://schemas.microsoft.com/office/drawing/2016/5/13/chartex" xmlns:cx8="http://schemas.microsoft.com/office/drawing/2016/5/14/chartex" xmlns:mc="http://schemas.openxmlformats.org/markup-compatibility/2006" xmlns:aink="http://schemas.microsoft.com/office/drawing/2016/ink" xmlns:am3d="http://schemas.microsoft.com/office/drawing/2017/model3d" xmlns:o="urn:schemas-microsoft-com:office:office" xmlns:oel="http://schemas.microsoft.com/office/2019/extlst" xmlns:r="http://schemas.openxmlformats.org/officeDocument/2006/relationships" xmlns:m="http://schemas.openxmlformats.org/officeDocument/2006/math" xmlns:v="urn:schemas-microsoft-com:vml" xmlns:wp14="http://schemas.microsoft.com/office/word/2010/wordprocessingDrawing" xmlns:wp="http://schemas.openxmlformats.org/drawingml/2006/wordprocessingDrawing" xmlns:w10="urn:schemas-microsoft-com:office:word" xmlns:w="http://schemas.openxmlformats.org/wordprocessingml/2006/main" xmlns:w14="http://schemas.microsoft.com/office/word/2010/wordml" xmlns:w15="http://schemas.microsoft.com/office/word/2012/wordml" xmlns:w16cex="http://schemas.microsoft.com/office/word/2018/wordml/cex" xmlns:w16cid="http://schemas.microsoft.com/office/word/2016/wordml/cid" xmlns:w16="http://schemas.microsoft.com/office/word/2018/wordml" xmlns:w16sdtdh="http://schemas.microsoft.com/office/word/2020/wordml/sdtdatahash" xmlns:w16se="http://schemas.microsoft.com/office/word/2015/wordml/symex" xmlns:wpg="http://schemas.microsoft.com/office/word/2010/wordprocessingGroup" xmlns:wpi="http://schemas.microsoft.com/office/word/2010/wordprocessingInk" xmlns:wne="http://schemas.microsoft.com/office/word/2006/wordml" xmlns:wps="http://schemas.microsoft.com/office/word/2010/wordprocessingShape" mc:Ignorable="w14 w15 w16se w16cid w16 w16cex w16sdtdh wp14">
   <w:p>
     <w:pPr>
       <w:pStyle w:val="Footer"/>
@@ -3458,7 +3461,7 @@
 </file>
 
 <file path=word/footer2.xml><?xml version="1.0" encoding="utf-8"?>
-<w:ftr xmlns:wpc="http://schemas.microsoft.com/office/word/2010/wordprocessingCanvas" xmlns:cx="http://schemas.microsoft.com/office/drawing/2014/chartex" xmlns:cx1="http://schemas.microsoft.com/office/drawing/2015/9/8/chartex" xmlns:cx2="http://schemas.microsoft.com/office/drawing/2015/10/21/chartex" xmlns:cx3="http://schemas.microsoft.com/office/drawing/2016/5/9/chartex" xmlns:cx4="http://schemas.microsoft.com/office/drawing/2016/5/10/chartex" xmlns:cx5="http://schemas.microsoft.com/office/drawing/2016/5/11/chartex" xmlns:cx6="http://schemas.microsoft.com/office/drawing/2016/5/12/chartex" xmlns:cx7="http://schemas.microsoft.com/office/drawing/2016/5/13/chartex" xmlns:cx8="http://schemas.microsoft.com/office/drawing/2016/5/14/chartex" xmlns:mc="http://schemas.openxmlformats.org/markup-compatibility/2006" xmlns:aink="http://schemas.microsoft.com/office/drawing/2016/ink" xmlns:am3d="http://schemas.microsoft.com/office/drawing/2017/model3d" xmlns:o="urn:schemas-microsoft-com:office:office" xmlns:r="http://schemas.openxmlformats.org/officeDocument/2006/relationships" xmlns:m="http://schemas.openxmlformats.org/officeDocument/2006/math" xmlns:v="urn:schemas-microsoft-com:vml" xmlns:wp14="http://schemas.microsoft.com/office/word/2010/wordprocessingDrawing" xmlns:wp="http://schemas.openxmlformats.org/drawingml/2006/wordprocessingDrawing" xmlns:w10="urn:schemas-microsoft-com:office:word" xmlns:w="http://schemas.openxmlformats.org/wordprocessingml/2006/main" xmlns:w14="http://schemas.microsoft.com/office/word/2010/wordml" xmlns:w15="http://schemas.microsoft.com/office/word/2012/wordml" xmlns:w16cex="http://schemas.microsoft.com/office/word/2018/wordml/cex" xmlns:w16cid="http://schemas.microsoft.com/office/word/2016/wordml/cid" xmlns:w16="http://schemas.microsoft.com/office/word/2018/wordml" xmlns:w16sdtdh="http://schemas.microsoft.com/office/word/2020/wordml/sdtdatahash" xmlns:w16se="http://schemas.microsoft.com/office/word/2015/wordml/symex" xmlns:wpg="http://schemas.microsoft.com/office/word/2010/wordprocessingGroup" xmlns:wpi="http://schemas.microsoft.com/office/word/2010/wordprocessingInk" xmlns:wne="http://schemas.microsoft.com/office/word/2006/wordml" xmlns:wps="http://schemas.microsoft.com/office/word/2010/wordprocessingShape" mc:Ignorable="w14 w15 w16se w16cid w16 w16cex w16sdtdh wp14">
+<w:ftr xmlns:wpc="http://schemas.microsoft.com/office/word/2010/wordprocessingCanvas" xmlns:cx="http://schemas.microsoft.com/office/drawing/2014/chartex" xmlns:cx1="http://schemas.microsoft.com/office/drawing/2015/9/8/chartex" xmlns:cx2="http://schemas.microsoft.com/office/drawing/2015/10/21/chartex" xmlns:cx3="http://schemas.microsoft.com/office/drawing/2016/5/9/chartex" xmlns:cx4="http://schemas.microsoft.com/office/drawing/2016/5/10/chartex" xmlns:cx5="http://schemas.microsoft.com/office/drawing/2016/5/11/chartex" xmlns:cx6="http://schemas.microsoft.com/office/drawing/2016/5/12/chartex" xmlns:cx7="http://schemas.microsoft.com/office/drawing/2016/5/13/chartex" xmlns:cx8="http://schemas.microsoft.com/office/drawing/2016/5/14/chartex" xmlns:mc="http://schemas.openxmlformats.org/markup-compatibility/2006" xmlns:aink="http://schemas.microsoft.com/office/drawing/2016/ink" xmlns:am3d="http://schemas.microsoft.com/office/drawing/2017/model3d" xmlns:o="urn:schemas-microsoft-com:office:office" xmlns:oel="http://schemas.microsoft.com/office/2019/extlst" xmlns:r="http://schemas.openxmlformats.org/officeDocument/2006/relationships" xmlns:m="http://schemas.openxmlformats.org/officeDocument/2006/math" xmlns:v="urn:schemas-microsoft-com:vml" xmlns:wp14="http://schemas.microsoft.com/office/word/2010/wordprocessingDrawing" xmlns:wp="http://schemas.openxmlformats.org/drawingml/2006/wordprocessingDrawing" xmlns:w10="urn:schemas-microsoft-com:office:word" xmlns:w="http://schemas.openxmlformats.org/wordprocessingml/2006/main" xmlns:w14="http://schemas.microsoft.com/office/word/2010/wordml" xmlns:w15="http://schemas.microsoft.com/office/word/2012/wordml" xmlns:w16cex="http://schemas.microsoft.com/office/word/2018/wordml/cex" xmlns:w16cid="http://schemas.microsoft.com/office/word/2016/wordml/cid" xmlns:w16="http://schemas.microsoft.com/office/word/2018/wordml" xmlns:w16sdtdh="http://schemas.microsoft.com/office/word/2020/wordml/sdtdatahash" xmlns:w16se="http://schemas.microsoft.com/office/word/2015/wordml/symex" xmlns:wpg="http://schemas.microsoft.com/office/word/2010/wordprocessingGroup" xmlns:wpi="http://schemas.microsoft.com/office/word/2010/wordprocessingInk" xmlns:wne="http://schemas.microsoft.com/office/word/2006/wordml" xmlns:wps="http://schemas.microsoft.com/office/word/2010/wordprocessingShape" mc:Ignorable="w14 w15 w16se w16cid w16 w16cex w16sdtdh wp14">
   <w:sdt>
     <w:sdtPr>
       <w:id w:val="-1309706245"/>
@@ -3701,7 +3704,7 @@
 </file>
 
 <file path=word/footer3.xml><?xml version="1.0" encoding="utf-8"?>
-<w:ftr xmlns:wpc="http://schemas.microsoft.com/office/word/2010/wordprocessingCanvas" xmlns:cx="http://schemas.microsoft.com/office/drawing/2014/chartex" xmlns:cx1="http://schemas.microsoft.com/office/drawing/2015/9/8/chartex" xmlns:cx2="http://schemas.microsoft.com/office/drawing/2015/10/21/chartex" xmlns:cx3="http://schemas.microsoft.com/office/drawing/2016/5/9/chartex" xmlns:cx4="http://schemas.microsoft.com/office/drawing/2016/5/10/chartex" xmlns:cx5="http://schemas.microsoft.com/office/drawing/2016/5/11/chartex" xmlns:cx6="http://schemas.microsoft.com/office/drawing/2016/5/12/chartex" xmlns:cx7="http://schemas.microsoft.com/office/drawing/2016/5/13/chartex" xmlns:cx8="http://schemas.microsoft.com/office/drawing/2016/5/14/chartex" xmlns:mc="http://schemas.openxmlformats.org/markup-compatibility/2006" xmlns:aink="http://schemas.microsoft.com/office/drawing/2016/ink" xmlns:am3d="http://schemas.microsoft.com/office/drawing/2017/model3d" xmlns:o="urn:schemas-microsoft-com:office:office" xmlns:r="http://schemas.openxmlformats.org/officeDocument/2006/relationships" xmlns:m="http://schemas.openxmlformats.org/officeDocument/2006/math" xmlns:v="urn:schemas-microsoft-com:vml" xmlns:wp14="http://schemas.microsoft.com/office/word/2010/wordprocessingDrawing" xmlns:wp="http://schemas.openxmlformats.org/drawingml/2006/wordprocessingDrawing" xmlns:w10="urn:schemas-microsoft-com:office:word" xmlns:w="http://schemas.openxmlformats.org/wordprocessingml/2006/main" xmlns:w14="http://schemas.microsoft.com/office/word/2010/wordml" xmlns:w15="http://schemas.microsoft.com/office/word/2012/wordml" xmlns:w16cex="http://schemas.microsoft.com/office/word/2018/wordml/cex" xmlns:w16cid="http://schemas.microsoft.com/office/word/2016/wordml/cid" xmlns:w16="http://schemas.microsoft.com/office/word/2018/wordml" xmlns:w16sdtdh="http://schemas.microsoft.com/office/word/2020/wordml/sdtdatahash" xmlns:w16se="http://schemas.microsoft.com/office/word/2015/wordml/symex" xmlns:wpg="http://schemas.microsoft.com/office/word/2010/wordprocessingGroup" xmlns:wpi="http://schemas.microsoft.com/office/word/2010/wordprocessingInk" xmlns:wne="http://schemas.microsoft.com/office/word/2006/wordml" xmlns:wps="http://schemas.microsoft.com/office/word/2010/wordprocessingShape" mc:Ignorable="w14 w15 w16se w16cid w16 w16cex w16sdtdh wp14">
+<w:ftr xmlns:wpc="http://schemas.microsoft.com/office/word/2010/wordprocessingCanvas" xmlns:cx="http://schemas.microsoft.com/office/drawing/2014/chartex" xmlns:cx1="http://schemas.microsoft.com/office/drawing/2015/9/8/chartex" xmlns:cx2="http://schemas.microsoft.com/office/drawing/2015/10/21/chartex" xmlns:cx3="http://schemas.microsoft.com/office/drawing/2016/5/9/chartex" xmlns:cx4="http://schemas.microsoft.com/office/drawing/2016/5/10/chartex" xmlns:cx5="http://schemas.microsoft.com/office/drawing/2016/5/11/chartex" xmlns:cx6="http://schemas.microsoft.com/office/drawing/2016/5/12/chartex" xmlns:cx7="http://schemas.microsoft.com/office/drawing/2016/5/13/chartex" xmlns:cx8="http://schemas.microsoft.com/office/drawing/2016/5/14/chartex" xmlns:mc="http://schemas.openxmlformats.org/markup-compatibility/2006" xmlns:aink="http://schemas.microsoft.com/office/drawing/2016/ink" xmlns:am3d="http://schemas.microsoft.com/office/drawing/2017/model3d" xmlns:o="urn:schemas-microsoft-com:office:office" xmlns:oel="http://schemas.microsoft.com/office/2019/extlst" xmlns:r="http://schemas.openxmlformats.org/officeDocument/2006/relationships" xmlns:m="http://schemas.openxmlformats.org/officeDocument/2006/math" xmlns:v="urn:schemas-microsoft-com:vml" xmlns:wp14="http://schemas.microsoft.com/office/word/2010/wordprocessingDrawing" xmlns:wp="http://schemas.openxmlformats.org/drawingml/2006/wordprocessingDrawing" xmlns:w10="urn:schemas-microsoft-com:office:word" xmlns:w="http://schemas.openxmlformats.org/wordprocessingml/2006/main" xmlns:w14="http://schemas.microsoft.com/office/word/2010/wordml" xmlns:w15="http://schemas.microsoft.com/office/word/2012/wordml" xmlns:w16cex="http://schemas.microsoft.com/office/word/2018/wordml/cex" xmlns:w16cid="http://schemas.microsoft.com/office/word/2016/wordml/cid" xmlns:w16="http://schemas.microsoft.com/office/word/2018/wordml" xmlns:w16sdtdh="http://schemas.microsoft.com/office/word/2020/wordml/sdtdatahash" xmlns:w16se="http://schemas.microsoft.com/office/word/2015/wordml/symex" xmlns:wpg="http://schemas.microsoft.com/office/word/2010/wordprocessingGroup" xmlns:wpi="http://schemas.microsoft.com/office/word/2010/wordprocessingInk" xmlns:wne="http://schemas.microsoft.com/office/word/2006/wordml" xmlns:wps="http://schemas.microsoft.com/office/word/2010/wordprocessingShape" mc:Ignorable="w14 w15 w16se w16cid w16 w16cex w16sdtdh wp14">
   <w:p>
     <w:pPr>
       <w:pStyle w:val="Footer"/>
@@ -3711,7 +3714,7 @@
 </file>
 
 <file path=word/footnotes.xml><?xml version="1.0" encoding="utf-8"?>
-<w:footnotes xmlns:wpc="http://schemas.microsoft.com/office/word/2010/wordprocessingCanvas" xmlns:cx="http://schemas.microsoft.com/office/drawing/2014/chartex" xmlns:cx1="http://schemas.microsoft.com/office/drawing/2015/9/8/chartex" xmlns:cx2="http://schemas.microsoft.com/office/drawing/2015/10/21/chartex" xmlns:cx3="http://schemas.microsoft.com/office/drawing/2016/5/9/chartex" xmlns:cx4="http://schemas.microsoft.com/office/drawing/2016/5/10/chartex" xmlns:cx5="http://schemas.microsoft.com/office/drawing/2016/5/11/chartex" xmlns:cx6="http://schemas.microsoft.com/office/drawing/2016/5/12/chartex" xmlns:cx7="http://schemas.microsoft.com/office/drawing/2016/5/13/chartex" xmlns:cx8="http://schemas.microsoft.com/office/drawing/2016/5/14/chartex" xmlns:mc="http://schemas.openxmlformats.org/markup-compatibility/2006" xmlns:aink="http://schemas.microsoft.com/office/drawing/2016/ink" xmlns:am3d="http://schemas.microsoft.com/office/drawing/2017/model3d" xmlns:o="urn:schemas-microsoft-com:office:office" xmlns:r="http://schemas.openxmlformats.org/officeDocument/2006/relationships" xmlns:m="http://schemas.openxmlformats.org/officeDocument/2006/math" xmlns:v="urn:schemas-microsoft-com:vml" xmlns:wp14="http://schemas.microsoft.com/office/word/2010/wordprocessingDrawing" xmlns:wp="http://schemas.openxmlformats.org/drawingml/2006/wordprocessingDrawing" xmlns:w10="urn:schemas-microsoft-com:office:word" xmlns:w="http://schemas.openxmlformats.org/wordprocessingml/2006/main" xmlns:w14="http://schemas.microsoft.com/office/word/2010/wordml" xmlns:w15="http://schemas.microsoft.com/office/word/2012/wordml" xmlns:w16cex="http://schemas.microsoft.com/office/word/2018/wordml/cex" xmlns:w16cid="http://schemas.microsoft.com/office/word/2016/wordml/cid" xmlns:w16="http://schemas.microsoft.com/office/word/2018/wordml" xmlns:w16sdtdh="http://schemas.microsoft.com/office/word/2020/wordml/sdtdatahash" xmlns:w16se="http://schemas.microsoft.com/office/word/2015/wordml/symex" xmlns:wpg="http://schemas.microsoft.com/office/word/2010/wordprocessingGroup" xmlns:wpi="http://schemas.microsoft.com/office/word/2010/wordprocessingInk" xmlns:wne="http://schemas.microsoft.com/office/word/2006/wordml" xmlns:wps="http://schemas.microsoft.com/office/word/2010/wordprocessingShape" mc:Ignorable="w14 w15 w16se w16cid w16 w16cex w16sdtdh wp14">
+<w:footnotes xmlns:wpc="http://schemas.microsoft.com/office/word/2010/wordprocessingCanvas" xmlns:cx="http://schemas.microsoft.com/office/drawing/2014/chartex" xmlns:cx1="http://schemas.microsoft.com/office/drawing/2015/9/8/chartex" xmlns:cx2="http://schemas.microsoft.com/office/drawing/2015/10/21/chartex" xmlns:cx3="http://schemas.microsoft.com/office/drawing/2016/5/9/chartex" xmlns:cx4="http://schemas.microsoft.com/office/drawing/2016/5/10/chartex" xmlns:cx5="http://schemas.microsoft.com/office/drawing/2016/5/11/chartex" xmlns:cx6="http://schemas.microsoft.com/office/drawing/2016/5/12/chartex" xmlns:cx7="http://schemas.microsoft.com/office/drawing/2016/5/13/chartex" xmlns:cx8="http://schemas.microsoft.com/office/drawing/2016/5/14/chartex" xmlns:mc="http://schemas.openxmlformats.org/markup-compatibility/2006" xmlns:aink="http://schemas.microsoft.com/office/drawing/2016/ink" xmlns:am3d="http://schemas.microsoft.com/office/drawing/2017/model3d" xmlns:o="urn:schemas-microsoft-com:office:office" xmlns:oel="http://schemas.microsoft.com/office/2019/extlst" xmlns:r="http://schemas.openxmlformats.org/officeDocument/2006/relationships" xmlns:m="http://schemas.openxmlformats.org/officeDocument/2006/math" xmlns:v="urn:schemas-microsoft-com:vml" xmlns:wp14="http://schemas.microsoft.com/office/word/2010/wordprocessingDrawing" xmlns:wp="http://schemas.openxmlformats.org/drawingml/2006/wordprocessingDrawing" xmlns:w10="urn:schemas-microsoft-com:office:word" xmlns:w="http://schemas.openxmlformats.org/wordprocessingml/2006/main" xmlns:w14="http://schemas.microsoft.com/office/word/2010/wordml" xmlns:w15="http://schemas.microsoft.com/office/word/2012/wordml" xmlns:w16cex="http://schemas.microsoft.com/office/word/2018/wordml/cex" xmlns:w16cid="http://schemas.microsoft.com/office/word/2016/wordml/cid" xmlns:w16="http://schemas.microsoft.com/office/word/2018/wordml" xmlns:w16sdtdh="http://schemas.microsoft.com/office/word/2020/wordml/sdtdatahash" xmlns:w16se="http://schemas.microsoft.com/office/word/2015/wordml/symex" xmlns:wpg="http://schemas.microsoft.com/office/word/2010/wordprocessingGroup" xmlns:wpi="http://schemas.microsoft.com/office/word/2010/wordprocessingInk" xmlns:wne="http://schemas.microsoft.com/office/word/2006/wordml" xmlns:wps="http://schemas.microsoft.com/office/word/2010/wordprocessingShape" mc:Ignorable="w14 w15 w16se w16cid w16 w16cex w16sdtdh wp14">
   <w:footnote w:type="separator" w:id="-1">
     <w:p>
       <w:r>
@@ -3730,7 +3733,7 @@
 </file>
 
 <file path=word/header1.xml><?xml version="1.0" encoding="utf-8"?>
-<w:hdr xmlns:wpc="http://schemas.microsoft.com/office/word/2010/wordprocessingCanvas" xmlns:cx="http://schemas.microsoft.com/office/drawing/2014/chartex" xmlns:cx1="http://schemas.microsoft.com/office/drawing/2015/9/8/chartex" xmlns:cx2="http://schemas.microsoft.com/office/drawing/2015/10/21/chartex" xmlns:cx3="http://schemas.microsoft.com/office/drawing/2016/5/9/chartex" xmlns:cx4="http://schemas.microsoft.com/office/drawing/2016/5/10/chartex" xmlns:cx5="http://schemas.microsoft.com/office/drawing/2016/5/11/chartex" xmlns:cx6="http://schemas.microsoft.com/office/drawing/2016/5/12/chartex" xmlns:cx7="http://schemas.microsoft.com/office/drawing/2016/5/13/chartex" xmlns:cx8="http://schemas.microsoft.com/office/drawing/2016/5/14/chartex" xmlns:mc="http://schemas.openxmlformats.org/markup-compatibility/2006" xmlns:aink="http://schemas.microsoft.com/office/drawing/2016/ink" xmlns:am3d="http://schemas.microsoft.com/office/drawing/2017/model3d" xmlns:o="urn:schemas-microsoft-com:office:office" xmlns:r="http://schemas.openxmlformats.org/officeDocument/2006/relationships" xmlns:m="http://schemas.openxmlformats.org/officeDocument/2006/math" xmlns:v="urn:schemas-microsoft-com:vml" xmlns:wp14="http://schemas.microsoft.com/office/word/2010/wordprocessingDrawing" xmlns:wp="http://schemas.openxmlformats.org/drawingml/2006/wordprocessingDrawing" xmlns:w10="urn:schemas-microsoft-com:office:word" xmlns:w="http://schemas.openxmlformats.org/wordprocessingml/2006/main" xmlns:w14="http://schemas.microsoft.com/office/word/2010/wordml" xmlns:w15="http://schemas.microsoft.com/office/word/2012/wordml" xmlns:w16cex="http://schemas.microsoft.com/office/word/2018/wordml/cex" xmlns:w16cid="http://schemas.microsoft.com/office/word/2016/wordml/cid" xmlns:w16="http://schemas.microsoft.com/office/word/2018/wordml" xmlns:w16sdtdh="http://schemas.microsoft.com/office/word/2020/wordml/sdtdatahash" xmlns:w16se="http://schemas.microsoft.com/office/word/2015/wordml/symex" xmlns:wpg="http://schemas.microsoft.com/office/word/2010/wordprocessingGroup" xmlns:wpi="http://schemas.microsoft.com/office/word/2010/wordprocessingInk" xmlns:wne="http://schemas.microsoft.com/office/word/2006/wordml" xmlns:wps="http://schemas.microsoft.com/office/word/2010/wordprocessingShape" mc:Ignorable="w14 w15 w16se w16cid w16 w16cex w16sdtdh wp14">
+<w:hdr xmlns:wpc="http://schemas.microsoft.com/office/word/2010/wordprocessingCanvas" xmlns:cx="http://schemas.microsoft.com/office/drawing/2014/chartex" xmlns:cx1="http://schemas.microsoft.com/office/drawing/2015/9/8/chartex" xmlns:cx2="http://schemas.microsoft.com/office/drawing/2015/10/21/chartex" xmlns:cx3="http://schemas.microsoft.com/office/drawing/2016/5/9/chartex" xmlns:cx4="http://schemas.microsoft.com/office/drawing/2016/5/10/chartex" xmlns:cx5="http://schemas.microsoft.com/office/drawing/2016/5/11/chartex" xmlns:cx6="http://schemas.microsoft.com/office/drawing/2016/5/12/chartex" xmlns:cx7="http://schemas.microsoft.com/office/drawing/2016/5/13/chartex" xmlns:cx8="http://schemas.microsoft.com/office/drawing/2016/5/14/chartex" xmlns:mc="http://schemas.openxmlformats.org/markup-compatibility/2006" xmlns:aink="http://schemas.microsoft.com/office/drawing/2016/ink" xmlns:am3d="http://schemas.microsoft.com/office/drawing/2017/model3d" xmlns:o="urn:schemas-microsoft-com:office:office" xmlns:oel="http://schemas.microsoft.com/office/2019/extlst" xmlns:r="http://schemas.openxmlformats.org/officeDocument/2006/relationships" xmlns:m="http://schemas.openxmlformats.org/officeDocument/2006/math" xmlns:v="urn:schemas-microsoft-com:vml" xmlns:wp14="http://schemas.microsoft.com/office/word/2010/wordprocessingDrawing" xmlns:wp="http://schemas.openxmlformats.org/drawingml/2006/wordprocessingDrawing" xmlns:w10="urn:schemas-microsoft-com:office:word" xmlns:w="http://schemas.openxmlformats.org/wordprocessingml/2006/main" xmlns:w14="http://schemas.microsoft.com/office/word/2010/wordml" xmlns:w15="http://schemas.microsoft.com/office/word/2012/wordml" xmlns:w16cex="http://schemas.microsoft.com/office/word/2018/wordml/cex" xmlns:w16cid="http://schemas.microsoft.com/office/word/2016/wordml/cid" xmlns:w16="http://schemas.microsoft.com/office/word/2018/wordml" xmlns:w16sdtdh="http://schemas.microsoft.com/office/word/2020/wordml/sdtdatahash" xmlns:w16se="http://schemas.microsoft.com/office/word/2015/wordml/symex" xmlns:wpg="http://schemas.microsoft.com/office/word/2010/wordprocessingGroup" xmlns:wpi="http://schemas.microsoft.com/office/word/2010/wordprocessingInk" xmlns:wne="http://schemas.microsoft.com/office/word/2006/wordml" xmlns:wps="http://schemas.microsoft.com/office/word/2010/wordprocessingShape" mc:Ignorable="w14 w15 w16se w16cid w16 w16cex w16sdtdh wp14">
   <w:p>
     <w:pPr>
       <w:pStyle w:val="Header"/>
@@ -3740,7 +3743,7 @@
 </file>
 
 <file path=word/header2.xml><?xml version="1.0" encoding="utf-8"?>
-<w:hdr xmlns:wpc="http://schemas.microsoft.com/office/word/2010/wordprocessingCanvas" xmlns:cx="http://schemas.microsoft.com/office/drawing/2014/chartex" xmlns:cx1="http://schemas.microsoft.com/office/drawing/2015/9/8/chartex" xmlns:cx2="http://schemas.microsoft.com/office/drawing/2015/10/21/chartex" xmlns:cx3="http://schemas.microsoft.com/office/drawing/2016/5/9/chartex" xmlns:cx4="http://schemas.microsoft.com/office/drawing/2016/5/10/chartex" xmlns:cx5="http://schemas.microsoft.com/office/drawing/2016/5/11/chartex" xmlns:cx6="http://schemas.microsoft.com/office/drawing/2016/5/12/chartex" xmlns:cx7="http://schemas.microsoft.com/office/drawing/2016/5/13/chartex" xmlns:cx8="http://schemas.microsoft.com/office/drawing/2016/5/14/chartex" xmlns:mc="http://schemas.openxmlformats.org/markup-compatibility/2006" xmlns:aink="http://schemas.microsoft.com/office/drawing/2016/ink" xmlns:am3d="http://schemas.microsoft.com/office/drawing/2017/model3d" xmlns:o="urn:schemas-microsoft-com:office:office" xmlns:r="http://schemas.openxmlformats.org/officeDocument/2006/relationships" xmlns:m="http://schemas.openxmlformats.org/officeDocument/2006/math" xmlns:v="urn:schemas-microsoft-com:vml" xmlns:wp14="http://schemas.microsoft.com/office/word/2010/wordprocessingDrawing" xmlns:wp="http://schemas.openxmlformats.org/drawingml/2006/wordprocessingDrawing" xmlns:w10="urn:schemas-microsoft-com:office:word" xmlns:w="http://schemas.openxmlformats.org/wordprocessingml/2006/main" xmlns:w14="http://schemas.microsoft.com/office/word/2010/wordml" xmlns:w15="http://schemas.microsoft.com/office/word/2012/wordml" xmlns:w16cex="http://schemas.microsoft.com/office/word/2018/wordml/cex" xmlns:w16cid="http://schemas.microsoft.com/office/word/2016/wordml/cid" xmlns:w16="http://schemas.microsoft.com/office/word/2018/wordml" xmlns:w16sdtdh="http://schemas.microsoft.com/office/word/2020/wordml/sdtdatahash" xmlns:w16se="http://schemas.microsoft.com/office/word/2015/wordml/symex" xmlns:wpg="http://schemas.microsoft.com/office/word/2010/wordprocessingGroup" xmlns:wpi="http://schemas.microsoft.com/office/word/2010/wordprocessingInk" xmlns:wne="http://schemas.microsoft.com/office/word/2006/wordml" xmlns:wps="http://schemas.microsoft.com/office/word/2010/wordprocessingShape" mc:Ignorable="w14 w15 w16se w16cid w16 w16cex w16sdtdh wp14">
+<w:hdr xmlns:wpc="http://schemas.microsoft.com/office/word/2010/wordprocessingCanvas" xmlns:cx="http://schemas.microsoft.com/office/drawing/2014/chartex" xmlns:cx1="http://schemas.microsoft.com/office/drawing/2015/9/8/chartex" xmlns:cx2="http://schemas.microsoft.com/office/drawing/2015/10/21/chartex" xmlns:cx3="http://schemas.microsoft.com/office/drawing/2016/5/9/chartex" xmlns:cx4="http://schemas.microsoft.com/office/drawing/2016/5/10/chartex" xmlns:cx5="http://schemas.microsoft.com/office/drawing/2016/5/11/chartex" xmlns:cx6="http://schemas.microsoft.com/office/drawing/2016/5/12/chartex" xmlns:cx7="http://schemas.microsoft.com/office/drawing/2016/5/13/chartex" xmlns:cx8="http://schemas.microsoft.com/office/drawing/2016/5/14/chartex" xmlns:mc="http://schemas.openxmlformats.org/markup-compatibility/2006" xmlns:aink="http://schemas.microsoft.com/office/drawing/2016/ink" xmlns:am3d="http://schemas.microsoft.com/office/drawing/2017/model3d" xmlns:o="urn:schemas-microsoft-com:office:office" xmlns:oel="http://schemas.microsoft.com/office/2019/extlst" xmlns:r="http://schemas.openxmlformats.org/officeDocument/2006/relationships" xmlns:m="http://schemas.openxmlformats.org/officeDocument/2006/math" xmlns:v="urn:schemas-microsoft-com:vml" xmlns:wp14="http://schemas.microsoft.com/office/word/2010/wordprocessingDrawing" xmlns:wp="http://schemas.openxmlformats.org/drawingml/2006/wordprocessingDrawing" xmlns:w10="urn:schemas-microsoft-com:office:word" xmlns:w="http://schemas.openxmlformats.org/wordprocessingml/2006/main" xmlns:w14="http://schemas.microsoft.com/office/word/2010/wordml" xmlns:w15="http://schemas.microsoft.com/office/word/2012/wordml" xmlns:w16cex="http://schemas.microsoft.com/office/word/2018/wordml/cex" xmlns:w16cid="http://schemas.microsoft.com/office/word/2016/wordml/cid" xmlns:w16="http://schemas.microsoft.com/office/word/2018/wordml" xmlns:w16sdtdh="http://schemas.microsoft.com/office/word/2020/wordml/sdtdatahash" xmlns:w16se="http://schemas.microsoft.com/office/word/2015/wordml/symex" xmlns:wpg="http://schemas.microsoft.com/office/word/2010/wordprocessingGroup" xmlns:wpi="http://schemas.microsoft.com/office/word/2010/wordprocessingInk" xmlns:wne="http://schemas.microsoft.com/office/word/2006/wordml" xmlns:wps="http://schemas.microsoft.com/office/word/2010/wordprocessingShape" mc:Ignorable="w14 w15 w16se w16cid w16 w16cex w16sdtdh wp14">
   <w:p>
     <w:pPr>
       <w:pStyle w:val="Header"/>
@@ -3764,7 +3767,7 @@
 </file>
 
 <file path=word/header3.xml><?xml version="1.0" encoding="utf-8"?>
-<w:hdr xmlns:wpc="http://schemas.microsoft.com/office/word/2010/wordprocessingCanvas" xmlns:cx="http://schemas.microsoft.com/office/drawing/2014/chartex" xmlns:cx1="http://schemas.microsoft.com/office/drawing/2015/9/8/chartex" xmlns:cx2="http://schemas.microsoft.com/office/drawing/2015/10/21/chartex" xmlns:cx3="http://schemas.microsoft.com/office/drawing/2016/5/9/chartex" xmlns:cx4="http://schemas.microsoft.com/office/drawing/2016/5/10/chartex" xmlns:cx5="http://schemas.microsoft.com/office/drawing/2016/5/11/chartex" xmlns:cx6="http://schemas.microsoft.com/office/drawing/2016/5/12/chartex" xmlns:cx7="http://schemas.microsoft.com/office/drawing/2016/5/13/chartex" xmlns:cx8="http://schemas.microsoft.com/office/drawing/2016/5/14/chartex" xmlns:mc="http://schemas.openxmlformats.org/markup-compatibility/2006" xmlns:aink="http://schemas.microsoft.com/office/drawing/2016/ink" xmlns:am3d="http://schemas.microsoft.com/office/drawing/2017/model3d" xmlns:o="urn:schemas-microsoft-com:office:office" xmlns:r="http://schemas.openxmlformats.org/officeDocument/2006/relationships" xmlns:m="http://schemas.openxmlformats.org/officeDocument/2006/math" xmlns:v="urn:schemas-microsoft-com:vml" xmlns:wp14="http://schemas.microsoft.com/office/word/2010/wordprocessingDrawing" xmlns:wp="http://schemas.openxmlformats.org/drawingml/2006/wordprocessingDrawing" xmlns:w10="urn:schemas-microsoft-com:office:word" xmlns:w="http://schemas.openxmlformats.org/wordprocessingml/2006/main" xmlns:w14="http://schemas.microsoft.com/office/word/2010/wordml" xmlns:w15="http://schemas.microsoft.com/office/word/2012/wordml" xmlns:w16cex="http://schemas.microsoft.com/office/word/2018/wordml/cex" xmlns:w16cid="http://schemas.microsoft.com/office/word/2016/wordml/cid" xmlns:w16="http://schemas.microsoft.com/office/word/2018/wordml" xmlns:w16sdtdh="http://schemas.microsoft.com/office/word/2020/wordml/sdtdatahash" xmlns:w16se="http://schemas.microsoft.com/office/word/2015/wordml/symex" xmlns:wpg="http://schemas.microsoft.com/office/word/2010/wordprocessingGroup" xmlns:wpi="http://schemas.microsoft.com/office/word/2010/wordprocessingInk" xmlns:wne="http://schemas.microsoft.com/office/word/2006/wordml" xmlns:wps="http://schemas.microsoft.com/office/word/2010/wordprocessingShape" mc:Ignorable="w14 w15 w16se w16cid w16 w16cex w16sdtdh wp14">
+<w:hdr xmlns:wpc="http://schemas.microsoft.com/office/word/2010/wordprocessingCanvas" xmlns:cx="http://schemas.microsoft.com/office/drawing/2014/chartex" xmlns:cx1="http://schemas.microsoft.com/office/drawing/2015/9/8/chartex" xmlns:cx2="http://schemas.microsoft.com/office/drawing/2015/10/21/chartex" xmlns:cx3="http://schemas.microsoft.com/office/drawing/2016/5/9/chartex" xmlns:cx4="http://schemas.microsoft.com/office/drawing/2016/5/10/chartex" xmlns:cx5="http://schemas.microsoft.com/office/drawing/2016/5/11/chartex" xmlns:cx6="http://schemas.microsoft.com/office/drawing/2016/5/12/chartex" xmlns:cx7="http://schemas.microsoft.com/office/drawing/2016/5/13/chartex" xmlns:cx8="http://schemas.microsoft.com/office/drawing/2016/5/14/chartex" xmlns:mc="http://schemas.openxmlformats.org/markup-compatibility/2006" xmlns:aink="http://schemas.microsoft.com/office/drawing/2016/ink" xmlns:am3d="http://schemas.microsoft.com/office/drawing/2017/model3d" xmlns:o="urn:schemas-microsoft-com:office:office" xmlns:oel="http://schemas.microsoft.com/office/2019/extlst" xmlns:r="http://schemas.openxmlformats.org/officeDocument/2006/relationships" xmlns:m="http://schemas.openxmlformats.org/officeDocument/2006/math" xmlns:v="urn:schemas-microsoft-com:vml" xmlns:wp14="http://schemas.microsoft.com/office/word/2010/wordprocessingDrawing" xmlns:wp="http://schemas.openxmlformats.org/drawingml/2006/wordprocessingDrawing" xmlns:w10="urn:schemas-microsoft-com:office:word" xmlns:w="http://schemas.openxmlformats.org/wordprocessingml/2006/main" xmlns:w14="http://schemas.microsoft.com/office/word/2010/wordml" xmlns:w15="http://schemas.microsoft.com/office/word/2012/wordml" xmlns:w16cex="http://schemas.microsoft.com/office/word/2018/wordml/cex" xmlns:w16cid="http://schemas.microsoft.com/office/word/2016/wordml/cid" xmlns:w16="http://schemas.microsoft.com/office/word/2018/wordml" xmlns:w16sdtdh="http://schemas.microsoft.com/office/word/2020/wordml/sdtdatahash" xmlns:w16se="http://schemas.microsoft.com/office/word/2015/wordml/symex" xmlns:wpg="http://schemas.microsoft.com/office/word/2010/wordprocessingGroup" xmlns:wpi="http://schemas.microsoft.com/office/word/2010/wordprocessingInk" xmlns:wne="http://schemas.microsoft.com/office/word/2006/wordml" xmlns:wps="http://schemas.microsoft.com/office/word/2010/wordprocessingShape" mc:Ignorable="w14 w15 w16se w16cid w16 w16cex w16sdtdh wp14">
   <w:p>
     <w:pPr>
       <w:pStyle w:val="Header"/>

</xml_diff>

<commit_message>
Updated Leap Sentencing Template per AB.
</commit_message>
<xml_diff>
--- a/resources/Templates/Leap_Sentencing_Template.docx
+++ b/resources/Templates/Leap_Sentencing_Template.docx
@@ -1592,7 +1592,27 @@
                 <w:sz w:val="20"/>
                 <w:szCs w:val="20"/>
               </w:rPr>
-              <w:t>{{ leap_plea_date }}</w:t>
+              <w:t xml:space="preserve">{{ </w:t>
+            </w:r>
+            <w:r>
+              <w:rPr>
+                <w:rFonts w:ascii="Palatino Linotype" w:hAnsi="Palatino Linotype"/>
+                <w:b/>
+                <w:bCs/>
+                <w:sz w:val="20"/>
+                <w:szCs w:val="20"/>
+              </w:rPr>
+              <w:t>plea_trial_date</w:t>
+            </w:r>
+            <w:r>
+              <w:rPr>
+                <w:rFonts w:ascii="Palatino Linotype" w:hAnsi="Palatino Linotype"/>
+                <w:b/>
+                <w:bCs/>
+                <w:sz w:val="20"/>
+                <w:szCs w:val="20"/>
+              </w:rPr>
+              <w:t xml:space="preserve"> }}</w:t>
             </w:r>
           </w:p>
         </w:tc>
@@ -3486,6 +3506,7 @@
         <w:docPartUnique/>
       </w:docPartObj>
     </w:sdtPr>
+    <w:sdtEndPr/>
     <w:sdtContent>
       <w:sdt>
         <w:sdtPr>

</xml_diff>

<commit_message>
Updated LEAP Sentencing template for new Court Costs.
</commit_message>
<xml_diff>
--- a/resources/Templates/Leap_Sentencing_Template.docx
+++ b/resources/Templates/Leap_Sentencing_Template.docx
@@ -1,6 +1,6 @@
 
 <file path=word/document.xml><?xml version="1.0" encoding="utf-8"?>
-<w:document xmlns:wpc="http://schemas.microsoft.com/office/word/2010/wordprocessingCanvas" xmlns:cx="http://schemas.microsoft.com/office/drawing/2014/chartex" xmlns:cx1="http://schemas.microsoft.com/office/drawing/2015/9/8/chartex" xmlns:cx2="http://schemas.microsoft.com/office/drawing/2015/10/21/chartex" xmlns:cx3="http://schemas.microsoft.com/office/drawing/2016/5/9/chartex" xmlns:cx4="http://schemas.microsoft.com/office/drawing/2016/5/10/chartex" xmlns:cx5="http://schemas.microsoft.com/office/drawing/2016/5/11/chartex" xmlns:cx6="http://schemas.microsoft.com/office/drawing/2016/5/12/chartex" xmlns:cx7="http://schemas.microsoft.com/office/drawing/2016/5/13/chartex" xmlns:cx8="http://schemas.microsoft.com/office/drawing/2016/5/14/chartex" xmlns:mc="http://schemas.openxmlformats.org/markup-compatibility/2006" xmlns:aink="http://schemas.microsoft.com/office/drawing/2016/ink" xmlns:am3d="http://schemas.microsoft.com/office/drawing/2017/model3d" xmlns:o="urn:schemas-microsoft-com:office:office" xmlns:oel="http://schemas.microsoft.com/office/2019/extlst" xmlns:r="http://schemas.openxmlformats.org/officeDocument/2006/relationships" xmlns:m="http://schemas.openxmlformats.org/officeDocument/2006/math" xmlns:v="urn:schemas-microsoft-com:vml" xmlns:wp14="http://schemas.microsoft.com/office/word/2010/wordprocessingDrawing" xmlns:wp="http://schemas.openxmlformats.org/drawingml/2006/wordprocessingDrawing" xmlns:w10="urn:schemas-microsoft-com:office:word" xmlns:w="http://schemas.openxmlformats.org/wordprocessingml/2006/main" xmlns:w14="http://schemas.microsoft.com/office/word/2010/wordml" xmlns:w15="http://schemas.microsoft.com/office/word/2012/wordml" xmlns:w16cex="http://schemas.microsoft.com/office/word/2018/wordml/cex" xmlns:w16cid="http://schemas.microsoft.com/office/word/2016/wordml/cid" xmlns:w16="http://schemas.microsoft.com/office/word/2018/wordml" xmlns:w16du="http://schemas.microsoft.com/office/word/2023/wordml/word16du" xmlns:w16sdtdh="http://schemas.microsoft.com/office/word/2020/wordml/sdtdatahash" xmlns:w16se="http://schemas.microsoft.com/office/word/2015/wordml/symex" xmlns:wpg="http://schemas.microsoft.com/office/word/2010/wordprocessingGroup" xmlns:wpi="http://schemas.microsoft.com/office/word/2010/wordprocessingInk" xmlns:wne="http://schemas.microsoft.com/office/word/2006/wordml" xmlns:wps="http://schemas.microsoft.com/office/word/2010/wordprocessingShape" mc:Ignorable="w14 w15 w16se w16cid w16 w16cex w16sdtdh wp14">
+<w:document xmlns:wpc="http://schemas.microsoft.com/office/word/2010/wordprocessingCanvas" xmlns:cx="http://schemas.microsoft.com/office/drawing/2014/chartex" xmlns:cx1="http://schemas.microsoft.com/office/drawing/2015/9/8/chartex" xmlns:cx2="http://schemas.microsoft.com/office/drawing/2015/10/21/chartex" xmlns:cx3="http://schemas.microsoft.com/office/drawing/2016/5/9/chartex" xmlns:cx4="http://schemas.microsoft.com/office/drawing/2016/5/10/chartex" xmlns:cx5="http://schemas.microsoft.com/office/drawing/2016/5/11/chartex" xmlns:cx6="http://schemas.microsoft.com/office/drawing/2016/5/12/chartex" xmlns:cx7="http://schemas.microsoft.com/office/drawing/2016/5/13/chartex" xmlns:cx8="http://schemas.microsoft.com/office/drawing/2016/5/14/chartex" xmlns:mc="http://schemas.openxmlformats.org/markup-compatibility/2006" xmlns:aink="http://schemas.microsoft.com/office/drawing/2016/ink" xmlns:am3d="http://schemas.microsoft.com/office/drawing/2017/model3d" xmlns:o="urn:schemas-microsoft-com:office:office" xmlns:oel="http://schemas.microsoft.com/office/2019/extlst" xmlns:r="http://schemas.openxmlformats.org/officeDocument/2006/relationships" xmlns:m="http://schemas.openxmlformats.org/officeDocument/2006/math" xmlns:v="urn:schemas-microsoft-com:vml" xmlns:wp14="http://schemas.microsoft.com/office/word/2010/wordprocessingDrawing" xmlns:wp="http://schemas.openxmlformats.org/drawingml/2006/wordprocessingDrawing" xmlns:w10="urn:schemas-microsoft-com:office:word" xmlns:w="http://schemas.openxmlformats.org/wordprocessingml/2006/main" xmlns:w14="http://schemas.microsoft.com/office/word/2010/wordml" xmlns:w15="http://schemas.microsoft.com/office/word/2012/wordml" xmlns:w16cex="http://schemas.microsoft.com/office/word/2018/wordml/cex" xmlns:w16cid="http://schemas.microsoft.com/office/word/2016/wordml/cid" xmlns:w16="http://schemas.microsoft.com/office/word/2018/wordml" xmlns:w16du="http://schemas.microsoft.com/office/word/2023/wordml/word16du" xmlns:w16sdtdh="http://schemas.microsoft.com/office/word/2020/wordml/sdtdatahash" xmlns:w16sdtfl="http://schemas.microsoft.com/office/word/2024/wordml/sdtformatlock" xmlns:w16se="http://schemas.microsoft.com/office/word/2015/wordml/symex" xmlns:wpg="http://schemas.microsoft.com/office/word/2010/wordprocessingGroup" xmlns:wpi="http://schemas.microsoft.com/office/word/2010/wordprocessingInk" xmlns:wne="http://schemas.microsoft.com/office/word/2006/wordml" xmlns:wps="http://schemas.microsoft.com/office/word/2010/wordprocessingShape" mc:Ignorable="w14 w15 w16se w16cid w16 w16cex w16sdtdh w16sdtfl w16du wp14">
   <w:body>
     <w:p>
       <w:pPr>
@@ -248,7 +248,16 @@
           <w:sz w:val="20"/>
           <w:szCs w:val="20"/>
         </w:rPr>
-        <w:t xml:space="preserve">.  {{ </w:t>
+        <w:t xml:space="preserve">.  </w:t>
+      </w:r>
+      <w:proofErr w:type="gramStart"/>
+      <w:r>
+        <w:rPr>
+          <w:rFonts w:ascii="Palatino Linotype" w:hAnsi="Palatino Linotype"/>
+          <w:sz w:val="20"/>
+          <w:szCs w:val="20"/>
+        </w:rPr>
+        <w:t xml:space="preserve">{{ </w:t>
       </w:r>
       <w:proofErr w:type="spellStart"/>
       <w:r>
@@ -257,7 +266,16 @@
           <w:sz w:val="20"/>
           <w:szCs w:val="20"/>
         </w:rPr>
-        <w:t>case_number</w:t>
+        <w:t>case</w:t>
+      </w:r>
+      <w:proofErr w:type="gramEnd"/>
+      <w:r>
+        <w:rPr>
+          <w:rFonts w:ascii="Palatino Linotype" w:hAnsi="Palatino Linotype"/>
+          <w:sz w:val="20"/>
+          <w:szCs w:val="20"/>
+        </w:rPr>
+        <w:t>_number</w:t>
       </w:r>
       <w:proofErr w:type="spellEnd"/>
       <w:r>
@@ -315,6 +333,7 @@
           <w:szCs w:val="20"/>
         </w:rPr>
       </w:pPr>
+      <w:proofErr w:type="gramStart"/>
       <w:r>
         <w:rPr>
           <w:rFonts w:ascii="Palatino Linotype" w:hAnsi="Palatino Linotype"/>
@@ -330,7 +349,16 @@
           <w:sz w:val="20"/>
           <w:szCs w:val="20"/>
         </w:rPr>
-        <w:t>defendant.</w:t>
+        <w:t>defendant</w:t>
+      </w:r>
+      <w:proofErr w:type="gramEnd"/>
+      <w:r>
+        <w:rPr>
+          <w:rFonts w:ascii="Palatino Linotype" w:hAnsi="Palatino Linotype"/>
+          <w:sz w:val="20"/>
+          <w:szCs w:val="20"/>
+        </w:rPr>
+        <w:t>.</w:t>
       </w:r>
       <w:r>
         <w:rPr>
@@ -522,7 +550,17 @@
           <w:sz w:val="20"/>
           <w:szCs w:val="20"/>
         </w:rPr>
-        <w:t>judicial_officer</w:t>
+        <w:t>judicial_</w:t>
+      </w:r>
+      <w:proofErr w:type="gramStart"/>
+      <w:r>
+        <w:rPr>
+          <w:rFonts w:ascii="Palatino Linotype" w:hAnsi="Palatino Linotype"/>
+          <w:bCs/>
+          <w:sz w:val="20"/>
+          <w:szCs w:val="20"/>
+        </w:rPr>
+        <w:t>officer</w:t>
       </w:r>
       <w:r>
         <w:rPr>
@@ -533,6 +571,7 @@
         </w:rPr>
         <w:t>.officer</w:t>
       </w:r>
+      <w:proofErr w:type="gramEnd"/>
       <w:r>
         <w:rPr>
           <w:rFonts w:ascii="Palatino Linotype" w:hAnsi="Palatino Linotype"/>
@@ -550,8 +589,19 @@
           <w:sz w:val="20"/>
           <w:szCs w:val="20"/>
         </w:rPr>
-        <w:t xml:space="preserve">  ==  ‘Magistrate’ %}</w:t>
-      </w:r>
+        <w:t xml:space="preserve">  ==  ‘Magistrate</w:t>
+      </w:r>
+      <w:proofErr w:type="gramStart"/>
+      <w:r>
+        <w:rPr>
+          <w:rFonts w:ascii="Palatino Linotype" w:hAnsi="Palatino Linotype"/>
+          <w:bCs/>
+          <w:sz w:val="20"/>
+          <w:szCs w:val="20"/>
+        </w:rPr>
+        <w:t>’ %}</w:t>
+      </w:r>
+      <w:proofErr w:type="gramEnd"/>
     </w:p>
     <w:p>
       <w:pPr>
@@ -566,6 +616,7 @@
           <w:szCs w:val="20"/>
         </w:rPr>
       </w:pPr>
+      <w:proofErr w:type="gramStart"/>
       <w:r>
         <w:rPr>
           <w:rFonts w:ascii="Palatino Linotype" w:hAnsi="Palatino Linotype"/>
@@ -588,6 +639,7 @@
         </w:rPr>
         <w:t>’S</w:t>
       </w:r>
+      <w:proofErr w:type="gramEnd"/>
       <w:r>
         <w:rPr>
           <w:rFonts w:ascii="Palatino Linotype" w:hAnsi="Palatino Linotype"/>
@@ -655,7 +707,25 @@
           <w:sz w:val="20"/>
           <w:szCs w:val="20"/>
         </w:rPr>
-        <w:t>judicial_officer.officer_type</w:t>
+        <w:t>judicial_</w:t>
+      </w:r>
+      <w:proofErr w:type="gramStart"/>
+      <w:r>
+        <w:rPr>
+          <w:rFonts w:ascii="Palatino Linotype" w:hAnsi="Palatino Linotype"/>
+          <w:sz w:val="20"/>
+          <w:szCs w:val="20"/>
+        </w:rPr>
+        <w:t>officer.officer</w:t>
+      </w:r>
+      <w:proofErr w:type="gramEnd"/>
+      <w:r>
+        <w:rPr>
+          <w:rFonts w:ascii="Palatino Linotype" w:hAnsi="Palatino Linotype"/>
+          <w:sz w:val="20"/>
+          <w:szCs w:val="20"/>
+        </w:rPr>
+        <w:t>_type</w:t>
       </w:r>
       <w:proofErr w:type="spellEnd"/>
       <w:r>
@@ -664,8 +734,18 @@
           <w:sz w:val="20"/>
           <w:szCs w:val="20"/>
         </w:rPr>
-        <w:t xml:space="preserve"> == ‘Judge’ %}</w:t>
-      </w:r>
+        <w:t xml:space="preserve"> == ‘Judge</w:t>
+      </w:r>
+      <w:proofErr w:type="gramStart"/>
+      <w:r>
+        <w:rPr>
+          <w:rFonts w:ascii="Palatino Linotype" w:hAnsi="Palatino Linotype"/>
+          <w:sz w:val="20"/>
+          <w:szCs w:val="20"/>
+        </w:rPr>
+        <w:t>’ %}</w:t>
+      </w:r>
+      <w:proofErr w:type="gramEnd"/>
     </w:p>
     <w:p>
       <w:pPr>
@@ -750,7 +830,16 @@
           <w:sz w:val="20"/>
           <w:szCs w:val="20"/>
         </w:rPr>
-        <w:t xml:space="preserve">ourt found Defendant guilty on {{ </w:t>
+        <w:t xml:space="preserve">ourt found Defendant guilty on </w:t>
+      </w:r>
+      <w:proofErr w:type="gramStart"/>
+      <w:r>
+        <w:rPr>
+          <w:rFonts w:ascii="Palatino Linotype" w:hAnsi="Palatino Linotype"/>
+          <w:sz w:val="20"/>
+          <w:szCs w:val="20"/>
+        </w:rPr>
+        <w:t xml:space="preserve">{{ </w:t>
       </w:r>
       <w:proofErr w:type="spellStart"/>
       <w:r>
@@ -759,7 +848,16 @@
           <w:sz w:val="20"/>
           <w:szCs w:val="20"/>
         </w:rPr>
-        <w:t>leap_plea_date</w:t>
+        <w:t>leap</w:t>
+      </w:r>
+      <w:proofErr w:type="gramEnd"/>
+      <w:r>
+        <w:rPr>
+          <w:rFonts w:ascii="Palatino Linotype" w:hAnsi="Palatino Linotype"/>
+          <w:sz w:val="20"/>
+          <w:szCs w:val="20"/>
+        </w:rPr>
+        <w:t>_plea_date</w:t>
       </w:r>
       <w:proofErr w:type="spellEnd"/>
       <w:r>
@@ -776,7 +874,16 @@
           <w:sz w:val="20"/>
           <w:szCs w:val="20"/>
         </w:rPr>
-        <w:t xml:space="preserve">failed to complete the terms of the License Evaluation and Assistance Program and appeared in Court for sentencing on {{ </w:t>
+        <w:t xml:space="preserve">failed to complete the terms of the License Evaluation and Assistance Program and appeared in Court for sentencing on </w:t>
+      </w:r>
+      <w:proofErr w:type="gramStart"/>
+      <w:r>
+        <w:rPr>
+          <w:rFonts w:ascii="Palatino Linotype" w:hAnsi="Palatino Linotype"/>
+          <w:sz w:val="20"/>
+          <w:szCs w:val="20"/>
+        </w:rPr>
+        <w:t xml:space="preserve">{{ </w:t>
       </w:r>
       <w:proofErr w:type="spellStart"/>
       <w:r>
@@ -785,7 +892,16 @@
           <w:sz w:val="20"/>
           <w:szCs w:val="20"/>
         </w:rPr>
-        <w:t>plea_trial_date</w:t>
+        <w:t>plea</w:t>
+      </w:r>
+      <w:proofErr w:type="gramEnd"/>
+      <w:r>
+        <w:rPr>
+          <w:rFonts w:ascii="Palatino Linotype" w:hAnsi="Palatino Linotype"/>
+          <w:sz w:val="20"/>
+          <w:szCs w:val="20"/>
+        </w:rPr>
+        <w:t>_trial_date</w:t>
       </w:r>
       <w:proofErr w:type="spellEnd"/>
       <w:r>
@@ -823,7 +939,27 @@
           <w:sz w:val="20"/>
           <w:szCs w:val="20"/>
         </w:rPr>
-        <w:t xml:space="preserve"> is false %}Defendant was represented by {{ </w:t>
+        <w:t xml:space="preserve"> is false </w:t>
+      </w:r>
+      <w:proofErr w:type="gramStart"/>
+      <w:r>
+        <w:rPr>
+          <w:rFonts w:ascii="Palatino Linotype" w:hAnsi="Palatino Linotype"/>
+          <w:bCs/>
+          <w:sz w:val="20"/>
+          <w:szCs w:val="20"/>
+        </w:rPr>
+        <w:t>%}Defendant</w:t>
+      </w:r>
+      <w:proofErr w:type="gramEnd"/>
+      <w:r>
+        <w:rPr>
+          <w:rFonts w:ascii="Palatino Linotype" w:hAnsi="Palatino Linotype"/>
+          <w:bCs/>
+          <w:sz w:val="20"/>
+          <w:szCs w:val="20"/>
+        </w:rPr>
+        <w:t xml:space="preserve"> was represented by {{ </w:t>
       </w:r>
       <w:proofErr w:type="spellStart"/>
       <w:r>
@@ -903,7 +1039,27 @@
           <w:sz w:val="20"/>
           <w:szCs w:val="20"/>
         </w:rPr>
-        <w:t xml:space="preserve"> is true %}Defendant appeared pro se, having previously waived the right to counsel.</w:t>
+        <w:t xml:space="preserve"> is true </w:t>
+      </w:r>
+      <w:proofErr w:type="gramStart"/>
+      <w:r>
+        <w:rPr>
+          <w:rFonts w:ascii="Palatino Linotype" w:hAnsi="Palatino Linotype"/>
+          <w:bCs/>
+          <w:sz w:val="20"/>
+          <w:szCs w:val="20"/>
+        </w:rPr>
+        <w:t>%}Defendant</w:t>
+      </w:r>
+      <w:proofErr w:type="gramEnd"/>
+      <w:r>
+        <w:rPr>
+          <w:rFonts w:ascii="Palatino Linotype" w:hAnsi="Palatino Linotype"/>
+          <w:bCs/>
+          <w:sz w:val="20"/>
+          <w:szCs w:val="20"/>
+        </w:rPr>
+        <w:t xml:space="preserve"> appeared pro se, having previously waived the right to counsel.</w:t>
       </w:r>
       <w:r>
         <w:rPr>
@@ -921,7 +1077,65 @@
           <w:sz w:val="20"/>
           <w:szCs w:val="20"/>
         </w:rPr>
-        <w:t>{% endif %}</w:t>
+        <w:t xml:space="preserve">{% endif </w:t>
+      </w:r>
+      <w:proofErr w:type="gramStart"/>
+      <w:r>
+        <w:rPr>
+          <w:rFonts w:ascii="Palatino Linotype" w:hAnsi="Palatino Linotype"/>
+          <w:bCs/>
+          <w:sz w:val="20"/>
+          <w:szCs w:val="20"/>
+        </w:rPr>
+        <w:t>%}</w:t>
+      </w:r>
+      <w:r>
+        <w:rPr>
+          <w:rFonts w:ascii="Palatino Linotype" w:hAnsi="Palatino Linotype"/>
+          <w:bCs/>
+          <w:sz w:val="20"/>
+          <w:szCs w:val="20"/>
+        </w:rPr>
+        <w:t>{</w:t>
+      </w:r>
+      <w:proofErr w:type="gramEnd"/>
+      <w:r>
+        <w:rPr>
+          <w:rFonts w:ascii="Palatino Linotype" w:hAnsi="Palatino Linotype"/>
+          <w:bCs/>
+          <w:sz w:val="20"/>
+          <w:szCs w:val="20"/>
+        </w:rPr>
+        <w:t xml:space="preserve">% if </w:t>
+      </w:r>
+      <w:proofErr w:type="spellStart"/>
+      <w:r>
+        <w:rPr>
+          <w:rFonts w:ascii="Palatino Linotype" w:hAnsi="Palatino Linotype"/>
+          <w:bCs/>
+          <w:sz w:val="20"/>
+          <w:szCs w:val="20"/>
+        </w:rPr>
+        <w:t>amend_offense_details</w:t>
+      </w:r>
+      <w:proofErr w:type="spellEnd"/>
+      <w:r>
+        <w:rPr>
+          <w:rFonts w:ascii="Palatino Linotype" w:hAnsi="Palatino Linotype"/>
+          <w:bCs/>
+          <w:sz w:val="20"/>
+          <w:szCs w:val="20"/>
+        </w:rPr>
+        <w:t xml:space="preserve"> is not none %}Counsel for the State of Ohio made a motion to amend the cha</w:t>
+      </w:r>
+      <w:r>
+        <w:rPr>
+          <w:rFonts w:ascii="Palatino Linotype" w:hAnsi="Palatino Linotype"/>
+          <w:bCs/>
+          <w:sz w:val="20"/>
+          <w:szCs w:val="20"/>
+        </w:rPr>
+        <w:t>rge(s) in the case.</w:t>
       </w:r>
       <w:r>
         <w:rPr>
@@ -940,7 +1154,7 @@
           <w:sz w:val="20"/>
           <w:szCs w:val="20"/>
         </w:rPr>
-        <w:t>amend_offense_details</w:t>
+        <w:t>amend_offense_details.motion_disposition</w:t>
       </w:r>
       <w:proofErr w:type="spellEnd"/>
       <w:r>
@@ -950,25 +1164,35 @@
           <w:sz w:val="20"/>
           <w:szCs w:val="20"/>
         </w:rPr>
-        <w:t xml:space="preserve"> is not none %}Counsel for the State of Ohio made a motion to amend the cha</w:t>
-      </w:r>
-      <w:r>
-        <w:rPr>
-          <w:rFonts w:ascii="Palatino Linotype" w:hAnsi="Palatino Linotype"/>
-          <w:bCs/>
-          <w:sz w:val="20"/>
-          <w:szCs w:val="20"/>
-        </w:rPr>
-        <w:t>rge(s) in the case.</w:t>
-      </w:r>
-      <w:r>
-        <w:rPr>
-          <w:rFonts w:ascii="Palatino Linotype" w:hAnsi="Palatino Linotype"/>
-          <w:bCs/>
-          <w:sz w:val="20"/>
-          <w:szCs w:val="20"/>
-        </w:rPr>
-        <w:t xml:space="preserve">{% if </w:t>
+        <w:t xml:space="preserve">  ==  ‘Granted’ %} The Court found the amendment </w:t>
+      </w:r>
+      <w:r>
+        <w:rPr>
+          <w:rFonts w:ascii="Palatino Linotype" w:hAnsi="Palatino Linotype"/>
+          <w:bCs/>
+          <w:sz w:val="20"/>
+          <w:szCs w:val="20"/>
+        </w:rPr>
+        <w:t>is consistent with Crim. R. 7 and consistent with the facts of this case. Therefore, the motion is</w:t>
+      </w:r>
+      <w:r>
+        <w:rPr>
+          <w:rFonts w:ascii="Palatino Linotype" w:hAnsi="Palatino Linotype"/>
+          <w:bCs/>
+          <w:sz w:val="20"/>
+          <w:szCs w:val="20"/>
+        </w:rPr>
+        <w:t xml:space="preserve"> </w:t>
+      </w:r>
+      <w:proofErr w:type="gramStart"/>
+      <w:r>
+        <w:rPr>
+          <w:rFonts w:ascii="Palatino Linotype" w:hAnsi="Palatino Linotype"/>
+          <w:bCs/>
+          <w:sz w:val="20"/>
+          <w:szCs w:val="20"/>
+        </w:rPr>
+        <w:t xml:space="preserve">{{ </w:t>
       </w:r>
       <w:proofErr w:type="spellStart"/>
       <w:r>
@@ -978,6 +1202,134 @@
           <w:sz w:val="20"/>
           <w:szCs w:val="20"/>
         </w:rPr>
+        <w:t>amend</w:t>
+      </w:r>
+      <w:proofErr w:type="gramEnd"/>
+      <w:r>
+        <w:rPr>
+          <w:rFonts w:ascii="Palatino Linotype" w:hAnsi="Palatino Linotype"/>
+          <w:bCs/>
+          <w:sz w:val="20"/>
+          <w:szCs w:val="20"/>
+        </w:rPr>
+        <w:t>_offense_details.motion_disposition</w:t>
+      </w:r>
+      <w:proofErr w:type="spellEnd"/>
+      <w:r>
+        <w:rPr>
+          <w:rFonts w:ascii="Palatino Linotype" w:hAnsi="Palatino Linotype"/>
+          <w:bCs/>
+          <w:sz w:val="20"/>
+          <w:szCs w:val="20"/>
+        </w:rPr>
+        <w:t xml:space="preserve"> }}.</w:t>
+      </w:r>
+      <w:r>
+        <w:rPr>
+          <w:rFonts w:ascii="Palatino Linotype" w:hAnsi="Palatino Linotype"/>
+          <w:bCs/>
+          <w:sz w:val="20"/>
+          <w:szCs w:val="20"/>
+        </w:rPr>
+        <w:t xml:space="preserve"> The charge(s) of {% for charge in </w:t>
+      </w:r>
+      <w:proofErr w:type="spellStart"/>
+      <w:r>
+        <w:rPr>
+          <w:rFonts w:ascii="Palatino Linotype" w:hAnsi="Palatino Linotype"/>
+          <w:bCs/>
+          <w:sz w:val="20"/>
+          <w:szCs w:val="20"/>
+        </w:rPr>
+        <w:t>amended_charges_list</w:t>
+      </w:r>
+      <w:proofErr w:type="spellEnd"/>
+      <w:r>
+        <w:rPr>
+          <w:rFonts w:ascii="Palatino Linotype" w:hAnsi="Palatino Linotype"/>
+          <w:bCs/>
+          <w:sz w:val="20"/>
+          <w:szCs w:val="20"/>
+        </w:rPr>
+        <w:t xml:space="preserve"> %}{% if </w:t>
+      </w:r>
+      <w:proofErr w:type="spellStart"/>
+      <w:r>
+        <w:rPr>
+          <w:rFonts w:ascii="Palatino Linotype" w:hAnsi="Palatino Linotype"/>
+          <w:bCs/>
+          <w:sz w:val="20"/>
+          <w:szCs w:val="20"/>
+        </w:rPr>
+        <w:t>loop.index</w:t>
+      </w:r>
+      <w:proofErr w:type="spellEnd"/>
+      <w:r>
+        <w:rPr>
+          <w:rFonts w:ascii="Palatino Linotype" w:hAnsi="Palatino Linotype"/>
+          <w:bCs/>
+          <w:sz w:val="20"/>
+          <w:szCs w:val="20"/>
+        </w:rPr>
+        <w:t xml:space="preserve"> == 2 %} and {% endif %}{{ charge[0] }} is amended to {{ charge[1] }}{% </w:t>
+      </w:r>
+      <w:proofErr w:type="spellStart"/>
+      <w:r>
+        <w:rPr>
+          <w:rFonts w:ascii="Palatino Linotype" w:hAnsi="Palatino Linotype"/>
+          <w:bCs/>
+          <w:sz w:val="20"/>
+          <w:szCs w:val="20"/>
+        </w:rPr>
+        <w:t>endfor</w:t>
+      </w:r>
+      <w:proofErr w:type="spellEnd"/>
+      <w:r>
+        <w:rPr>
+          <w:rFonts w:ascii="Palatino Linotype" w:hAnsi="Palatino Linotype"/>
+          <w:bCs/>
+          <w:sz w:val="20"/>
+          <w:szCs w:val="20"/>
+        </w:rPr>
+        <w:t xml:space="preserve"> %}.</w:t>
+      </w:r>
+      <w:r>
+        <w:rPr>
+          <w:rFonts w:ascii="Palatino Linotype" w:hAnsi="Palatino Linotype"/>
+          <w:bCs/>
+          <w:sz w:val="20"/>
+          <w:szCs w:val="20"/>
+        </w:rPr>
+        <w:t xml:space="preserve">{% </w:t>
+      </w:r>
+      <w:proofErr w:type="spellStart"/>
+      <w:r>
+        <w:rPr>
+          <w:rFonts w:ascii="Palatino Linotype" w:hAnsi="Palatino Linotype"/>
+          <w:bCs/>
+          <w:sz w:val="20"/>
+          <w:szCs w:val="20"/>
+        </w:rPr>
+        <w:t>elif</w:t>
+      </w:r>
+      <w:proofErr w:type="spellEnd"/>
+      <w:r>
+        <w:rPr>
+          <w:rFonts w:ascii="Palatino Linotype" w:hAnsi="Palatino Linotype"/>
+          <w:bCs/>
+          <w:sz w:val="20"/>
+          <w:szCs w:val="20"/>
+        </w:rPr>
+        <w:t xml:space="preserve"> </w:t>
+      </w:r>
+      <w:proofErr w:type="spellStart"/>
+      <w:r>
+        <w:rPr>
+          <w:rFonts w:ascii="Palatino Linotype" w:hAnsi="Palatino Linotype"/>
+          <w:bCs/>
+          <w:sz w:val="20"/>
+          <w:szCs w:val="20"/>
+        </w:rPr>
         <w:t>amend_offense_details.motion_disposition</w:t>
       </w:r>
       <w:proofErr w:type="spellEnd"/>
@@ -988,25 +1340,34 @@
           <w:sz w:val="20"/>
           <w:szCs w:val="20"/>
         </w:rPr>
-        <w:t xml:space="preserve">  ==  ‘Granted’ %} The Court found the amendment </w:t>
-      </w:r>
-      <w:r>
-        <w:rPr>
-          <w:rFonts w:ascii="Palatino Linotype" w:hAnsi="Palatino Linotype"/>
-          <w:bCs/>
-          <w:sz w:val="20"/>
-          <w:szCs w:val="20"/>
-        </w:rPr>
-        <w:t>is consistent with Crim. R. 7 and consistent with the facts of this case. Therefore, the motion is</w:t>
-      </w:r>
-      <w:r>
-        <w:rPr>
-          <w:rFonts w:ascii="Palatino Linotype" w:hAnsi="Palatino Linotype"/>
-          <w:bCs/>
-          <w:sz w:val="20"/>
-          <w:szCs w:val="20"/>
-        </w:rPr>
-        <w:t xml:space="preserve"> {{ </w:t>
+        <w:t xml:space="preserve">  ==  ‘Denied’ %}</w:t>
+      </w:r>
+      <w:r>
+        <w:rPr>
+          <w:rFonts w:ascii="Palatino Linotype" w:hAnsi="Palatino Linotype"/>
+          <w:bCs/>
+          <w:sz w:val="20"/>
+          <w:szCs w:val="20"/>
+        </w:rPr>
+        <w:t xml:space="preserve"> The Court found the amendment did alter the name or identify of the offense</w:t>
+      </w:r>
+      <w:r>
+        <w:rPr>
+          <w:rFonts w:ascii="Palatino Linotype" w:hAnsi="Palatino Linotype"/>
+          <w:bCs/>
+          <w:sz w:val="20"/>
+          <w:szCs w:val="20"/>
+        </w:rPr>
+        <w:t>(s)</w:t>
+      </w:r>
+      <w:r>
+        <w:rPr>
+          <w:rFonts w:ascii="Palatino Linotype" w:hAnsi="Palatino Linotype"/>
+          <w:bCs/>
+          <w:sz w:val="20"/>
+          <w:szCs w:val="20"/>
+        </w:rPr>
+        <w:t xml:space="preserve"> and therefore the motion is {{ </w:t>
       </w:r>
       <w:proofErr w:type="spellStart"/>
       <w:r>
@@ -1016,7 +1377,16 @@
           <w:sz w:val="20"/>
           <w:szCs w:val="20"/>
         </w:rPr>
-        <w:t>amend_offense_details.motion_disposition</w:t>
+        <w:t>amend_offense</w:t>
+      </w:r>
+      <w:r>
+        <w:rPr>
+          <w:rFonts w:ascii="Palatino Linotype" w:hAnsi="Palatino Linotype"/>
+          <w:bCs/>
+          <w:sz w:val="20"/>
+          <w:szCs w:val="20"/>
+        </w:rPr>
+        <w:t>_details.motion_disposition</w:t>
       </w:r>
       <w:proofErr w:type="spellEnd"/>
       <w:r>
@@ -1035,198 +1405,62 @@
           <w:sz w:val="20"/>
           <w:szCs w:val="20"/>
         </w:rPr>
-        <w:t xml:space="preserve"> The charge(s) of {% for charge in </w:t>
-      </w:r>
-      <w:proofErr w:type="spellStart"/>
-      <w:r>
-        <w:rPr>
-          <w:rFonts w:ascii="Palatino Linotype" w:hAnsi="Palatino Linotype"/>
-          <w:bCs/>
-          <w:sz w:val="20"/>
-          <w:szCs w:val="20"/>
-        </w:rPr>
-        <w:t>amended_charges_list</w:t>
-      </w:r>
-      <w:proofErr w:type="spellEnd"/>
-      <w:r>
-        <w:rPr>
-          <w:rFonts w:ascii="Palatino Linotype" w:hAnsi="Palatino Linotype"/>
-          <w:bCs/>
-          <w:sz w:val="20"/>
-          <w:szCs w:val="20"/>
-        </w:rPr>
-        <w:t xml:space="preserve"> %}{% if </w:t>
-      </w:r>
-      <w:proofErr w:type="spellStart"/>
-      <w:r>
-        <w:rPr>
-          <w:rFonts w:ascii="Palatino Linotype" w:hAnsi="Palatino Linotype"/>
-          <w:bCs/>
-          <w:sz w:val="20"/>
-          <w:szCs w:val="20"/>
-        </w:rPr>
-        <w:t>loop.index</w:t>
-      </w:r>
-      <w:proofErr w:type="spellEnd"/>
-      <w:r>
-        <w:rPr>
-          <w:rFonts w:ascii="Palatino Linotype" w:hAnsi="Palatino Linotype"/>
-          <w:bCs/>
-          <w:sz w:val="20"/>
-          <w:szCs w:val="20"/>
-        </w:rPr>
-        <w:t xml:space="preserve"> == 2 %} and {% endif %}{{ charge[0] }} is amended to {{ charge[1] }}{% </w:t>
-      </w:r>
-      <w:proofErr w:type="spellStart"/>
-      <w:r>
-        <w:rPr>
-          <w:rFonts w:ascii="Palatino Linotype" w:hAnsi="Palatino Linotype"/>
-          <w:bCs/>
-          <w:sz w:val="20"/>
-          <w:szCs w:val="20"/>
-        </w:rPr>
-        <w:t>endfor</w:t>
-      </w:r>
-      <w:proofErr w:type="spellEnd"/>
-      <w:r>
-        <w:rPr>
-          <w:rFonts w:ascii="Palatino Linotype" w:hAnsi="Palatino Linotype"/>
-          <w:bCs/>
-          <w:sz w:val="20"/>
-          <w:szCs w:val="20"/>
-        </w:rPr>
-        <w:t xml:space="preserve"> %}.</w:t>
-      </w:r>
-      <w:r>
-        <w:rPr>
-          <w:rFonts w:ascii="Palatino Linotype" w:hAnsi="Palatino Linotype"/>
-          <w:bCs/>
-          <w:sz w:val="20"/>
-          <w:szCs w:val="20"/>
-        </w:rPr>
-        <w:t xml:space="preserve">{% </w:t>
-      </w:r>
-      <w:proofErr w:type="spellStart"/>
-      <w:r>
-        <w:rPr>
-          <w:rFonts w:ascii="Palatino Linotype" w:hAnsi="Palatino Linotype"/>
-          <w:bCs/>
-          <w:sz w:val="20"/>
-          <w:szCs w:val="20"/>
-        </w:rPr>
-        <w:t>elif</w:t>
-      </w:r>
-      <w:proofErr w:type="spellEnd"/>
-      <w:r>
-        <w:rPr>
-          <w:rFonts w:ascii="Palatino Linotype" w:hAnsi="Palatino Linotype"/>
-          <w:bCs/>
-          <w:sz w:val="20"/>
-          <w:szCs w:val="20"/>
-        </w:rPr>
         <w:t xml:space="preserve"> </w:t>
       </w:r>
-      <w:proofErr w:type="spellStart"/>
-      <w:r>
-        <w:rPr>
-          <w:rFonts w:ascii="Palatino Linotype" w:hAnsi="Palatino Linotype"/>
-          <w:bCs/>
-          <w:sz w:val="20"/>
-          <w:szCs w:val="20"/>
-        </w:rPr>
-        <w:t>amend_offense_details.motion_disposition</w:t>
-      </w:r>
-      <w:proofErr w:type="spellEnd"/>
-      <w:r>
-        <w:rPr>
-          <w:rFonts w:ascii="Palatino Linotype" w:hAnsi="Palatino Linotype"/>
-          <w:bCs/>
-          <w:sz w:val="20"/>
-          <w:szCs w:val="20"/>
-        </w:rPr>
-        <w:t xml:space="preserve">  ==  ‘Denied’ %}</w:t>
-      </w:r>
-      <w:r>
-        <w:rPr>
-          <w:rFonts w:ascii="Palatino Linotype" w:hAnsi="Palatino Linotype"/>
-          <w:bCs/>
-          <w:sz w:val="20"/>
-          <w:szCs w:val="20"/>
-        </w:rPr>
-        <w:t xml:space="preserve"> The Court found the amendment did alter the name or identify of the offense</w:t>
-      </w:r>
-      <w:r>
-        <w:rPr>
-          <w:rFonts w:ascii="Palatino Linotype" w:hAnsi="Palatino Linotype"/>
-          <w:bCs/>
-          <w:sz w:val="20"/>
-          <w:szCs w:val="20"/>
-        </w:rPr>
-        <w:t>(s)</w:t>
-      </w:r>
-      <w:r>
-        <w:rPr>
-          <w:rFonts w:ascii="Palatino Linotype" w:hAnsi="Palatino Linotype"/>
-          <w:bCs/>
-          <w:sz w:val="20"/>
-          <w:szCs w:val="20"/>
-        </w:rPr>
-        <w:t xml:space="preserve"> and therefore the motion is {{ </w:t>
-      </w:r>
-      <w:proofErr w:type="spellStart"/>
-      <w:r>
-        <w:rPr>
-          <w:rFonts w:ascii="Palatino Linotype" w:hAnsi="Palatino Linotype"/>
-          <w:bCs/>
-          <w:sz w:val="20"/>
-          <w:szCs w:val="20"/>
-        </w:rPr>
-        <w:t>amend_offense</w:t>
-      </w:r>
-      <w:r>
-        <w:rPr>
-          <w:rFonts w:ascii="Palatino Linotype" w:hAnsi="Palatino Linotype"/>
-          <w:bCs/>
-          <w:sz w:val="20"/>
-          <w:szCs w:val="20"/>
-        </w:rPr>
-        <w:t>_details.motion_disposition</w:t>
-      </w:r>
-      <w:proofErr w:type="spellEnd"/>
-      <w:r>
-        <w:rPr>
-          <w:rFonts w:ascii="Palatino Linotype" w:hAnsi="Palatino Linotype"/>
-          <w:bCs/>
-          <w:sz w:val="20"/>
-          <w:szCs w:val="20"/>
-        </w:rPr>
-        <w:t xml:space="preserve"> }}.</w:t>
-      </w:r>
-      <w:r>
-        <w:rPr>
-          <w:rFonts w:ascii="Palatino Linotype" w:hAnsi="Palatino Linotype"/>
-          <w:bCs/>
-          <w:sz w:val="20"/>
-          <w:szCs w:val="20"/>
-        </w:rPr>
-        <w:t xml:space="preserve"> </w:t>
-      </w:r>
-      <w:r>
-        <w:rPr>
-          <w:rFonts w:ascii="Palatino Linotype" w:hAnsi="Palatino Linotype"/>
-          <w:bCs/>
-          <w:sz w:val="20"/>
-          <w:szCs w:val="20"/>
-        </w:rPr>
-        <w:t>{% endif %}{% endif %}</w:t>
-      </w:r>
-      <w:r>
-        <w:rPr>
-          <w:rFonts w:ascii="Palatino Linotype" w:hAnsi="Palatino Linotype"/>
-          <w:sz w:val="20"/>
-          <w:szCs w:val="20"/>
-        </w:rPr>
-        <w:t>Following allocution, the Court entered the following sentence:</w:t>
+      <w:r>
+        <w:rPr>
+          <w:rFonts w:ascii="Palatino Linotype" w:hAnsi="Palatino Linotype"/>
+          <w:bCs/>
+          <w:sz w:val="20"/>
+          <w:szCs w:val="20"/>
+        </w:rPr>
+        <w:t xml:space="preserve">{% endif </w:t>
+      </w:r>
+      <w:proofErr w:type="gramStart"/>
+      <w:r>
+        <w:rPr>
+          <w:rFonts w:ascii="Palatino Linotype" w:hAnsi="Palatino Linotype"/>
+          <w:bCs/>
+          <w:sz w:val="20"/>
+          <w:szCs w:val="20"/>
+        </w:rPr>
+        <w:t>%}{</w:t>
+      </w:r>
+      <w:proofErr w:type="gramEnd"/>
+      <w:r>
+        <w:rPr>
+          <w:rFonts w:ascii="Palatino Linotype" w:hAnsi="Palatino Linotype"/>
+          <w:bCs/>
+          <w:sz w:val="20"/>
+          <w:szCs w:val="20"/>
+        </w:rPr>
+        <w:t>% endif %}</w:t>
+      </w:r>
+      <w:r>
+        <w:rPr>
+          <w:rFonts w:ascii="Palatino Linotype" w:hAnsi="Palatino Linotype"/>
+          <w:sz w:val="20"/>
+          <w:szCs w:val="20"/>
+        </w:rPr>
+        <w:t xml:space="preserve">Following </w:t>
+      </w:r>
+      <w:proofErr w:type="gramStart"/>
+      <w:r>
+        <w:rPr>
+          <w:rFonts w:ascii="Palatino Linotype" w:hAnsi="Palatino Linotype"/>
+          <w:sz w:val="20"/>
+          <w:szCs w:val="20"/>
+        </w:rPr>
+        <w:t>allocution</w:t>
+      </w:r>
+      <w:proofErr w:type="gramEnd"/>
+      <w:r>
+        <w:rPr>
+          <w:rFonts w:ascii="Palatino Linotype" w:hAnsi="Palatino Linotype"/>
+          <w:sz w:val="20"/>
+          <w:szCs w:val="20"/>
+        </w:rPr>
+        <w:t>, the Court entered the following sentence:</w:t>
       </w:r>
     </w:p>
     <w:p>
@@ -1368,7 +1602,29 @@
                 <w:sz w:val="20"/>
                 <w:szCs w:val="20"/>
               </w:rPr>
-              <w:t xml:space="preserve"> for charge in </w:t>
+              <w:t xml:space="preserve"> for </w:t>
+            </w:r>
+            <w:proofErr w:type="gramStart"/>
+            <w:r>
+              <w:rPr>
+                <w:rFonts w:ascii="Palatino Linotype" w:hAnsi="Palatino Linotype"/>
+                <w:b/>
+                <w:bCs/>
+                <w:sz w:val="20"/>
+                <w:szCs w:val="20"/>
+              </w:rPr>
+              <w:t>charge</w:t>
+            </w:r>
+            <w:proofErr w:type="gramEnd"/>
+            <w:r>
+              <w:rPr>
+                <w:rFonts w:ascii="Palatino Linotype" w:hAnsi="Palatino Linotype"/>
+                <w:b/>
+                <w:bCs/>
+                <w:sz w:val="20"/>
+                <w:szCs w:val="20"/>
+              </w:rPr>
+              <w:t xml:space="preserve"> in </w:t>
             </w:r>
             <w:proofErr w:type="spellStart"/>
             <w:r>
@@ -1420,6 +1676,7 @@
                 <w:szCs w:val="20"/>
               </w:rPr>
             </w:pPr>
+            <w:proofErr w:type="gramStart"/>
             <w:r>
               <w:rPr>
                 <w:rFonts w:ascii="Palatino Linotype" w:hAnsi="Palatino Linotype"/>
@@ -1439,7 +1696,18 @@
                 <w:sz w:val="20"/>
                 <w:szCs w:val="20"/>
               </w:rPr>
-              <w:t>charge.offense</w:t>
+              <w:t>charge</w:t>
+            </w:r>
+            <w:proofErr w:type="gramEnd"/>
+            <w:r>
+              <w:rPr>
+                <w:rFonts w:ascii="Palatino Linotype" w:hAnsi="Palatino Linotype"/>
+                <w:b/>
+                <w:bCs/>
+                <w:sz w:val="20"/>
+                <w:szCs w:val="20"/>
+              </w:rPr>
+              <w:t>.offense</w:t>
             </w:r>
             <w:proofErr w:type="spellEnd"/>
             <w:r>
@@ -1636,7 +1904,29 @@
                 <w:sz w:val="20"/>
                 <w:szCs w:val="20"/>
               </w:rPr>
-              <w:t xml:space="preserve"> for charge in </w:t>
+              <w:t xml:space="preserve"> for </w:t>
+            </w:r>
+            <w:proofErr w:type="gramStart"/>
+            <w:r>
+              <w:rPr>
+                <w:rFonts w:ascii="Palatino Linotype" w:hAnsi="Palatino Linotype"/>
+                <w:b/>
+                <w:bCs/>
+                <w:sz w:val="20"/>
+                <w:szCs w:val="20"/>
+              </w:rPr>
+              <w:t>charge</w:t>
+            </w:r>
+            <w:proofErr w:type="gramEnd"/>
+            <w:r>
+              <w:rPr>
+                <w:rFonts w:ascii="Palatino Linotype" w:hAnsi="Palatino Linotype"/>
+                <w:b/>
+                <w:bCs/>
+                <w:sz w:val="20"/>
+                <w:szCs w:val="20"/>
+              </w:rPr>
+              <w:t xml:space="preserve"> in </w:t>
             </w:r>
             <w:proofErr w:type="spellStart"/>
             <w:r>
@@ -1688,6 +1978,7 @@
                 <w:szCs w:val="20"/>
               </w:rPr>
             </w:pPr>
+            <w:proofErr w:type="gramStart"/>
             <w:r>
               <w:rPr>
                 <w:rFonts w:ascii="Palatino Linotype" w:hAnsi="Palatino Linotype"/>
@@ -1707,7 +1998,18 @@
                 <w:sz w:val="20"/>
                 <w:szCs w:val="20"/>
               </w:rPr>
-              <w:t>charge.statute</w:t>
+              <w:t>charge</w:t>
+            </w:r>
+            <w:proofErr w:type="gramEnd"/>
+            <w:r>
+              <w:rPr>
+                <w:rFonts w:ascii="Palatino Linotype" w:hAnsi="Palatino Linotype"/>
+                <w:b/>
+                <w:bCs/>
+                <w:sz w:val="20"/>
+                <w:szCs w:val="20"/>
+              </w:rPr>
+              <w:t>.statute</w:t>
             </w:r>
             <w:proofErr w:type="spellEnd"/>
             <w:r>
@@ -1904,7 +2206,29 @@
                 <w:sz w:val="20"/>
                 <w:szCs w:val="20"/>
               </w:rPr>
-              <w:t xml:space="preserve"> for charge in </w:t>
+              <w:t xml:space="preserve"> for </w:t>
+            </w:r>
+            <w:proofErr w:type="gramStart"/>
+            <w:r>
+              <w:rPr>
+                <w:rFonts w:ascii="Palatino Linotype" w:hAnsi="Palatino Linotype"/>
+                <w:b/>
+                <w:bCs/>
+                <w:sz w:val="20"/>
+                <w:szCs w:val="20"/>
+              </w:rPr>
+              <w:t>charge</w:t>
+            </w:r>
+            <w:proofErr w:type="gramEnd"/>
+            <w:r>
+              <w:rPr>
+                <w:rFonts w:ascii="Palatino Linotype" w:hAnsi="Palatino Linotype"/>
+                <w:b/>
+                <w:bCs/>
+                <w:sz w:val="20"/>
+                <w:szCs w:val="20"/>
+              </w:rPr>
+              <w:t xml:space="preserve"> in </w:t>
             </w:r>
             <w:proofErr w:type="spellStart"/>
             <w:r>
@@ -1956,6 +2280,7 @@
                 <w:szCs w:val="20"/>
               </w:rPr>
             </w:pPr>
+            <w:proofErr w:type="gramStart"/>
             <w:r>
               <w:rPr>
                 <w:rFonts w:ascii="Palatino Linotype" w:hAnsi="Palatino Linotype"/>
@@ -1975,7 +2300,18 @@
                 <w:sz w:val="20"/>
                 <w:szCs w:val="20"/>
               </w:rPr>
-              <w:t>charge.degree</w:t>
+              <w:t>charge</w:t>
+            </w:r>
+            <w:proofErr w:type="gramEnd"/>
+            <w:r>
+              <w:rPr>
+                <w:rFonts w:ascii="Palatino Linotype" w:hAnsi="Palatino Linotype"/>
+                <w:b/>
+                <w:bCs/>
+                <w:sz w:val="20"/>
+                <w:szCs w:val="20"/>
+              </w:rPr>
+              <w:t>.degree</w:t>
             </w:r>
             <w:proofErr w:type="spellEnd"/>
             <w:r>
@@ -2134,6 +2470,7 @@
               </w:rPr>
               <w:t xml:space="preserve">on </w:t>
             </w:r>
+            <w:proofErr w:type="gramStart"/>
             <w:r>
               <w:rPr>
                 <w:rFonts w:ascii="Palatino Linotype" w:hAnsi="Palatino Linotype"/>
@@ -2153,7 +2490,18 @@
                 <w:sz w:val="20"/>
                 <w:szCs w:val="20"/>
               </w:rPr>
-              <w:t>leap_plea_date</w:t>
+              <w:t>leap</w:t>
+            </w:r>
+            <w:proofErr w:type="gramEnd"/>
+            <w:r>
+              <w:rPr>
+                <w:rFonts w:ascii="Palatino Linotype" w:hAnsi="Palatino Linotype"/>
+                <w:b/>
+                <w:bCs/>
+                <w:sz w:val="20"/>
+                <w:szCs w:val="20"/>
+              </w:rPr>
+              <w:t>_plea_date</w:t>
             </w:r>
             <w:proofErr w:type="spellEnd"/>
             <w:r>
@@ -2224,7 +2572,29 @@
                 <w:sz w:val="20"/>
                 <w:szCs w:val="20"/>
               </w:rPr>
-              <w:t xml:space="preserve"> for charge in </w:t>
+              <w:t xml:space="preserve"> for </w:t>
+            </w:r>
+            <w:proofErr w:type="gramStart"/>
+            <w:r>
+              <w:rPr>
+                <w:rFonts w:ascii="Palatino Linotype" w:hAnsi="Palatino Linotype"/>
+                <w:b/>
+                <w:bCs/>
+                <w:sz w:val="20"/>
+                <w:szCs w:val="20"/>
+              </w:rPr>
+              <w:t>charge</w:t>
+            </w:r>
+            <w:proofErr w:type="gramEnd"/>
+            <w:r>
+              <w:rPr>
+                <w:rFonts w:ascii="Palatino Linotype" w:hAnsi="Palatino Linotype"/>
+                <w:b/>
+                <w:bCs/>
+                <w:sz w:val="20"/>
+                <w:szCs w:val="20"/>
+              </w:rPr>
+              <w:t xml:space="preserve"> in </w:t>
             </w:r>
             <w:proofErr w:type="spellStart"/>
             <w:r>
@@ -2276,6 +2646,7 @@
                 <w:szCs w:val="20"/>
               </w:rPr>
             </w:pPr>
+            <w:proofErr w:type="gramStart"/>
             <w:r>
               <w:rPr>
                 <w:rFonts w:ascii="Palatino Linotype" w:hAnsi="Palatino Linotype"/>
@@ -2295,7 +2666,18 @@
                 <w:sz w:val="20"/>
                 <w:szCs w:val="20"/>
               </w:rPr>
-              <w:t>charge.plea</w:t>
+              <w:t>charge</w:t>
+            </w:r>
+            <w:proofErr w:type="gramEnd"/>
+            <w:r>
+              <w:rPr>
+                <w:rFonts w:ascii="Palatino Linotype" w:hAnsi="Palatino Linotype"/>
+                <w:b/>
+                <w:bCs/>
+                <w:sz w:val="20"/>
+                <w:szCs w:val="20"/>
+              </w:rPr>
+              <w:t>.plea</w:t>
             </w:r>
             <w:proofErr w:type="spellEnd"/>
             <w:r>
@@ -2454,6 +2836,7 @@
               </w:rPr>
               <w:t xml:space="preserve">on </w:t>
             </w:r>
+            <w:proofErr w:type="gramStart"/>
             <w:r>
               <w:rPr>
                 <w:rFonts w:ascii="Palatino Linotype" w:hAnsi="Palatino Linotype"/>
@@ -2473,7 +2856,18 @@
                 <w:sz w:val="20"/>
                 <w:szCs w:val="20"/>
               </w:rPr>
-              <w:t>plea_trial_date</w:t>
+              <w:t>plea</w:t>
+            </w:r>
+            <w:proofErr w:type="gramEnd"/>
+            <w:r>
+              <w:rPr>
+                <w:rFonts w:ascii="Palatino Linotype" w:hAnsi="Palatino Linotype"/>
+                <w:b/>
+                <w:bCs/>
+                <w:sz w:val="20"/>
+                <w:szCs w:val="20"/>
+              </w:rPr>
+              <w:t>_trial_date</w:t>
             </w:r>
             <w:proofErr w:type="spellEnd"/>
             <w:r>
@@ -2544,7 +2938,29 @@
                 <w:sz w:val="20"/>
                 <w:szCs w:val="20"/>
               </w:rPr>
-              <w:t xml:space="preserve"> for charge in </w:t>
+              <w:t xml:space="preserve"> for </w:t>
+            </w:r>
+            <w:proofErr w:type="gramStart"/>
+            <w:r>
+              <w:rPr>
+                <w:rFonts w:ascii="Palatino Linotype" w:hAnsi="Palatino Linotype"/>
+                <w:b/>
+                <w:bCs/>
+                <w:sz w:val="20"/>
+                <w:szCs w:val="20"/>
+              </w:rPr>
+              <w:t>charge</w:t>
+            </w:r>
+            <w:proofErr w:type="gramEnd"/>
+            <w:r>
+              <w:rPr>
+                <w:rFonts w:ascii="Palatino Linotype" w:hAnsi="Palatino Linotype"/>
+                <w:b/>
+                <w:bCs/>
+                <w:sz w:val="20"/>
+                <w:szCs w:val="20"/>
+              </w:rPr>
+              <w:t xml:space="preserve"> in </w:t>
             </w:r>
             <w:proofErr w:type="spellStart"/>
             <w:r>
@@ -2596,6 +3012,7 @@
                 <w:szCs w:val="20"/>
               </w:rPr>
             </w:pPr>
+            <w:proofErr w:type="gramStart"/>
             <w:r>
               <w:rPr>
                 <w:rFonts w:ascii="Palatino Linotype" w:hAnsi="Palatino Linotype"/>
@@ -2615,7 +3032,18 @@
                 <w:sz w:val="20"/>
                 <w:szCs w:val="20"/>
               </w:rPr>
-              <w:t>charge.finding</w:t>
+              <w:t>charge</w:t>
+            </w:r>
+            <w:proofErr w:type="gramEnd"/>
+            <w:r>
+              <w:rPr>
+                <w:rFonts w:ascii="Palatino Linotype" w:hAnsi="Palatino Linotype"/>
+                <w:b/>
+                <w:bCs/>
+                <w:sz w:val="20"/>
+                <w:szCs w:val="20"/>
+              </w:rPr>
+              <w:t>.finding</w:t>
             </w:r>
             <w:proofErr w:type="spellEnd"/>
             <w:r>
@@ -2813,7 +3241,29 @@
                 <w:sz w:val="20"/>
                 <w:szCs w:val="20"/>
               </w:rPr>
-              <w:t xml:space="preserve"> for charge in </w:t>
+              <w:t xml:space="preserve"> for </w:t>
+            </w:r>
+            <w:proofErr w:type="gramStart"/>
+            <w:r>
+              <w:rPr>
+                <w:rFonts w:ascii="Palatino Linotype" w:hAnsi="Palatino Linotype"/>
+                <w:b/>
+                <w:bCs/>
+                <w:sz w:val="20"/>
+                <w:szCs w:val="20"/>
+              </w:rPr>
+              <w:t>charge</w:t>
+            </w:r>
+            <w:proofErr w:type="gramEnd"/>
+            <w:r>
+              <w:rPr>
+                <w:rFonts w:ascii="Palatino Linotype" w:hAnsi="Palatino Linotype"/>
+                <w:b/>
+                <w:bCs/>
+                <w:sz w:val="20"/>
+                <w:szCs w:val="20"/>
+              </w:rPr>
+              <w:t xml:space="preserve"> in </w:t>
             </w:r>
             <w:proofErr w:type="spellStart"/>
             <w:r>
@@ -2865,6 +3315,7 @@
                 <w:szCs w:val="20"/>
               </w:rPr>
             </w:pPr>
+            <w:proofErr w:type="gramStart"/>
             <w:r>
               <w:rPr>
                 <w:rFonts w:ascii="Palatino Linotype" w:hAnsi="Palatino Linotype"/>
@@ -2884,7 +3335,18 @@
                 <w:sz w:val="20"/>
                 <w:szCs w:val="20"/>
               </w:rPr>
-              <w:t>charge.fines_amount</w:t>
+              <w:t>charge</w:t>
+            </w:r>
+            <w:proofErr w:type="gramEnd"/>
+            <w:r>
+              <w:rPr>
+                <w:rFonts w:ascii="Palatino Linotype" w:hAnsi="Palatino Linotype"/>
+                <w:b/>
+                <w:bCs/>
+                <w:sz w:val="20"/>
+                <w:szCs w:val="20"/>
+              </w:rPr>
+              <w:t>.fines_amount</w:t>
             </w:r>
             <w:proofErr w:type="spellEnd"/>
             <w:r>
@@ -3091,7 +3553,29 @@
                 <w:sz w:val="20"/>
                 <w:szCs w:val="20"/>
               </w:rPr>
-              <w:t xml:space="preserve"> for charge in </w:t>
+              <w:t xml:space="preserve"> for </w:t>
+            </w:r>
+            <w:proofErr w:type="gramStart"/>
+            <w:r>
+              <w:rPr>
+                <w:rFonts w:ascii="Palatino Linotype" w:hAnsi="Palatino Linotype"/>
+                <w:b/>
+                <w:bCs/>
+                <w:sz w:val="20"/>
+                <w:szCs w:val="20"/>
+              </w:rPr>
+              <w:t>charge</w:t>
+            </w:r>
+            <w:proofErr w:type="gramEnd"/>
+            <w:r>
+              <w:rPr>
+                <w:rFonts w:ascii="Palatino Linotype" w:hAnsi="Palatino Linotype"/>
+                <w:b/>
+                <w:bCs/>
+                <w:sz w:val="20"/>
+                <w:szCs w:val="20"/>
+              </w:rPr>
+              <w:t xml:space="preserve"> in </w:t>
             </w:r>
             <w:proofErr w:type="spellStart"/>
             <w:r>
@@ -3143,6 +3627,7 @@
                 <w:szCs w:val="20"/>
               </w:rPr>
             </w:pPr>
+            <w:proofErr w:type="gramStart"/>
             <w:r>
               <w:rPr>
                 <w:rFonts w:ascii="Palatino Linotype" w:hAnsi="Palatino Linotype"/>
@@ -3162,7 +3647,18 @@
                 <w:sz w:val="20"/>
                 <w:szCs w:val="20"/>
               </w:rPr>
-              <w:t>charge.fines_suspended</w:t>
+              <w:t>charge</w:t>
+            </w:r>
+            <w:proofErr w:type="gramEnd"/>
+            <w:r>
+              <w:rPr>
+                <w:rFonts w:ascii="Palatino Linotype" w:hAnsi="Palatino Linotype"/>
+                <w:b/>
+                <w:bCs/>
+                <w:sz w:val="20"/>
+                <w:szCs w:val="20"/>
+              </w:rPr>
+              <w:t>.fines_suspended</w:t>
             </w:r>
             <w:proofErr w:type="spellEnd"/>
             <w:r>
@@ -3320,6 +3816,339 @@
           <w:sz w:val="20"/>
           <w:szCs w:val="20"/>
         </w:rPr>
+        <w:t>court_</w:t>
+      </w:r>
+      <w:proofErr w:type="gramStart"/>
+      <w:r>
+        <w:rPr>
+          <w:rFonts w:ascii="Palatino Linotype" w:hAnsi="Palatino Linotype"/>
+          <w:bCs/>
+          <w:sz w:val="20"/>
+          <w:szCs w:val="20"/>
+        </w:rPr>
+        <w:t>costs.ordered</w:t>
+      </w:r>
+      <w:proofErr w:type="spellEnd"/>
+      <w:proofErr w:type="gramEnd"/>
+      <w:r>
+        <w:rPr>
+          <w:rFonts w:ascii="Palatino Linotype" w:hAnsi="Palatino Linotype"/>
+          <w:bCs/>
+          <w:sz w:val="20"/>
+          <w:szCs w:val="20"/>
+        </w:rPr>
+        <w:t xml:space="preserve"> == ‘Yes’ %}</w:t>
+      </w:r>
+      <w:bookmarkStart w:id="0" w:name="_Hlk104836505"/>
+      <w:r>
+        <w:rPr>
+          <w:rFonts w:ascii="Palatino Linotype" w:hAnsi="Palatino Linotype"/>
+          <w:bCs/>
+          <w:sz w:val="20"/>
+          <w:szCs w:val="20"/>
+          <w:u w:val="single"/>
+        </w:rPr>
+        <w:t>The Court ordered costs for the highest degree charge</w:t>
+      </w:r>
+      <w:r>
+        <w:rPr>
+          <w:rFonts w:ascii="Palatino Linotype" w:hAnsi="Palatino Linotype"/>
+          <w:bCs/>
+          <w:sz w:val="20"/>
+          <w:szCs w:val="20"/>
+        </w:rPr>
+        <w:t xml:space="preserve">. </w:t>
+      </w:r>
+      <w:bookmarkEnd w:id="0"/>
+      <w:r>
+        <w:rPr>
+          <w:rFonts w:ascii="Palatino Linotype" w:hAnsi="Palatino Linotype"/>
+          <w:bCs/>
+          <w:sz w:val="20"/>
+          <w:szCs w:val="20"/>
+        </w:rPr>
+        <w:t xml:space="preserve">{% </w:t>
+      </w:r>
+      <w:proofErr w:type="spellStart"/>
+      <w:r>
+        <w:rPr>
+          <w:rFonts w:ascii="Palatino Linotype" w:hAnsi="Palatino Linotype"/>
+          <w:bCs/>
+          <w:sz w:val="20"/>
+          <w:szCs w:val="20"/>
+        </w:rPr>
+        <w:t>elif</w:t>
+      </w:r>
+      <w:proofErr w:type="spellEnd"/>
+      <w:r>
+        <w:rPr>
+          <w:rFonts w:ascii="Palatino Linotype" w:hAnsi="Palatino Linotype"/>
+          <w:bCs/>
+          <w:sz w:val="20"/>
+          <w:szCs w:val="20"/>
+        </w:rPr>
+        <w:t xml:space="preserve"> </w:t>
+      </w:r>
+      <w:proofErr w:type="spellStart"/>
+      <w:r>
+        <w:rPr>
+          <w:rFonts w:ascii="Palatino Linotype" w:hAnsi="Palatino Linotype"/>
+          <w:bCs/>
+          <w:sz w:val="20"/>
+          <w:szCs w:val="20"/>
+        </w:rPr>
+        <w:t>court_</w:t>
+      </w:r>
+      <w:proofErr w:type="gramStart"/>
+      <w:r>
+        <w:rPr>
+          <w:rFonts w:ascii="Palatino Linotype" w:hAnsi="Palatino Linotype"/>
+          <w:bCs/>
+          <w:sz w:val="20"/>
+          <w:szCs w:val="20"/>
+        </w:rPr>
+        <w:t>costs.ordered</w:t>
+      </w:r>
+      <w:proofErr w:type="spellEnd"/>
+      <w:proofErr w:type="gramEnd"/>
+      <w:r>
+        <w:rPr>
+          <w:rFonts w:ascii="Palatino Linotype" w:hAnsi="Palatino Linotype"/>
+          <w:bCs/>
+          <w:sz w:val="20"/>
+          <w:szCs w:val="20"/>
+        </w:rPr>
+        <w:t xml:space="preserve"> == ‘Waived’ %}</w:t>
+      </w:r>
+      <w:r>
+        <w:rPr>
+          <w:rFonts w:ascii="Palatino Linotype" w:hAnsi="Palatino Linotype"/>
+          <w:bCs/>
+          <w:sz w:val="20"/>
+          <w:szCs w:val="20"/>
+          <w:u w:val="single"/>
+        </w:rPr>
+        <w:t>Court costs in this case are waived</w:t>
+      </w:r>
+      <w:r>
+        <w:rPr>
+          <w:rFonts w:ascii="Palatino Linotype" w:hAnsi="Palatino Linotype"/>
+          <w:bCs/>
+          <w:sz w:val="20"/>
+          <w:szCs w:val="20"/>
+        </w:rPr>
+        <w:t xml:space="preserve">. {% </w:t>
+      </w:r>
+      <w:proofErr w:type="spellStart"/>
+      <w:r>
+        <w:rPr>
+          <w:rFonts w:ascii="Palatino Linotype" w:hAnsi="Palatino Linotype"/>
+          <w:bCs/>
+          <w:sz w:val="20"/>
+          <w:szCs w:val="20"/>
+        </w:rPr>
+        <w:t>elif</w:t>
+      </w:r>
+      <w:proofErr w:type="spellEnd"/>
+      <w:r>
+        <w:rPr>
+          <w:rFonts w:ascii="Palatino Linotype" w:hAnsi="Palatino Linotype"/>
+          <w:bCs/>
+          <w:sz w:val="20"/>
+          <w:szCs w:val="20"/>
+        </w:rPr>
+        <w:t xml:space="preserve"> </w:t>
+      </w:r>
+      <w:proofErr w:type="spellStart"/>
+      <w:r>
+        <w:rPr>
+          <w:rFonts w:ascii="Palatino Linotype" w:hAnsi="Palatino Linotype"/>
+          <w:bCs/>
+          <w:sz w:val="20"/>
+          <w:szCs w:val="20"/>
+        </w:rPr>
+        <w:t>court_</w:t>
+      </w:r>
+      <w:proofErr w:type="gramStart"/>
+      <w:r>
+        <w:rPr>
+          <w:rFonts w:ascii="Palatino Linotype" w:hAnsi="Palatino Linotype"/>
+          <w:bCs/>
+          <w:sz w:val="20"/>
+          <w:szCs w:val="20"/>
+        </w:rPr>
+        <w:t>costs.ordered</w:t>
+      </w:r>
+      <w:proofErr w:type="spellEnd"/>
+      <w:proofErr w:type="gramEnd"/>
+      <w:r>
+        <w:rPr>
+          <w:rFonts w:ascii="Palatino Linotype" w:hAnsi="Palatino Linotype"/>
+          <w:bCs/>
+          <w:sz w:val="20"/>
+          <w:szCs w:val="20"/>
+        </w:rPr>
+        <w:t xml:space="preserve"> == ‘Imposed in companion case’ %}</w:t>
+      </w:r>
+      <w:r>
+        <w:rPr>
+          <w:rFonts w:ascii="Palatino Linotype" w:hAnsi="Palatino Linotype"/>
+          <w:bCs/>
+          <w:sz w:val="20"/>
+          <w:szCs w:val="20"/>
+          <w:u w:val="single"/>
+        </w:rPr>
+        <w:t>No court costs are imposed in this case, but court costs are imposed in Defendant’s companion case</w:t>
+      </w:r>
+      <w:r>
+        <w:rPr>
+          <w:rFonts w:ascii="Palatino Linotype" w:hAnsi="Palatino Linotype"/>
+          <w:bCs/>
+          <w:sz w:val="20"/>
+          <w:szCs w:val="20"/>
+        </w:rPr>
+        <w:t xml:space="preserve">. {% </w:t>
+      </w:r>
+      <w:proofErr w:type="spellStart"/>
+      <w:r>
+        <w:rPr>
+          <w:rFonts w:ascii="Palatino Linotype" w:hAnsi="Palatino Linotype"/>
+          <w:bCs/>
+          <w:sz w:val="20"/>
+          <w:szCs w:val="20"/>
+        </w:rPr>
+        <w:t>elif</w:t>
+      </w:r>
+      <w:proofErr w:type="spellEnd"/>
+      <w:r>
+        <w:rPr>
+          <w:rFonts w:ascii="Palatino Linotype" w:hAnsi="Palatino Linotype"/>
+          <w:bCs/>
+          <w:sz w:val="20"/>
+          <w:szCs w:val="20"/>
+        </w:rPr>
+        <w:t xml:space="preserve"> </w:t>
+      </w:r>
+      <w:proofErr w:type="spellStart"/>
+      <w:r>
+        <w:rPr>
+          <w:rFonts w:ascii="Palatino Linotype" w:hAnsi="Palatino Linotype"/>
+          <w:bCs/>
+          <w:sz w:val="20"/>
+          <w:szCs w:val="20"/>
+        </w:rPr>
+        <w:t>court_</w:t>
+      </w:r>
+      <w:proofErr w:type="gramStart"/>
+      <w:r>
+        <w:rPr>
+          <w:rFonts w:ascii="Palatino Linotype" w:hAnsi="Palatino Linotype"/>
+          <w:bCs/>
+          <w:sz w:val="20"/>
+          <w:szCs w:val="20"/>
+        </w:rPr>
+        <w:t>costs.ordered</w:t>
+      </w:r>
+      <w:proofErr w:type="spellEnd"/>
+      <w:proofErr w:type="gramEnd"/>
+      <w:r>
+        <w:rPr>
+          <w:rFonts w:ascii="Palatino Linotype" w:hAnsi="Palatino Linotype"/>
+          <w:bCs/>
+          <w:sz w:val="20"/>
+          <w:szCs w:val="20"/>
+        </w:rPr>
+        <w:t xml:space="preserve"> == ‘No’ %}</w:t>
+      </w:r>
+      <w:r>
+        <w:rPr>
+          <w:rFonts w:ascii="Palatino Linotype" w:hAnsi="Palatino Linotype"/>
+          <w:bCs/>
+          <w:sz w:val="20"/>
+          <w:szCs w:val="20"/>
+          <w:u w:val="single"/>
+        </w:rPr>
+        <w:t>There are no court costs in this case</w:t>
+      </w:r>
+      <w:r>
+        <w:rPr>
+          <w:rFonts w:ascii="Palatino Linotype" w:hAnsi="Palatino Linotype"/>
+          <w:bCs/>
+          <w:sz w:val="20"/>
+          <w:szCs w:val="20"/>
+        </w:rPr>
+        <w:t xml:space="preserve">. {% endif </w:t>
+      </w:r>
+      <w:proofErr w:type="gramStart"/>
+      <w:r>
+        <w:rPr>
+          <w:rFonts w:ascii="Palatino Linotype" w:hAnsi="Palatino Linotype"/>
+          <w:bCs/>
+          <w:sz w:val="20"/>
+          <w:szCs w:val="20"/>
+        </w:rPr>
+        <w:t>%}</w:t>
+      </w:r>
+      <w:r>
+        <w:rPr>
+          <w:rFonts w:ascii="Palatino Linotype" w:hAnsi="Palatino Linotype"/>
+          <w:sz w:val="20"/>
+          <w:szCs w:val="20"/>
+        </w:rPr>
+        <w:t>The</w:t>
+      </w:r>
+      <w:proofErr w:type="gramEnd"/>
+      <w:r>
+        <w:rPr>
+          <w:rFonts w:ascii="Palatino Linotype" w:hAnsi="Palatino Linotype"/>
+          <w:sz w:val="20"/>
+          <w:szCs w:val="20"/>
+        </w:rPr>
+        <w:t xml:space="preserve"> Defendant was</w:t>
+      </w:r>
+      <w:r>
+        <w:rPr>
+          <w:rFonts w:ascii="Palatino Linotype" w:hAnsi="Palatino Linotype"/>
+          <w:sz w:val="20"/>
+          <w:szCs w:val="20"/>
+        </w:rPr>
+        <w:t xml:space="preserve"> informed of the fines </w:t>
+      </w:r>
+      <w:r>
+        <w:rPr>
+          <w:rFonts w:ascii="Palatino Linotype" w:hAnsi="Palatino Linotype"/>
+          <w:sz w:val="20"/>
+          <w:szCs w:val="20"/>
+        </w:rPr>
+        <w:t>{%</w:t>
+      </w:r>
+      <w:r>
+        <w:rPr>
+          <w:rFonts w:ascii="Palatino Linotype" w:hAnsi="Palatino Linotype"/>
+          <w:b/>
+          <w:bCs/>
+          <w:sz w:val="20"/>
+          <w:szCs w:val="20"/>
+        </w:rPr>
+        <w:t xml:space="preserve"> </w:t>
+      </w:r>
+      <w:r>
+        <w:rPr>
+          <w:rFonts w:ascii="Palatino Linotype" w:hAnsi="Palatino Linotype"/>
+          <w:bCs/>
+          <w:sz w:val="20"/>
+          <w:szCs w:val="20"/>
+        </w:rPr>
+        <w:t xml:space="preserve">if </w:t>
+      </w:r>
+      <w:proofErr w:type="spellStart"/>
+      <w:r>
+        <w:rPr>
+          <w:rFonts w:ascii="Palatino Linotype" w:hAnsi="Palatino Linotype"/>
+          <w:bCs/>
+          <w:sz w:val="20"/>
+          <w:szCs w:val="20"/>
+        </w:rPr>
         <w:t>court_costs.ordered</w:t>
       </w:r>
       <w:proofErr w:type="spellEnd"/>
@@ -3330,31 +4159,601 @@
           <w:sz w:val="20"/>
           <w:szCs w:val="20"/>
         </w:rPr>
+        <w:t xml:space="preserve"> == ‘Yes</w:t>
+      </w:r>
+      <w:proofErr w:type="gramStart"/>
+      <w:r>
+        <w:rPr>
+          <w:rFonts w:ascii="Palatino Linotype" w:hAnsi="Palatino Linotype"/>
+          <w:bCs/>
+          <w:sz w:val="20"/>
+          <w:szCs w:val="20"/>
+        </w:rPr>
+        <w:t>’ %}</w:t>
+      </w:r>
+      <w:proofErr w:type="gramEnd"/>
+      <w:r>
+        <w:rPr>
+          <w:rFonts w:ascii="Palatino Linotype" w:hAnsi="Palatino Linotype"/>
+          <w:sz w:val="20"/>
+          <w:szCs w:val="20"/>
+        </w:rPr>
+        <w:t>and costs</w:t>
+      </w:r>
+      <w:r>
+        <w:rPr>
+          <w:rFonts w:ascii="Palatino Linotype" w:hAnsi="Palatino Linotype"/>
+          <w:sz w:val="20"/>
+          <w:szCs w:val="20"/>
+        </w:rPr>
+        <w:t xml:space="preserve"> {% endif %}</w:t>
+      </w:r>
+      <w:r>
+        <w:rPr>
+          <w:rFonts w:ascii="Palatino Linotype" w:hAnsi="Palatino Linotype"/>
+          <w:sz w:val="20"/>
+          <w:szCs w:val="20"/>
+        </w:rPr>
+        <w:t>owed,</w:t>
+      </w:r>
+      <w:r>
+        <w:rPr>
+          <w:rFonts w:ascii="Palatino Linotype" w:hAnsi="Palatino Linotype"/>
+          <w:sz w:val="20"/>
+          <w:szCs w:val="20"/>
+        </w:rPr>
+        <w:t xml:space="preserve"> and</w:t>
+      </w:r>
+      <w:r>
+        <w:rPr>
+          <w:rFonts w:ascii="Palatino Linotype" w:hAnsi="Palatino Linotype"/>
+          <w:sz w:val="20"/>
+          <w:szCs w:val="20"/>
+        </w:rPr>
+        <w:t xml:space="preserve"> Defendant expressed an ability to pay </w:t>
+      </w:r>
+      <w:r>
+        <w:rPr>
+          <w:rFonts w:ascii="Palatino Linotype" w:hAnsi="Palatino Linotype"/>
+          <w:b/>
+          <w:bCs/>
+          <w:sz w:val="20"/>
+          <w:szCs w:val="20"/>
+        </w:rPr>
+        <w:t>{</w:t>
+      </w:r>
+      <w:r>
+        <w:rPr>
+          <w:rFonts w:ascii="Palatino Linotype" w:hAnsi="Palatino Linotype"/>
+          <w:b/>
+          <w:bCs/>
+          <w:sz w:val="20"/>
+          <w:szCs w:val="20"/>
+        </w:rPr>
+        <w:t xml:space="preserve">% if </w:t>
+      </w:r>
+      <w:proofErr w:type="spellStart"/>
+      <w:r>
+        <w:rPr>
+          <w:rFonts w:ascii="Palatino Linotype" w:hAnsi="Palatino Linotype"/>
+          <w:b/>
+          <w:bCs/>
+          <w:sz w:val="20"/>
+          <w:szCs w:val="20"/>
+        </w:rPr>
+        <w:t>court_costs.</w:t>
+      </w:r>
+      <w:r>
+        <w:rPr>
+          <w:rFonts w:ascii="Palatino Linotype" w:hAnsi="Palatino Linotype"/>
+          <w:b/>
+          <w:bCs/>
+          <w:sz w:val="20"/>
+          <w:szCs w:val="20"/>
+        </w:rPr>
+        <w:t>ability_to_pay_time</w:t>
+      </w:r>
+      <w:proofErr w:type="spellEnd"/>
+      <w:r>
+        <w:rPr>
+          <w:rFonts w:ascii="Palatino Linotype" w:hAnsi="Palatino Linotype"/>
+          <w:b/>
+          <w:bCs/>
+          <w:sz w:val="20"/>
+          <w:szCs w:val="20"/>
+        </w:rPr>
+        <w:t xml:space="preserve"> == ‘monthly pay’</w:t>
+      </w:r>
+      <w:r>
+        <w:rPr>
+          <w:rFonts w:ascii="Palatino Linotype" w:hAnsi="Palatino Linotype"/>
+          <w:b/>
+          <w:bCs/>
+          <w:sz w:val="20"/>
+          <w:szCs w:val="20"/>
+        </w:rPr>
+        <w:t xml:space="preserve"> </w:t>
+      </w:r>
+      <w:r>
+        <w:rPr>
+          <w:rFonts w:ascii="Palatino Linotype" w:hAnsi="Palatino Linotype"/>
+          <w:b/>
+          <w:bCs/>
+          <w:sz w:val="20"/>
+          <w:szCs w:val="20"/>
+        </w:rPr>
+        <w:t>%</w:t>
+      </w:r>
+      <w:r>
+        <w:rPr>
+          <w:rFonts w:ascii="Palatino Linotype" w:hAnsi="Palatino Linotype"/>
+          <w:b/>
+          <w:bCs/>
+          <w:sz w:val="20"/>
+          <w:szCs w:val="20"/>
+        </w:rPr>
+        <w:t>}</w:t>
+      </w:r>
+      <w:r>
+        <w:rPr>
+          <w:rFonts w:ascii="Palatino Linotype" w:hAnsi="Palatino Linotype"/>
+          <w:b/>
+          <w:bCs/>
+          <w:sz w:val="20"/>
+          <w:szCs w:val="20"/>
+          <w:u w:val="single"/>
+        </w:rPr>
+        <w:t xml:space="preserve">${{ </w:t>
+      </w:r>
+      <w:proofErr w:type="spellStart"/>
+      <w:r>
+        <w:rPr>
+          <w:rFonts w:ascii="Palatino Linotype" w:hAnsi="Palatino Linotype"/>
+          <w:b/>
+          <w:bCs/>
+          <w:sz w:val="20"/>
+          <w:szCs w:val="20"/>
+          <w:u w:val="single"/>
+        </w:rPr>
+        <w:t>court_costs.monthly_pay_amount</w:t>
+      </w:r>
+      <w:proofErr w:type="spellEnd"/>
+      <w:r>
+        <w:rPr>
+          <w:rFonts w:ascii="Palatino Linotype" w:hAnsi="Palatino Linotype"/>
+          <w:b/>
+          <w:bCs/>
+          <w:sz w:val="20"/>
+          <w:szCs w:val="20"/>
+          <w:u w:val="single"/>
+        </w:rPr>
+        <w:t xml:space="preserve"> }} </w:t>
+      </w:r>
+      <w:r>
+        <w:rPr>
+          <w:rFonts w:ascii="Palatino Linotype" w:hAnsi="Palatino Linotype"/>
+          <w:b/>
+          <w:bCs/>
+          <w:sz w:val="20"/>
+          <w:szCs w:val="20"/>
+          <w:u w:val="single"/>
+        </w:rPr>
+        <w:t>per month until paid in full</w:t>
+      </w:r>
+      <w:r>
+        <w:rPr>
+          <w:rFonts w:ascii="Palatino Linotype" w:hAnsi="Palatino Linotype"/>
+          <w:sz w:val="20"/>
+          <w:szCs w:val="20"/>
+        </w:rPr>
+        <w:t xml:space="preserve">. Defendant shall fully complete and file an Application for Time to Pay to activate the payment plan. Absent further order, the Court finds Defendant is able and shall pay </w:t>
+      </w:r>
+      <w:r>
+        <w:rPr>
+          <w:rFonts w:ascii="Palatino Linotype" w:hAnsi="Palatino Linotype"/>
+          <w:b/>
+          <w:bCs/>
+          <w:sz w:val="20"/>
+          <w:szCs w:val="20"/>
+        </w:rPr>
+        <w:t xml:space="preserve">${{ </w:t>
+      </w:r>
+      <w:proofErr w:type="spellStart"/>
+      <w:r>
+        <w:rPr>
+          <w:rFonts w:ascii="Palatino Linotype" w:hAnsi="Palatino Linotype"/>
+          <w:b/>
+          <w:bCs/>
+          <w:sz w:val="20"/>
+          <w:szCs w:val="20"/>
+        </w:rPr>
+        <w:t>court_costs.monthly_pay_amount</w:t>
+      </w:r>
+      <w:proofErr w:type="spellEnd"/>
+      <w:r>
+        <w:rPr>
+          <w:rFonts w:ascii="Palatino Linotype" w:hAnsi="Palatino Linotype"/>
+          <w:b/>
+          <w:bCs/>
+          <w:sz w:val="20"/>
+          <w:szCs w:val="20"/>
+        </w:rPr>
+        <w:t xml:space="preserve"> }}</w:t>
+      </w:r>
+      <w:r>
+        <w:rPr>
+          <w:rFonts w:ascii="Palatino Linotype" w:hAnsi="Palatino Linotype"/>
+          <w:sz w:val="20"/>
+          <w:szCs w:val="20"/>
+        </w:rPr>
+        <w:t xml:space="preserve"> toward fines</w:t>
+      </w:r>
+      <w:bookmarkStart w:id="1" w:name="_Hlk94196527"/>
+      <w:r>
+        <w:rPr>
+          <w:rFonts w:ascii="Palatino Linotype" w:hAnsi="Palatino Linotype"/>
+          <w:sz w:val="20"/>
+          <w:szCs w:val="20"/>
+        </w:rPr>
+        <w:t xml:space="preserve"> </w:t>
+      </w:r>
+      <w:r>
+        <w:rPr>
+          <w:rFonts w:ascii="Palatino Linotype" w:hAnsi="Palatino Linotype"/>
+          <w:sz w:val="20"/>
+          <w:szCs w:val="20"/>
+        </w:rPr>
+        <w:t>{%</w:t>
+      </w:r>
+      <w:r>
+        <w:rPr>
+          <w:rFonts w:ascii="Palatino Linotype" w:hAnsi="Palatino Linotype"/>
+          <w:b/>
+          <w:bCs/>
+          <w:sz w:val="20"/>
+          <w:szCs w:val="20"/>
+        </w:rPr>
+        <w:t xml:space="preserve"> </w:t>
+      </w:r>
+      <w:r>
+        <w:rPr>
+          <w:rFonts w:ascii="Palatino Linotype" w:hAnsi="Palatino Linotype"/>
+          <w:bCs/>
+          <w:sz w:val="20"/>
+          <w:szCs w:val="20"/>
+        </w:rPr>
+        <w:t xml:space="preserve">if </w:t>
+      </w:r>
+      <w:proofErr w:type="spellStart"/>
+      <w:r>
+        <w:rPr>
+          <w:rFonts w:ascii="Palatino Linotype" w:hAnsi="Palatino Linotype"/>
+          <w:bCs/>
+          <w:sz w:val="20"/>
+          <w:szCs w:val="20"/>
+        </w:rPr>
+        <w:t>court_costs.ordered</w:t>
+      </w:r>
+      <w:proofErr w:type="spellEnd"/>
+      <w:r>
+        <w:rPr>
+          <w:rFonts w:ascii="Palatino Linotype" w:hAnsi="Palatino Linotype"/>
+          <w:bCs/>
+          <w:sz w:val="20"/>
+          <w:szCs w:val="20"/>
+        </w:rPr>
         <w:t xml:space="preserve"> == ‘Yes’ %}</w:t>
       </w:r>
       <w:r>
         <w:rPr>
           <w:rFonts w:ascii="Palatino Linotype" w:hAnsi="Palatino Linotype"/>
+          <w:sz w:val="20"/>
+          <w:szCs w:val="20"/>
+        </w:rPr>
+        <w:t>and costs {% endif %}</w:t>
+      </w:r>
+      <w:bookmarkEnd w:id="1"/>
+      <w:r>
+        <w:rPr>
+          <w:rFonts w:ascii="Palatino Linotype" w:hAnsi="Palatino Linotype"/>
+          <w:sz w:val="20"/>
+          <w:szCs w:val="20"/>
+        </w:rPr>
+        <w:t>by the 2</w:t>
+      </w:r>
+      <w:r>
+        <w:rPr>
+          <w:rFonts w:ascii="Palatino Linotype" w:hAnsi="Palatino Linotype"/>
+          <w:sz w:val="20"/>
+          <w:szCs w:val="20"/>
+          <w:vertAlign w:val="superscript"/>
+        </w:rPr>
+        <w:t>nd</w:t>
+      </w:r>
+      <w:r>
+        <w:rPr>
+          <w:rFonts w:ascii="Palatino Linotype" w:hAnsi="Palatino Linotype"/>
+          <w:sz w:val="20"/>
+          <w:szCs w:val="20"/>
+        </w:rPr>
+        <w:t xml:space="preserve"> Tuesday of each month until paid in full.</w:t>
+      </w:r>
+      <w:r>
+        <w:rPr>
+          <w:rFonts w:ascii="Palatino Linotype" w:hAnsi="Palatino Linotype"/>
+          <w:bCs/>
+          <w:sz w:val="20"/>
+          <w:szCs w:val="20"/>
+        </w:rPr>
+        <w:t xml:space="preserve">{% </w:t>
+      </w:r>
+      <w:proofErr w:type="spellStart"/>
+      <w:r>
+        <w:rPr>
+          <w:rFonts w:ascii="Palatino Linotype" w:hAnsi="Palatino Linotype"/>
+          <w:bCs/>
+          <w:sz w:val="20"/>
+          <w:szCs w:val="20"/>
+        </w:rPr>
+        <w:t>elif</w:t>
+      </w:r>
+      <w:proofErr w:type="spellEnd"/>
+      <w:r>
+        <w:rPr>
+          <w:rFonts w:ascii="Palatino Linotype" w:hAnsi="Palatino Linotype"/>
+          <w:bCs/>
+          <w:sz w:val="20"/>
+          <w:szCs w:val="20"/>
+        </w:rPr>
+        <w:t xml:space="preserve"> </w:t>
+      </w:r>
+      <w:proofErr w:type="spellStart"/>
+      <w:r>
+        <w:rPr>
+          <w:rFonts w:ascii="Palatino Linotype" w:hAnsi="Palatino Linotype"/>
+          <w:bCs/>
+          <w:sz w:val="20"/>
+          <w:szCs w:val="20"/>
+        </w:rPr>
+        <w:t>court_costs.ability_to_pay_time</w:t>
+      </w:r>
+      <w:proofErr w:type="spellEnd"/>
+      <w:r>
+        <w:rPr>
+          <w:rFonts w:ascii="Palatino Linotype" w:hAnsi="Palatino Linotype"/>
+          <w:bCs/>
+          <w:sz w:val="20"/>
+          <w:szCs w:val="20"/>
+        </w:rPr>
+        <w:t xml:space="preserve"> == ‘</w:t>
+      </w:r>
+      <w:r>
+        <w:rPr>
+          <w:rFonts w:ascii="Palatino Linotype" w:hAnsi="Palatino Linotype"/>
+          <w:bCs/>
+          <w:sz w:val="20"/>
+          <w:szCs w:val="20"/>
+        </w:rPr>
+        <w:t>partial forthwith then monthly pay</w:t>
+      </w:r>
+      <w:r>
+        <w:rPr>
+          <w:rFonts w:ascii="Palatino Linotype" w:hAnsi="Palatino Linotype"/>
+          <w:bCs/>
+          <w:sz w:val="20"/>
+          <w:szCs w:val="20"/>
+        </w:rPr>
+        <w:t>’ %}</w:t>
+      </w:r>
+      <w:r>
+        <w:rPr>
+          <w:rFonts w:ascii="Palatino Linotype" w:hAnsi="Palatino Linotype"/>
+          <w:b/>
           <w:bCs/>
           <w:sz w:val="20"/>
           <w:szCs w:val="20"/>
           <w:u w:val="single"/>
         </w:rPr>
-        <w:t>The Court ordered costs for the highest degree charge</w:t>
-      </w:r>
-      <w:r>
-        <w:rPr>
-          <w:rFonts w:ascii="Palatino Linotype" w:hAnsi="Palatino Linotype"/>
-          <w:bCs/>
-          <w:sz w:val="20"/>
-          <w:szCs w:val="20"/>
-        </w:rPr>
-        <w:t xml:space="preserve">. </w:t>
-      </w:r>
-      <w:r>
-        <w:rPr>
-          <w:rFonts w:ascii="Palatino Linotype" w:hAnsi="Palatino Linotype"/>
-          <w:bCs/>
+        <w:t xml:space="preserve">${{ </w:t>
+      </w:r>
+      <w:proofErr w:type="spellStart"/>
+      <w:r>
+        <w:rPr>
+          <w:rFonts w:ascii="Palatino Linotype" w:hAnsi="Palatino Linotype"/>
+          <w:b/>
+          <w:bCs/>
+          <w:sz w:val="20"/>
+          <w:szCs w:val="20"/>
+          <w:u w:val="single"/>
+        </w:rPr>
+        <w:t>court_costs.pay_today_amount</w:t>
+      </w:r>
+      <w:proofErr w:type="spellEnd"/>
+      <w:r>
+        <w:rPr>
+          <w:rFonts w:ascii="Palatino Linotype" w:hAnsi="Palatino Linotype"/>
+          <w:b/>
+          <w:bCs/>
+          <w:sz w:val="20"/>
+          <w:szCs w:val="20"/>
+          <w:u w:val="single"/>
+        </w:rPr>
+        <w:t xml:space="preserve"> }} forthwith and then</w:t>
+      </w:r>
+      <w:r>
+        <w:rPr>
+          <w:rFonts w:ascii="Palatino Linotype" w:hAnsi="Palatino Linotype"/>
+          <w:b/>
+          <w:bCs/>
+          <w:sz w:val="20"/>
+          <w:szCs w:val="20"/>
+          <w:u w:val="single"/>
+        </w:rPr>
+        <w:t xml:space="preserve"> </w:t>
+      </w:r>
+      <w:r>
+        <w:rPr>
+          <w:rFonts w:ascii="Palatino Linotype" w:hAnsi="Palatino Linotype"/>
+          <w:b/>
+          <w:bCs/>
+          <w:sz w:val="20"/>
+          <w:szCs w:val="20"/>
+          <w:u w:val="single"/>
+        </w:rPr>
+        <w:t xml:space="preserve">${{ </w:t>
+      </w:r>
+      <w:proofErr w:type="spellStart"/>
+      <w:r>
+        <w:rPr>
+          <w:rFonts w:ascii="Palatino Linotype" w:hAnsi="Palatino Linotype"/>
+          <w:b/>
+          <w:bCs/>
+          <w:sz w:val="20"/>
+          <w:szCs w:val="20"/>
+          <w:u w:val="single"/>
+        </w:rPr>
+        <w:t>court_costs.monthly_pay_amount</w:t>
+      </w:r>
+      <w:proofErr w:type="spellEnd"/>
+      <w:r>
+        <w:rPr>
+          <w:rFonts w:ascii="Palatino Linotype" w:hAnsi="Palatino Linotype"/>
+          <w:b/>
+          <w:bCs/>
+          <w:sz w:val="20"/>
+          <w:szCs w:val="20"/>
+          <w:u w:val="single"/>
+        </w:rPr>
+        <w:t xml:space="preserve"> }} </w:t>
+      </w:r>
+      <w:r>
+        <w:rPr>
+          <w:rFonts w:ascii="Palatino Linotype" w:hAnsi="Palatino Linotype"/>
+          <w:b/>
+          <w:bCs/>
+          <w:sz w:val="20"/>
+          <w:szCs w:val="20"/>
+          <w:u w:val="single"/>
+        </w:rPr>
+        <w:t>per month until paid in full</w:t>
+      </w:r>
+      <w:r>
+        <w:rPr>
+          <w:rFonts w:ascii="Palatino Linotype" w:hAnsi="Palatino Linotype"/>
+          <w:sz w:val="20"/>
+          <w:szCs w:val="20"/>
+        </w:rPr>
+        <w:t xml:space="preserve">.  Defendant shall fully complete and file an Application for Time to Pay to activate the payment plan.  Absent further order, the Court finds Defendant is able and shall pay </w:t>
+      </w:r>
+      <w:r>
+        <w:rPr>
+          <w:rFonts w:ascii="Palatino Linotype" w:hAnsi="Palatino Linotype"/>
+          <w:b/>
+          <w:bCs/>
+          <w:sz w:val="20"/>
+          <w:szCs w:val="20"/>
+          <w:u w:val="single"/>
+        </w:rPr>
+        <w:t xml:space="preserve">${{ </w:t>
+      </w:r>
+      <w:proofErr w:type="spellStart"/>
+      <w:r>
+        <w:rPr>
+          <w:rFonts w:ascii="Palatino Linotype" w:hAnsi="Palatino Linotype"/>
+          <w:b/>
+          <w:bCs/>
+          <w:sz w:val="20"/>
+          <w:szCs w:val="20"/>
+          <w:u w:val="single"/>
+        </w:rPr>
+        <w:t>court_costs.pay_today_amount</w:t>
+      </w:r>
+      <w:proofErr w:type="spellEnd"/>
+      <w:r>
+        <w:rPr>
+          <w:rFonts w:ascii="Palatino Linotype" w:hAnsi="Palatino Linotype"/>
+          <w:b/>
+          <w:bCs/>
+          <w:sz w:val="20"/>
+          <w:szCs w:val="20"/>
+          <w:u w:val="single"/>
+        </w:rPr>
+        <w:t xml:space="preserve"> }} forthwith and then</w:t>
+      </w:r>
+      <w:r>
+        <w:rPr>
+          <w:rFonts w:ascii="Palatino Linotype" w:hAnsi="Palatino Linotype"/>
+          <w:b/>
+          <w:bCs/>
+          <w:sz w:val="20"/>
+          <w:szCs w:val="20"/>
+          <w:u w:val="single"/>
+        </w:rPr>
+        <w:t xml:space="preserve"> </w:t>
+      </w:r>
+      <w:r>
+        <w:rPr>
+          <w:rFonts w:ascii="Palatino Linotype" w:hAnsi="Palatino Linotype"/>
+          <w:b/>
+          <w:bCs/>
+          <w:sz w:val="20"/>
+          <w:szCs w:val="20"/>
+          <w:u w:val="single"/>
+        </w:rPr>
+        <w:t xml:space="preserve">${{ </w:t>
+      </w:r>
+      <w:proofErr w:type="spellStart"/>
+      <w:r>
+        <w:rPr>
+          <w:rFonts w:ascii="Palatino Linotype" w:hAnsi="Palatino Linotype"/>
+          <w:b/>
+          <w:bCs/>
+          <w:sz w:val="20"/>
+          <w:szCs w:val="20"/>
+          <w:u w:val="single"/>
+        </w:rPr>
+        <w:t>court_costs.monthly_pay_amount</w:t>
+      </w:r>
+      <w:proofErr w:type="spellEnd"/>
+      <w:r>
+        <w:rPr>
+          <w:rFonts w:ascii="Palatino Linotype" w:hAnsi="Palatino Linotype"/>
+          <w:b/>
+          <w:bCs/>
+          <w:sz w:val="20"/>
+          <w:szCs w:val="20"/>
+          <w:u w:val="single"/>
+        </w:rPr>
+        <w:t xml:space="preserve"> }}</w:t>
+      </w:r>
+      <w:r>
+        <w:rPr>
+          <w:rFonts w:ascii="Palatino Linotype" w:hAnsi="Palatino Linotype"/>
+          <w:sz w:val="20"/>
+          <w:szCs w:val="20"/>
+        </w:rPr>
+        <w:t xml:space="preserve"> by the 2</w:t>
+      </w:r>
+      <w:r>
+        <w:rPr>
+          <w:rFonts w:ascii="Palatino Linotype" w:hAnsi="Palatino Linotype"/>
+          <w:sz w:val="20"/>
+          <w:szCs w:val="20"/>
+          <w:vertAlign w:val="superscript"/>
+        </w:rPr>
+        <w:t>nd</w:t>
+      </w:r>
+      <w:r>
+        <w:rPr>
+          <w:rFonts w:ascii="Palatino Linotype" w:hAnsi="Palatino Linotype"/>
+          <w:sz w:val="20"/>
+          <w:szCs w:val="20"/>
+        </w:rPr>
+        <w:t xml:space="preserve"> Tuesday of each month until paid in full.</w:t>
+      </w:r>
+      <w:r>
+        <w:rPr>
+          <w:rFonts w:ascii="Palatino Linotype" w:hAnsi="Palatino Linotype"/>
           <w:sz w:val="20"/>
           <w:szCs w:val="20"/>
         </w:rPr>
@@ -3364,7 +4763,6 @@
       <w:r>
         <w:rPr>
           <w:rFonts w:ascii="Palatino Linotype" w:hAnsi="Palatino Linotype"/>
-          <w:bCs/>
           <w:sz w:val="20"/>
           <w:szCs w:val="20"/>
         </w:rPr>
@@ -3374,7 +4772,6 @@
       <w:r>
         <w:rPr>
           <w:rFonts w:ascii="Palatino Linotype" w:hAnsi="Palatino Linotype"/>
-          <w:bCs/>
           <w:sz w:val="20"/>
           <w:szCs w:val="20"/>
         </w:rPr>
@@ -3384,6 +4781,83 @@
       <w:r>
         <w:rPr>
           <w:rFonts w:ascii="Palatino Linotype" w:hAnsi="Palatino Linotype"/>
+          <w:sz w:val="20"/>
+          <w:szCs w:val="20"/>
+        </w:rPr>
+        <w:t>court_costs.ability_to_pay_time</w:t>
+      </w:r>
+      <w:proofErr w:type="spellEnd"/>
+      <w:r>
+        <w:rPr>
+          <w:rFonts w:ascii="Palatino Linotype" w:hAnsi="Palatino Linotype"/>
+          <w:sz w:val="20"/>
+          <w:szCs w:val="20"/>
+        </w:rPr>
+        <w:t xml:space="preserve"> == ‘forthwith’ %}</w:t>
+      </w:r>
+      <w:r>
+        <w:rPr>
+          <w:rFonts w:ascii="Palatino Linotype" w:hAnsi="Palatino Linotype"/>
+          <w:b/>
+          <w:bCs/>
+          <w:sz w:val="20"/>
+          <w:szCs w:val="20"/>
+        </w:rPr>
+        <w:t xml:space="preserve">{{ </w:t>
+      </w:r>
+      <w:proofErr w:type="spellStart"/>
+      <w:r>
+        <w:rPr>
+          <w:rFonts w:ascii="Palatino Linotype" w:hAnsi="Palatino Linotype"/>
+          <w:b/>
+          <w:bCs/>
+          <w:sz w:val="20"/>
+          <w:szCs w:val="20"/>
+        </w:rPr>
+        <w:t>court_costs.ability_to_pay_time</w:t>
+      </w:r>
+      <w:proofErr w:type="spellEnd"/>
+      <w:r>
+        <w:rPr>
+          <w:rFonts w:ascii="Palatino Linotype" w:hAnsi="Palatino Linotype"/>
+          <w:b/>
+          <w:bCs/>
+          <w:sz w:val="20"/>
+          <w:szCs w:val="20"/>
+        </w:rPr>
+        <w:t xml:space="preserve"> }}</w:t>
+      </w:r>
+      <w:r>
+        <w:rPr>
+          <w:rFonts w:ascii="Palatino Linotype" w:hAnsi="Palatino Linotype"/>
+          <w:sz w:val="20"/>
+          <w:szCs w:val="20"/>
+        </w:rPr>
+        <w:t xml:space="preserve">. Absent further order, the Court finds Defendant is able and shall pay the fines </w:t>
+      </w:r>
+      <w:r>
+        <w:rPr>
+          <w:rFonts w:ascii="Palatino Linotype" w:hAnsi="Palatino Linotype"/>
+          <w:b/>
+          <w:bCs/>
+          <w:sz w:val="20"/>
+          <w:szCs w:val="20"/>
+        </w:rPr>
+        <w:t xml:space="preserve">{% </w:t>
+      </w:r>
+      <w:r>
+        <w:rPr>
+          <w:rFonts w:ascii="Palatino Linotype" w:hAnsi="Palatino Linotype"/>
+          <w:bCs/>
+          <w:sz w:val="20"/>
+          <w:szCs w:val="20"/>
+        </w:rPr>
+        <w:t xml:space="preserve">if </w:t>
+      </w:r>
+      <w:proofErr w:type="spellStart"/>
+      <w:r>
+        <w:rPr>
+          <w:rFonts w:ascii="Palatino Linotype" w:hAnsi="Palatino Linotype"/>
           <w:bCs/>
           <w:sz w:val="20"/>
           <w:szCs w:val="20"/>
@@ -3398,51 +4872,214 @@
           <w:sz w:val="20"/>
           <w:szCs w:val="20"/>
         </w:rPr>
-        <w:t xml:space="preserve"> == ‘Waived’ %}</w:t>
-      </w:r>
-      <w:r>
-        <w:rPr>
-          <w:rFonts w:ascii="Palatino Linotype" w:hAnsi="Palatino Linotype"/>
-          <w:bCs/>
-          <w:sz w:val="20"/>
-          <w:szCs w:val="20"/>
-          <w:u w:val="single"/>
-        </w:rPr>
-        <w:t>Court costs in this case are waived</w:t>
-      </w:r>
-      <w:r>
-        <w:rPr>
-          <w:rFonts w:ascii="Palatino Linotype" w:hAnsi="Palatino Linotype"/>
-          <w:bCs/>
-          <w:sz w:val="20"/>
-          <w:szCs w:val="20"/>
-        </w:rPr>
-        <w:t xml:space="preserve">. {% </w:t>
+        <w:t xml:space="preserve"> == ‘Yes’ %}</w:t>
+      </w:r>
+      <w:r>
+        <w:rPr>
+          <w:rFonts w:ascii="Palatino Linotype" w:hAnsi="Palatino Linotype"/>
+          <w:sz w:val="20"/>
+          <w:szCs w:val="20"/>
+        </w:rPr>
+        <w:t xml:space="preserve">and costs {% endif %}in full by </w:t>
+      </w:r>
+      <w:r>
+        <w:rPr>
+          <w:rFonts w:ascii="Palatino Linotype" w:hAnsi="Palatino Linotype"/>
+          <w:b/>
+          <w:bCs/>
+          <w:sz w:val="20"/>
+          <w:szCs w:val="20"/>
+        </w:rPr>
+        <w:t xml:space="preserve">{{ </w:t>
       </w:r>
       <w:proofErr w:type="spellStart"/>
       <w:r>
         <w:rPr>
           <w:rFonts w:ascii="Palatino Linotype" w:hAnsi="Palatino Linotype"/>
-          <w:bCs/>
-          <w:sz w:val="20"/>
-          <w:szCs w:val="20"/>
-        </w:rPr>
-        <w:t>elif</w:t>
+          <w:b/>
+          <w:bCs/>
+          <w:sz w:val="20"/>
+          <w:szCs w:val="20"/>
+        </w:rPr>
+        <w:t>court_costs.balance_due_date</w:t>
       </w:r>
       <w:proofErr w:type="spellEnd"/>
       <w:r>
         <w:rPr>
           <w:rFonts w:ascii="Palatino Linotype" w:hAnsi="Palatino Linotype"/>
-          <w:bCs/>
+          <w:b/>
+          <w:bCs/>
+          <w:sz w:val="20"/>
+          <w:szCs w:val="20"/>
+        </w:rPr>
+        <w:t xml:space="preserve"> }}</w:t>
+      </w:r>
+      <w:r>
+        <w:rPr>
+          <w:rFonts w:ascii="Palatino Linotype" w:hAnsi="Palatino Linotype"/>
+          <w:sz w:val="20"/>
+          <w:szCs w:val="20"/>
+        </w:rPr>
+        <w:t>.</w:t>
+      </w:r>
+      <w:r>
+        <w:rPr>
+          <w:rFonts w:ascii="Palatino Linotype" w:hAnsi="Palatino Linotype"/>
+          <w:bCs/>
+          <w:sz w:val="20"/>
+          <w:szCs w:val="20"/>
+        </w:rPr>
+        <w:t>{% endif %}</w:t>
+      </w:r>
+      <w:r>
+        <w:rPr>
+          <w:rFonts w:ascii="Palatino Linotype" w:hAnsi="Palatino Linotype"/>
           <w:sz w:val="20"/>
           <w:szCs w:val="20"/>
         </w:rPr>
         <w:t xml:space="preserve"> </w:t>
       </w:r>
+      <w:r>
+        <w:rPr>
+          <w:rFonts w:ascii="Palatino Linotype" w:hAnsi="Palatino Linotype"/>
+          <w:sz w:val="20"/>
+          <w:szCs w:val="20"/>
+        </w:rPr>
+        <w:t xml:space="preserve">{% if </w:t>
+      </w:r>
       <w:proofErr w:type="spellStart"/>
       <w:r>
         <w:rPr>
           <w:rFonts w:ascii="Palatino Linotype" w:hAnsi="Palatino Linotype"/>
+          <w:sz w:val="20"/>
+          <w:szCs w:val="20"/>
+        </w:rPr>
+        <w:t>fines_and_costs_jail_credit</w:t>
+      </w:r>
+      <w:proofErr w:type="spellEnd"/>
+      <w:r>
+        <w:rPr>
+          <w:rFonts w:ascii="Palatino Linotype" w:hAnsi="Palatino Linotype"/>
+          <w:sz w:val="20"/>
+          <w:szCs w:val="20"/>
+        </w:rPr>
+        <w:t xml:space="preserve"> is true %}Defendant shall receive credit at $50/day for </w:t>
+      </w:r>
+      <w:r>
+        <w:rPr>
+          <w:rFonts w:ascii="Palatino Linotype" w:hAnsi="Palatino Linotype"/>
+          <w:b/>
+          <w:bCs/>
+          <w:sz w:val="20"/>
+          <w:szCs w:val="20"/>
+        </w:rPr>
+        <w:t xml:space="preserve">{{ </w:t>
+      </w:r>
+      <w:proofErr w:type="spellStart"/>
+      <w:r>
+        <w:rPr>
+          <w:rFonts w:ascii="Palatino Linotype" w:hAnsi="Palatino Linotype"/>
+          <w:b/>
+          <w:bCs/>
+          <w:sz w:val="20"/>
+          <w:szCs w:val="20"/>
+        </w:rPr>
+        <w:t>fine_jail_days</w:t>
+      </w:r>
+      <w:proofErr w:type="spellEnd"/>
+      <w:r>
+        <w:rPr>
+          <w:rFonts w:ascii="Palatino Linotype" w:hAnsi="Palatino Linotype"/>
+          <w:b/>
+          <w:bCs/>
+          <w:sz w:val="20"/>
+          <w:szCs w:val="20"/>
+        </w:rPr>
+        <w:t xml:space="preserve"> }} jail day(s)</w:t>
+      </w:r>
+      <w:r>
+        <w:rPr>
+          <w:rFonts w:ascii="Palatino Linotype" w:hAnsi="Palatino Linotype"/>
+          <w:sz w:val="20"/>
+          <w:szCs w:val="20"/>
+        </w:rPr>
+        <w:t xml:space="preserve"> served for a non-jailable offense. {% endif </w:t>
+      </w:r>
+      <w:proofErr w:type="gramStart"/>
+      <w:r>
+        <w:rPr>
+          <w:rFonts w:ascii="Palatino Linotype" w:hAnsi="Palatino Linotype"/>
+          <w:sz w:val="20"/>
+          <w:szCs w:val="20"/>
+        </w:rPr>
+        <w:t>%}{</w:t>
+      </w:r>
+      <w:proofErr w:type="gramEnd"/>
+      <w:r>
+        <w:rPr>
+          <w:rFonts w:ascii="Palatino Linotype" w:hAnsi="Palatino Linotype"/>
+          <w:sz w:val="20"/>
+          <w:szCs w:val="20"/>
+        </w:rPr>
+        <w:t xml:space="preserve">% if </w:t>
+      </w:r>
+      <w:proofErr w:type="spellStart"/>
+      <w:r>
+        <w:rPr>
+          <w:rFonts w:ascii="Palatino Linotype" w:hAnsi="Palatino Linotype"/>
+          <w:sz w:val="20"/>
+          <w:szCs w:val="20"/>
+        </w:rPr>
+        <w:t>court_costs.ability_to_pay_time</w:t>
+      </w:r>
+      <w:proofErr w:type="spellEnd"/>
+      <w:r>
+        <w:rPr>
+          <w:rFonts w:ascii="Palatino Linotype" w:hAnsi="Palatino Linotype"/>
+          <w:sz w:val="20"/>
+          <w:szCs w:val="20"/>
+        </w:rPr>
+        <w:t xml:space="preserve"> != ‘forthwith’ %}</w:t>
+      </w:r>
+      <w:r>
+        <w:rPr>
+          <w:rFonts w:ascii="Palatino Linotype" w:hAnsi="Palatino Linotype"/>
+          <w:sz w:val="20"/>
+          <w:szCs w:val="20"/>
+        </w:rPr>
+        <w:t xml:space="preserve">Defendant may complete community service hours to satisfy fines </w:t>
+      </w:r>
+      <w:r>
+        <w:rPr>
+          <w:rFonts w:ascii="Palatino Linotype" w:hAnsi="Palatino Linotype"/>
+          <w:sz w:val="20"/>
+          <w:szCs w:val="20"/>
+        </w:rPr>
+        <w:t>{%</w:t>
+      </w:r>
+      <w:r>
+        <w:rPr>
+          <w:rFonts w:ascii="Palatino Linotype" w:hAnsi="Palatino Linotype"/>
+          <w:b/>
+          <w:bCs/>
+          <w:sz w:val="20"/>
+          <w:szCs w:val="20"/>
+        </w:rPr>
+        <w:t xml:space="preserve"> </w:t>
+      </w:r>
+      <w:r>
+        <w:rPr>
+          <w:rFonts w:ascii="Palatino Linotype" w:hAnsi="Palatino Linotype"/>
+          <w:bCs/>
+          <w:sz w:val="20"/>
+          <w:szCs w:val="20"/>
+        </w:rPr>
+        <w:t xml:space="preserve">if </w:t>
+      </w:r>
+      <w:proofErr w:type="spellStart"/>
+      <w:r>
+        <w:rPr>
+          <w:rFonts w:ascii="Palatino Linotype" w:hAnsi="Palatino Linotype"/>
           <w:bCs/>
           <w:sz w:val="20"/>
           <w:szCs w:val="20"/>
@@ -3457,139 +5094,6 @@
           <w:sz w:val="20"/>
           <w:szCs w:val="20"/>
         </w:rPr>
-        <w:t xml:space="preserve"> == ‘Imposed in companion case’ %}</w:t>
-      </w:r>
-      <w:r>
-        <w:rPr>
-          <w:rFonts w:ascii="Palatino Linotype" w:hAnsi="Palatino Linotype"/>
-          <w:bCs/>
-          <w:sz w:val="20"/>
-          <w:szCs w:val="20"/>
-          <w:u w:val="single"/>
-        </w:rPr>
-        <w:t>No court costs are imposed in this case, but court costs are imposed in Defendant’s companion case</w:t>
-      </w:r>
-      <w:r>
-        <w:rPr>
-          <w:rFonts w:ascii="Palatino Linotype" w:hAnsi="Palatino Linotype"/>
-          <w:bCs/>
-          <w:sz w:val="20"/>
-          <w:szCs w:val="20"/>
-        </w:rPr>
-        <w:t xml:space="preserve">. {% </w:t>
-      </w:r>
-      <w:proofErr w:type="spellStart"/>
-      <w:r>
-        <w:rPr>
-          <w:rFonts w:ascii="Palatino Linotype" w:hAnsi="Palatino Linotype"/>
-          <w:bCs/>
-          <w:sz w:val="20"/>
-          <w:szCs w:val="20"/>
-        </w:rPr>
-        <w:t>elif</w:t>
-      </w:r>
-      <w:proofErr w:type="spellEnd"/>
-      <w:r>
-        <w:rPr>
-          <w:rFonts w:ascii="Palatino Linotype" w:hAnsi="Palatino Linotype"/>
-          <w:bCs/>
-          <w:sz w:val="20"/>
-          <w:szCs w:val="20"/>
-        </w:rPr>
-        <w:t xml:space="preserve"> </w:t>
-      </w:r>
-      <w:proofErr w:type="spellStart"/>
-      <w:r>
-        <w:rPr>
-          <w:rFonts w:ascii="Palatino Linotype" w:hAnsi="Palatino Linotype"/>
-          <w:bCs/>
-          <w:sz w:val="20"/>
-          <w:szCs w:val="20"/>
-        </w:rPr>
-        <w:t>court_costs.ordered</w:t>
-      </w:r>
-      <w:proofErr w:type="spellEnd"/>
-      <w:r>
-        <w:rPr>
-          <w:rFonts w:ascii="Palatino Linotype" w:hAnsi="Palatino Linotype"/>
-          <w:bCs/>
-          <w:sz w:val="20"/>
-          <w:szCs w:val="20"/>
-        </w:rPr>
-        <w:t xml:space="preserve"> == ‘No’ %}</w:t>
-      </w:r>
-      <w:r>
-        <w:rPr>
-          <w:rFonts w:ascii="Palatino Linotype" w:hAnsi="Palatino Linotype"/>
-          <w:bCs/>
-          <w:sz w:val="20"/>
-          <w:szCs w:val="20"/>
-          <w:u w:val="single"/>
-        </w:rPr>
-        <w:t>There are no court costs in this case</w:t>
-      </w:r>
-      <w:r>
-        <w:rPr>
-          <w:rFonts w:ascii="Palatino Linotype" w:hAnsi="Palatino Linotype"/>
-          <w:bCs/>
-          <w:sz w:val="20"/>
-          <w:szCs w:val="20"/>
-        </w:rPr>
-        <w:t>. {% endif %}</w:t>
-      </w:r>
-      <w:r>
-        <w:rPr>
-          <w:rFonts w:ascii="Palatino Linotype" w:hAnsi="Palatino Linotype"/>
-          <w:sz w:val="20"/>
-          <w:szCs w:val="20"/>
-        </w:rPr>
-        <w:t>The Defendant was</w:t>
-      </w:r>
-      <w:r>
-        <w:rPr>
-          <w:rFonts w:ascii="Palatino Linotype" w:hAnsi="Palatino Linotype"/>
-          <w:sz w:val="20"/>
-          <w:szCs w:val="20"/>
-        </w:rPr>
-        <w:t xml:space="preserve"> informed of the fines </w:t>
-      </w:r>
-      <w:r>
-        <w:rPr>
-          <w:rFonts w:ascii="Palatino Linotype" w:hAnsi="Palatino Linotype"/>
-          <w:b/>
-          <w:bCs/>
-          <w:sz w:val="20"/>
-          <w:szCs w:val="20"/>
-        </w:rPr>
-        <w:t xml:space="preserve">{% </w:t>
-      </w:r>
-      <w:r>
-        <w:rPr>
-          <w:rFonts w:ascii="Palatino Linotype" w:hAnsi="Palatino Linotype"/>
-          <w:bCs/>
-          <w:sz w:val="20"/>
-          <w:szCs w:val="20"/>
-        </w:rPr>
-        <w:t xml:space="preserve">if </w:t>
-      </w:r>
-      <w:proofErr w:type="spellStart"/>
-      <w:r>
-        <w:rPr>
-          <w:rFonts w:ascii="Palatino Linotype" w:hAnsi="Palatino Linotype"/>
-          <w:bCs/>
-          <w:sz w:val="20"/>
-          <w:szCs w:val="20"/>
-        </w:rPr>
-        <w:t>court_costs.ordered</w:t>
-      </w:r>
-      <w:proofErr w:type="spellEnd"/>
-      <w:r>
-        <w:rPr>
-          <w:rFonts w:ascii="Palatino Linotype" w:hAnsi="Palatino Linotype"/>
-          <w:bCs/>
-          <w:sz w:val="20"/>
-          <w:szCs w:val="20"/>
-        </w:rPr>
         <w:t xml:space="preserve"> == ‘Yes’ %}</w:t>
       </w:r>
       <w:r>
@@ -3606,204 +5110,32 @@
           <w:sz w:val="20"/>
           <w:szCs w:val="20"/>
         </w:rPr>
-        <w:t xml:space="preserve"> {% endif %}</w:t>
-      </w:r>
-      <w:r>
-        <w:rPr>
-          <w:rFonts w:ascii="Palatino Linotype" w:hAnsi="Palatino Linotype"/>
-          <w:sz w:val="20"/>
-          <w:szCs w:val="20"/>
-        </w:rPr>
-        <w:t>owed,</w:t>
-      </w:r>
-      <w:r>
-        <w:rPr>
-          <w:rFonts w:ascii="Palatino Linotype" w:hAnsi="Palatino Linotype"/>
-          <w:sz w:val="20"/>
-          <w:szCs w:val="20"/>
-        </w:rPr>
-        <w:t xml:space="preserve"> and</w:t>
-      </w:r>
-      <w:r>
-        <w:rPr>
-          <w:rFonts w:ascii="Palatino Linotype" w:hAnsi="Palatino Linotype"/>
-          <w:sz w:val="20"/>
-          <w:szCs w:val="20"/>
-        </w:rPr>
-        <w:t xml:space="preserve"> Defendant expressed an ability to pay </w:t>
-      </w:r>
-      <w:r>
-        <w:rPr>
-          <w:rFonts w:ascii="Palatino Linotype" w:hAnsi="Palatino Linotype"/>
-          <w:b/>
-          <w:bCs/>
-          <w:sz w:val="20"/>
-          <w:szCs w:val="20"/>
-        </w:rPr>
-        <w:t xml:space="preserve">{{ </w:t>
-      </w:r>
-      <w:proofErr w:type="spellStart"/>
-      <w:r>
-        <w:rPr>
-          <w:rFonts w:ascii="Palatino Linotype" w:hAnsi="Palatino Linotype"/>
-          <w:b/>
-          <w:bCs/>
-          <w:sz w:val="20"/>
-          <w:szCs w:val="20"/>
-        </w:rPr>
-        <w:t>court_costs.</w:t>
-      </w:r>
-      <w:r>
-        <w:rPr>
-          <w:rFonts w:ascii="Palatino Linotype" w:hAnsi="Palatino Linotype"/>
-          <w:b/>
-          <w:bCs/>
-          <w:sz w:val="20"/>
-          <w:szCs w:val="20"/>
-        </w:rPr>
-        <w:t>ability_to_pay_time</w:t>
-      </w:r>
-      <w:proofErr w:type="spellEnd"/>
-      <w:r>
-        <w:rPr>
-          <w:rFonts w:ascii="Palatino Linotype" w:hAnsi="Palatino Linotype"/>
-          <w:b/>
-          <w:bCs/>
-          <w:sz w:val="20"/>
-          <w:szCs w:val="20"/>
-        </w:rPr>
-        <w:t xml:space="preserve"> }}</w:t>
-      </w:r>
-      <w:r>
-        <w:rPr>
-          <w:rFonts w:ascii="Palatino Linotype" w:hAnsi="Palatino Linotype"/>
-          <w:sz w:val="20"/>
-          <w:szCs w:val="20"/>
-        </w:rPr>
-        <w:t xml:space="preserve">. </w:t>
-      </w:r>
-      <w:bookmarkStart w:id="0" w:name="_Hlk94196527"/>
-      <w:r>
-        <w:rPr>
-          <w:rFonts w:ascii="Palatino Linotype" w:hAnsi="Palatino Linotype"/>
-          <w:sz w:val="20"/>
-          <w:szCs w:val="20"/>
-        </w:rPr>
-        <w:t>Absent further order, the Court finds Defendant is able and shall pay</w:t>
-      </w:r>
-      <w:r>
-        <w:rPr>
-          <w:rFonts w:ascii="Palatino Linotype" w:hAnsi="Palatino Linotype"/>
-          <w:sz w:val="20"/>
-          <w:szCs w:val="20"/>
-        </w:rPr>
-        <w:t xml:space="preserve"> the fines </w:t>
-      </w:r>
-      <w:r>
-        <w:rPr>
-          <w:rFonts w:ascii="Palatino Linotype" w:hAnsi="Palatino Linotype"/>
-          <w:b/>
-          <w:bCs/>
-          <w:sz w:val="20"/>
-          <w:szCs w:val="20"/>
-        </w:rPr>
-        <w:t xml:space="preserve">{% </w:t>
-      </w:r>
-      <w:r>
-        <w:rPr>
-          <w:rFonts w:ascii="Palatino Linotype" w:hAnsi="Palatino Linotype"/>
-          <w:bCs/>
-          <w:sz w:val="20"/>
-          <w:szCs w:val="20"/>
-        </w:rPr>
-        <w:t xml:space="preserve">if </w:t>
-      </w:r>
-      <w:proofErr w:type="spellStart"/>
-      <w:r>
-        <w:rPr>
-          <w:rFonts w:ascii="Palatino Linotype" w:hAnsi="Palatino Linotype"/>
-          <w:bCs/>
-          <w:sz w:val="20"/>
-          <w:szCs w:val="20"/>
-        </w:rPr>
-        <w:t>court_costs.ordered</w:t>
-      </w:r>
-      <w:proofErr w:type="spellEnd"/>
-      <w:r>
-        <w:rPr>
-          <w:rFonts w:ascii="Palatino Linotype" w:hAnsi="Palatino Linotype"/>
-          <w:bCs/>
-          <w:sz w:val="20"/>
-          <w:szCs w:val="20"/>
-        </w:rPr>
-        <w:t xml:space="preserve"> == ‘Yes’ %}</w:t>
-      </w:r>
-      <w:r>
-        <w:rPr>
-          <w:rFonts w:ascii="Palatino Linotype" w:hAnsi="Palatino Linotype"/>
-          <w:sz w:val="20"/>
-          <w:szCs w:val="20"/>
-        </w:rPr>
-        <w:t>and costs</w:t>
-      </w:r>
-      <w:r>
-        <w:rPr>
-          <w:rFonts w:ascii="Palatino Linotype" w:hAnsi="Palatino Linotype"/>
-          <w:sz w:val="20"/>
-          <w:szCs w:val="20"/>
-        </w:rPr>
-        <w:t xml:space="preserve"> {% endif %}</w:t>
-      </w:r>
-      <w:r>
-        <w:rPr>
-          <w:rFonts w:ascii="Palatino Linotype" w:hAnsi="Palatino Linotype"/>
-          <w:sz w:val="20"/>
-          <w:szCs w:val="20"/>
-        </w:rPr>
-        <w:t xml:space="preserve">in full by </w:t>
-      </w:r>
-      <w:bookmarkEnd w:id="0"/>
-      <w:r>
-        <w:rPr>
-          <w:rFonts w:ascii="Palatino Linotype" w:hAnsi="Palatino Linotype"/>
-          <w:b/>
-          <w:bCs/>
-          <w:sz w:val="20"/>
-          <w:szCs w:val="20"/>
-        </w:rPr>
-        <w:t xml:space="preserve">{{ </w:t>
-      </w:r>
-      <w:proofErr w:type="spellStart"/>
-      <w:r>
-        <w:rPr>
-          <w:rFonts w:ascii="Palatino Linotype" w:hAnsi="Palatino Linotype"/>
-          <w:b/>
-          <w:bCs/>
-          <w:sz w:val="20"/>
-          <w:szCs w:val="20"/>
-        </w:rPr>
-        <w:t>court_costs.</w:t>
-      </w:r>
-      <w:r>
-        <w:rPr>
-          <w:rFonts w:ascii="Palatino Linotype" w:hAnsi="Palatino Linotype"/>
-          <w:b/>
-          <w:bCs/>
-          <w:sz w:val="20"/>
-          <w:szCs w:val="20"/>
-        </w:rPr>
-        <w:t>balance_due_date</w:t>
-      </w:r>
-      <w:proofErr w:type="spellEnd"/>
-      <w:r>
-        <w:rPr>
-          <w:rFonts w:ascii="Palatino Linotype" w:hAnsi="Palatino Linotype"/>
-          <w:b/>
-          <w:bCs/>
-          <w:sz w:val="20"/>
-          <w:szCs w:val="20"/>
-        </w:rPr>
-        <w:t xml:space="preserve"> }}</w:t>
+        <w:t xml:space="preserve"> {% endif %}at the current rate set by the Court</w:t>
+      </w:r>
+      <w:r>
+        <w:rPr>
+          <w:rFonts w:ascii="Palatino Linotype" w:hAnsi="Palatino Linotype"/>
+          <w:sz w:val="20"/>
+          <w:szCs w:val="20"/>
+        </w:rPr>
+        <w:t xml:space="preserve">. All Community Service hours must be approved by </w:t>
+      </w:r>
+      <w:r>
+        <w:rPr>
+          <w:rFonts w:ascii="Palatino Linotype" w:hAnsi="Palatino Linotype"/>
+          <w:sz w:val="20"/>
+          <w:szCs w:val="20"/>
+        </w:rPr>
+        <w:t xml:space="preserve">Community </w:t>
+      </w:r>
+      <w:proofErr w:type="gramStart"/>
+      <w:r>
+        <w:rPr>
+          <w:rFonts w:ascii="Palatino Linotype" w:hAnsi="Palatino Linotype"/>
+          <w:sz w:val="20"/>
+          <w:szCs w:val="20"/>
+        </w:rPr>
+        <w:t>Control</w:t>
       </w:r>
       <w:r>
         <w:rPr>
@@ -3819,7 +5151,16 @@
           <w:sz w:val="20"/>
           <w:szCs w:val="20"/>
         </w:rPr>
-        <w:t xml:space="preserve"> </w:t>
+        <w:t>{</w:t>
+      </w:r>
+      <w:proofErr w:type="gramEnd"/>
+      <w:r>
+        <w:rPr>
+          <w:rFonts w:ascii="Palatino Linotype" w:hAnsi="Palatino Linotype"/>
+          <w:sz w:val="20"/>
+          <w:szCs w:val="20"/>
+        </w:rPr>
+        <w:t>% endif %}</w:t>
       </w:r>
       <w:r>
         <w:rPr>
@@ -3828,169 +5169,6 @@
           <w:szCs w:val="20"/>
         </w:rPr>
         <w:t xml:space="preserve">{% if </w:t>
-      </w:r>
-      <w:proofErr w:type="spellStart"/>
-      <w:r>
-        <w:rPr>
-          <w:rFonts w:ascii="Palatino Linotype" w:hAnsi="Palatino Linotype"/>
-          <w:sz w:val="20"/>
-          <w:szCs w:val="20"/>
-        </w:rPr>
-        <w:t>fines_and_costs_jail_credit</w:t>
-      </w:r>
-      <w:proofErr w:type="spellEnd"/>
-      <w:r>
-        <w:rPr>
-          <w:rFonts w:ascii="Palatino Linotype" w:hAnsi="Palatino Linotype"/>
-          <w:sz w:val="20"/>
-          <w:szCs w:val="20"/>
-        </w:rPr>
-        <w:t xml:space="preserve"> is true %}Defendant shall receive credit at $50/day for </w:t>
-      </w:r>
-      <w:r>
-        <w:rPr>
-          <w:rFonts w:ascii="Palatino Linotype" w:hAnsi="Palatino Linotype"/>
-          <w:b/>
-          <w:bCs/>
-          <w:sz w:val="20"/>
-          <w:szCs w:val="20"/>
-        </w:rPr>
-        <w:t xml:space="preserve">{{ </w:t>
-      </w:r>
-      <w:proofErr w:type="spellStart"/>
-      <w:r>
-        <w:rPr>
-          <w:rFonts w:ascii="Palatino Linotype" w:hAnsi="Palatino Linotype"/>
-          <w:b/>
-          <w:bCs/>
-          <w:sz w:val="20"/>
-          <w:szCs w:val="20"/>
-        </w:rPr>
-        <w:t>fine_jail_days</w:t>
-      </w:r>
-      <w:proofErr w:type="spellEnd"/>
-      <w:r>
-        <w:rPr>
-          <w:rFonts w:ascii="Palatino Linotype" w:hAnsi="Palatino Linotype"/>
-          <w:b/>
-          <w:bCs/>
-          <w:sz w:val="20"/>
-          <w:szCs w:val="20"/>
-        </w:rPr>
-        <w:t xml:space="preserve"> }} jail day(s)</w:t>
-      </w:r>
-      <w:r>
-        <w:rPr>
-          <w:rFonts w:ascii="Palatino Linotype" w:hAnsi="Palatino Linotype"/>
-          <w:sz w:val="20"/>
-          <w:szCs w:val="20"/>
-        </w:rPr>
-        <w:t xml:space="preserve"> served for a non-jailable offense. {% endif %}{% if </w:t>
-      </w:r>
-      <w:proofErr w:type="spellStart"/>
-      <w:r>
-        <w:rPr>
-          <w:rFonts w:ascii="Palatino Linotype" w:hAnsi="Palatino Linotype"/>
-          <w:sz w:val="20"/>
-          <w:szCs w:val="20"/>
-        </w:rPr>
-        <w:t>court_costs.ability_to_pay_time</w:t>
-      </w:r>
-      <w:proofErr w:type="spellEnd"/>
-      <w:r>
-        <w:rPr>
-          <w:rFonts w:ascii="Palatino Linotype" w:hAnsi="Palatino Linotype"/>
-          <w:sz w:val="20"/>
-          <w:szCs w:val="20"/>
-        </w:rPr>
-        <w:t xml:space="preserve"> != ‘forthwith’ %}</w:t>
-      </w:r>
-      <w:r>
-        <w:rPr>
-          <w:rFonts w:ascii="Palatino Linotype" w:hAnsi="Palatino Linotype"/>
-          <w:sz w:val="20"/>
-          <w:szCs w:val="20"/>
-        </w:rPr>
-        <w:t xml:space="preserve">Defendant may complete community service hours to satisfy fines </w:t>
-      </w:r>
-      <w:r>
-        <w:rPr>
-          <w:rFonts w:ascii="Palatino Linotype" w:hAnsi="Palatino Linotype"/>
-          <w:b/>
-          <w:bCs/>
-          <w:sz w:val="20"/>
-          <w:szCs w:val="20"/>
-        </w:rPr>
-        <w:t xml:space="preserve">{% </w:t>
-      </w:r>
-      <w:r>
-        <w:rPr>
-          <w:rFonts w:ascii="Palatino Linotype" w:hAnsi="Palatino Linotype"/>
-          <w:bCs/>
-          <w:sz w:val="20"/>
-          <w:szCs w:val="20"/>
-        </w:rPr>
-        <w:t xml:space="preserve">if </w:t>
-      </w:r>
-      <w:proofErr w:type="spellStart"/>
-      <w:r>
-        <w:rPr>
-          <w:rFonts w:ascii="Palatino Linotype" w:hAnsi="Palatino Linotype"/>
-          <w:bCs/>
-          <w:sz w:val="20"/>
-          <w:szCs w:val="20"/>
-        </w:rPr>
-        <w:t>court_costs.ordered</w:t>
-      </w:r>
-      <w:proofErr w:type="spellEnd"/>
-      <w:r>
-        <w:rPr>
-          <w:rFonts w:ascii="Palatino Linotype" w:hAnsi="Palatino Linotype"/>
-          <w:bCs/>
-          <w:sz w:val="20"/>
-          <w:szCs w:val="20"/>
-        </w:rPr>
-        <w:t xml:space="preserve"> == ‘Yes’ %}</w:t>
-      </w:r>
-      <w:r>
-        <w:rPr>
-          <w:rFonts w:ascii="Palatino Linotype" w:hAnsi="Palatino Linotype"/>
-          <w:sz w:val="20"/>
-          <w:szCs w:val="20"/>
-        </w:rPr>
-        <w:t>and costs</w:t>
-      </w:r>
-      <w:r>
-        <w:rPr>
-          <w:rFonts w:ascii="Palatino Linotype" w:hAnsi="Palatino Linotype"/>
-          <w:sz w:val="20"/>
-          <w:szCs w:val="20"/>
-        </w:rPr>
-        <w:t xml:space="preserve"> {% endif %}at the current rate set by the Court</w:t>
-      </w:r>
-      <w:r>
-        <w:rPr>
-          <w:rFonts w:ascii="Palatino Linotype" w:hAnsi="Palatino Linotype"/>
-          <w:sz w:val="20"/>
-          <w:szCs w:val="20"/>
-        </w:rPr>
-        <w:t>. All Community Service hours must be approved by the Office of Community Control.</w:t>
-      </w:r>
-      <w:r>
-        <w:rPr>
-          <w:rFonts w:ascii="Palatino Linotype" w:hAnsi="Palatino Linotype"/>
-          <w:sz w:val="20"/>
-          <w:szCs w:val="20"/>
-        </w:rPr>
-        <w:t xml:space="preserve"> </w:t>
-      </w:r>
-      <w:r>
-        <w:rPr>
-          <w:rFonts w:ascii="Palatino Linotype" w:hAnsi="Palatino Linotype"/>
-          <w:sz w:val="20"/>
-          <w:szCs w:val="20"/>
-        </w:rPr>
-        <w:t xml:space="preserve">{% endif %}{% if </w:t>
       </w:r>
       <w:proofErr w:type="spellStart"/>
       <w:r>
@@ -4068,7 +5246,16 @@
           <w:sz w:val="20"/>
           <w:szCs w:val="20"/>
         </w:rPr>
-        <w:t xml:space="preserve">complete {{ </w:t>
+        <w:t xml:space="preserve">complete </w:t>
+      </w:r>
+      <w:proofErr w:type="gramStart"/>
+      <w:r>
+        <w:rPr>
+          <w:rFonts w:ascii="Palatino Linotype" w:hAnsi="Palatino Linotype"/>
+          <w:sz w:val="20"/>
+          <w:szCs w:val="20"/>
+        </w:rPr>
+        <w:t xml:space="preserve">{{ </w:t>
       </w:r>
       <w:proofErr w:type="spellStart"/>
       <w:r>
@@ -4077,6 +5264,41 @@
           <w:sz w:val="20"/>
           <w:szCs w:val="20"/>
         </w:rPr>
+        <w:t>community</w:t>
+      </w:r>
+      <w:proofErr w:type="gramEnd"/>
+      <w:r>
+        <w:rPr>
+          <w:rFonts w:ascii="Palatino Linotype" w:hAnsi="Palatino Linotype"/>
+          <w:sz w:val="20"/>
+          <w:szCs w:val="20"/>
+        </w:rPr>
+        <w:t>_service.</w:t>
+      </w:r>
+      <w:r>
+        <w:rPr>
+          <w:rFonts w:ascii="Palatino Linotype" w:hAnsi="Palatino Linotype"/>
+          <w:sz w:val="20"/>
+          <w:szCs w:val="20"/>
+        </w:rPr>
+        <w:t>hours_of_service</w:t>
+      </w:r>
+      <w:proofErr w:type="spellEnd"/>
+      <w:r>
+        <w:rPr>
+          <w:rFonts w:ascii="Palatino Linotype" w:hAnsi="Palatino Linotype"/>
+          <w:sz w:val="20"/>
+          <w:szCs w:val="20"/>
+        </w:rPr>
+        <w:t xml:space="preserve"> }} hours of community service within {{ </w:t>
+      </w:r>
+      <w:proofErr w:type="spellStart"/>
+      <w:r>
+        <w:rPr>
+          <w:rFonts w:ascii="Palatino Linotype" w:hAnsi="Palatino Linotype"/>
+          <w:sz w:val="20"/>
+          <w:szCs w:val="20"/>
+        </w:rPr>
         <w:t>community_service.</w:t>
       </w:r>
       <w:r>
@@ -4085,7 +5307,7 @@
           <w:sz w:val="20"/>
           <w:szCs w:val="20"/>
         </w:rPr>
-        <w:t>hours_of_service</w:t>
+        <w:t>days_to_complete_service</w:t>
       </w:r>
       <w:proofErr w:type="spellEnd"/>
       <w:r>
@@ -4094,7 +5316,16 @@
           <w:sz w:val="20"/>
           <w:szCs w:val="20"/>
         </w:rPr>
-        <w:t xml:space="preserve"> }} hours of community service within {{ </w:t>
+        <w:t xml:space="preserve"> }} days. Defendant shall show proof of completion of all completed hours to the Office of Community Control on or before </w:t>
+      </w:r>
+      <w:proofErr w:type="gramStart"/>
+      <w:r>
+        <w:rPr>
+          <w:rFonts w:ascii="Palatino Linotype" w:hAnsi="Palatino Linotype"/>
+          <w:sz w:val="20"/>
+          <w:szCs w:val="20"/>
+        </w:rPr>
+        <w:t xml:space="preserve">{{ </w:t>
       </w:r>
       <w:proofErr w:type="spellStart"/>
       <w:r>
@@ -4111,7 +5342,16 @@
           <w:sz w:val="20"/>
           <w:szCs w:val="20"/>
         </w:rPr>
-        <w:t>days_to_complete_service</w:t>
+        <w:t>due</w:t>
+      </w:r>
+      <w:proofErr w:type="gramEnd"/>
+      <w:r>
+        <w:rPr>
+          <w:rFonts w:ascii="Palatino Linotype" w:hAnsi="Palatino Linotype"/>
+          <w:sz w:val="20"/>
+          <w:szCs w:val="20"/>
+        </w:rPr>
+        <w:t>_date_for_service</w:t>
       </w:r>
       <w:proofErr w:type="spellEnd"/>
       <w:r>
@@ -4120,33 +5360,25 @@
           <w:sz w:val="20"/>
           <w:szCs w:val="20"/>
         </w:rPr>
-        <w:t xml:space="preserve"> }} days. Defendant shall show proof of completion of all completed hours to the Office of Community Control on or before {{ </w:t>
-      </w:r>
-      <w:proofErr w:type="spellStart"/>
-      <w:r>
-        <w:rPr>
-          <w:rFonts w:ascii="Palatino Linotype" w:hAnsi="Palatino Linotype"/>
-          <w:sz w:val="20"/>
-          <w:szCs w:val="20"/>
-        </w:rPr>
-        <w:t>community_service.</w:t>
-      </w:r>
-      <w:r>
-        <w:rPr>
-          <w:rFonts w:ascii="Palatino Linotype" w:hAnsi="Palatino Linotype"/>
-          <w:sz w:val="20"/>
-          <w:szCs w:val="20"/>
-        </w:rPr>
-        <w:t>due_date_for_service</w:t>
-      </w:r>
-      <w:proofErr w:type="spellEnd"/>
-      <w:r>
-        <w:rPr>
-          <w:rFonts w:ascii="Palatino Linotype" w:hAnsi="Palatino Linotype"/>
-          <w:sz w:val="20"/>
-          <w:szCs w:val="20"/>
-        </w:rPr>
-        <w:t xml:space="preserve"> }}.  {% endif %}{% if </w:t>
+        <w:t xml:space="preserve"> }}.  {% endif </w:t>
+      </w:r>
+      <w:proofErr w:type="gramStart"/>
+      <w:r>
+        <w:rPr>
+          <w:rFonts w:ascii="Palatino Linotype" w:hAnsi="Palatino Linotype"/>
+          <w:sz w:val="20"/>
+          <w:szCs w:val="20"/>
+        </w:rPr>
+        <w:t>%}{</w:t>
+      </w:r>
+      <w:proofErr w:type="gramEnd"/>
+      <w:r>
+        <w:rPr>
+          <w:rFonts w:ascii="Palatino Linotype" w:hAnsi="Palatino Linotype"/>
+          <w:sz w:val="20"/>
+          <w:szCs w:val="20"/>
+        </w:rPr>
+        <w:t xml:space="preserve">% if </w:t>
       </w:r>
       <w:proofErr w:type="spellStart"/>
       <w:r>
@@ -4418,7 +5650,16 @@
           <w:sz w:val="20"/>
           <w:szCs w:val="20"/>
         </w:rPr>
-        <w:t xml:space="preserve">Defendant’s {{ </w:t>
+        <w:t xml:space="preserve">Defendant’s </w:t>
+      </w:r>
+      <w:proofErr w:type="gramStart"/>
+      <w:r>
+        <w:rPr>
+          <w:rFonts w:ascii="Palatino Linotype" w:hAnsi="Palatino Linotype"/>
+          <w:sz w:val="20"/>
+          <w:szCs w:val="20"/>
+        </w:rPr>
+        <w:t xml:space="preserve">{{ </w:t>
       </w:r>
       <w:proofErr w:type="spellStart"/>
       <w:r>
@@ -4427,6 +5668,41 @@
           <w:sz w:val="20"/>
           <w:szCs w:val="20"/>
         </w:rPr>
+        <w:t>license</w:t>
+      </w:r>
+      <w:proofErr w:type="gramEnd"/>
+      <w:r>
+        <w:rPr>
+          <w:rFonts w:ascii="Palatino Linotype" w:hAnsi="Palatino Linotype"/>
+          <w:sz w:val="20"/>
+          <w:szCs w:val="20"/>
+        </w:rPr>
+        <w:t>_suspension</w:t>
+      </w:r>
+      <w:r>
+        <w:rPr>
+          <w:rFonts w:ascii="Palatino Linotype" w:hAnsi="Palatino Linotype"/>
+          <w:sz w:val="20"/>
+          <w:szCs w:val="20"/>
+        </w:rPr>
+        <w:t>.license_type</w:t>
+      </w:r>
+      <w:proofErr w:type="spellEnd"/>
+      <w:r>
+        <w:rPr>
+          <w:rFonts w:ascii="Palatino Linotype" w:hAnsi="Palatino Linotype"/>
+          <w:sz w:val="20"/>
+          <w:szCs w:val="20"/>
+        </w:rPr>
+        <w:t xml:space="preserve"> }} license is suspended from {{ </w:t>
+      </w:r>
+      <w:proofErr w:type="spellStart"/>
+      <w:r>
+        <w:rPr>
+          <w:rFonts w:ascii="Palatino Linotype" w:hAnsi="Palatino Linotype"/>
+          <w:sz w:val="20"/>
+          <w:szCs w:val="20"/>
+        </w:rPr>
         <w:t>license_suspension</w:t>
       </w:r>
       <w:r>
@@ -4435,7 +5711,7 @@
           <w:sz w:val="20"/>
           <w:szCs w:val="20"/>
         </w:rPr>
-        <w:t>.license_type</w:t>
+        <w:t>.suspended_date</w:t>
       </w:r>
       <w:proofErr w:type="spellEnd"/>
       <w:r>
@@ -4444,7 +5720,23 @@
           <w:sz w:val="20"/>
           <w:szCs w:val="20"/>
         </w:rPr>
-        <w:t xml:space="preserve"> }} license is suspended from {{ </w:t>
+        <w:t xml:space="preserve"> }}</w:t>
+      </w:r>
+      <w:r>
+        <w:rPr>
+          <w:rFonts w:ascii="Palatino Linotype" w:hAnsi="Palatino Linotype"/>
+          <w:sz w:val="20"/>
+          <w:szCs w:val="20"/>
+        </w:rPr>
+        <w:t>,</w:t>
+      </w:r>
+      <w:r>
+        <w:rPr>
+          <w:rFonts w:ascii="Palatino Linotype" w:hAnsi="Palatino Linotype"/>
+          <w:sz w:val="20"/>
+          <w:szCs w:val="20"/>
+        </w:rPr>
+        <w:t xml:space="preserve"> for a term of {{ </w:t>
       </w:r>
       <w:proofErr w:type="spellStart"/>
       <w:r>
@@ -4461,7 +5753,7 @@
           <w:sz w:val="20"/>
           <w:szCs w:val="20"/>
         </w:rPr>
-        <w:t>.suspended_date</w:t>
+        <w:t>.suspension_term</w:t>
       </w:r>
       <w:proofErr w:type="spellEnd"/>
       <w:r>
@@ -4470,23 +5762,7 @@
           <w:sz w:val="20"/>
           <w:szCs w:val="20"/>
         </w:rPr>
-        <w:t xml:space="preserve"> }}</w:t>
-      </w:r>
-      <w:r>
-        <w:rPr>
-          <w:rFonts w:ascii="Palatino Linotype" w:hAnsi="Palatino Linotype"/>
-          <w:sz w:val="20"/>
-          <w:szCs w:val="20"/>
-        </w:rPr>
-        <w:t>,</w:t>
-      </w:r>
-      <w:r>
-        <w:rPr>
-          <w:rFonts w:ascii="Palatino Linotype" w:hAnsi="Palatino Linotype"/>
-          <w:sz w:val="20"/>
-          <w:szCs w:val="20"/>
-        </w:rPr>
-        <w:t xml:space="preserve"> for a term of {{ </w:t>
+        <w:t xml:space="preserve"> }}. {% if </w:t>
       </w:r>
       <w:proofErr w:type="spellStart"/>
       <w:r>
@@ -4503,7 +5779,15 @@
           <w:sz w:val="20"/>
           <w:szCs w:val="20"/>
         </w:rPr>
-        <w:t>.suspension_term</w:t>
+        <w:t>.</w:t>
+      </w:r>
+      <w:r>
+        <w:rPr>
+          <w:rFonts w:ascii="Palatino Linotype" w:hAnsi="Palatino Linotype"/>
+          <w:sz w:val="20"/>
+          <w:szCs w:val="20"/>
+        </w:rPr>
+        <w:t>als_terminated</w:t>
       </w:r>
       <w:proofErr w:type="spellEnd"/>
       <w:r>
@@ -4512,7 +5796,75 @@
           <w:sz w:val="20"/>
           <w:szCs w:val="20"/>
         </w:rPr>
-        <w:t xml:space="preserve"> }}. {% if </w:t>
+        <w:t xml:space="preserve"> is true </w:t>
+      </w:r>
+      <w:proofErr w:type="gramStart"/>
+      <w:r>
+        <w:rPr>
+          <w:rFonts w:ascii="Palatino Linotype" w:hAnsi="Palatino Linotype"/>
+          <w:sz w:val="20"/>
+          <w:szCs w:val="20"/>
+        </w:rPr>
+        <w:t>%}The</w:t>
+      </w:r>
+      <w:proofErr w:type="gramEnd"/>
+      <w:r>
+        <w:rPr>
+          <w:rFonts w:ascii="Palatino Linotype" w:hAnsi="Palatino Linotype"/>
+          <w:sz w:val="20"/>
+          <w:szCs w:val="20"/>
+        </w:rPr>
+        <w:t xml:space="preserve"> </w:t>
+      </w:r>
+      <w:r>
+        <w:rPr>
+          <w:rFonts w:ascii="Palatino Linotype" w:hAnsi="Palatino Linotype"/>
+          <w:sz w:val="20"/>
+          <w:szCs w:val="20"/>
+        </w:rPr>
+        <w:t>Administrative License Suspension is terminated and the OBMV form 2261 shall issue</w:t>
+      </w:r>
+      <w:r>
+        <w:rPr>
+          <w:rFonts w:ascii="Palatino Linotype" w:hAnsi="Palatino Linotype"/>
+          <w:sz w:val="20"/>
+          <w:szCs w:val="20"/>
+        </w:rPr>
+        <w:t>.</w:t>
+      </w:r>
+      <w:r>
+        <w:rPr>
+          <w:rFonts w:ascii="Palatino Linotype" w:hAnsi="Palatino Linotype"/>
+          <w:sz w:val="20"/>
+          <w:szCs w:val="20"/>
+        </w:rPr>
+        <w:t xml:space="preserve"> </w:t>
+      </w:r>
+      <w:r>
+        <w:rPr>
+          <w:rFonts w:ascii="Palatino Linotype" w:hAnsi="Palatino Linotype"/>
+          <w:sz w:val="20"/>
+          <w:szCs w:val="20"/>
+        </w:rPr>
+        <w:t xml:space="preserve">{% endif </w:t>
+      </w:r>
+      <w:proofErr w:type="gramStart"/>
+      <w:r>
+        <w:rPr>
+          <w:rFonts w:ascii="Palatino Linotype" w:hAnsi="Palatino Linotype"/>
+          <w:sz w:val="20"/>
+          <w:szCs w:val="20"/>
+        </w:rPr>
+        <w:t>%}{</w:t>
+      </w:r>
+      <w:proofErr w:type="gramEnd"/>
+      <w:r>
+        <w:rPr>
+          <w:rFonts w:ascii="Palatino Linotype" w:hAnsi="Palatino Linotype"/>
+          <w:sz w:val="20"/>
+          <w:szCs w:val="20"/>
+        </w:rPr>
+        <w:t xml:space="preserve">% if </w:t>
       </w:r>
       <w:proofErr w:type="spellStart"/>
       <w:r>
@@ -4529,15 +5881,7 @@
           <w:sz w:val="20"/>
           <w:szCs w:val="20"/>
         </w:rPr>
-        <w:t>.</w:t>
-      </w:r>
-      <w:r>
-        <w:rPr>
-          <w:rFonts w:ascii="Palatino Linotype" w:hAnsi="Palatino Linotype"/>
-          <w:sz w:val="20"/>
-          <w:szCs w:val="20"/>
-        </w:rPr>
-        <w:t>als_terminated</w:t>
+        <w:t>.remedial_driving_class_required</w:t>
       </w:r>
       <w:proofErr w:type="spellEnd"/>
       <w:r>
@@ -4554,64 +5898,7 @@
           <w:sz w:val="20"/>
           <w:szCs w:val="20"/>
         </w:rPr>
-        <w:t>Administrative License Suspension is terminated and the OBMV form 2261 shall issue</w:t>
-      </w:r>
-      <w:r>
-        <w:rPr>
-          <w:rFonts w:ascii="Palatino Linotype" w:hAnsi="Palatino Linotype"/>
-          <w:sz w:val="20"/>
-          <w:szCs w:val="20"/>
-        </w:rPr>
-        <w:t>.</w:t>
-      </w:r>
-      <w:r>
-        <w:rPr>
-          <w:rFonts w:ascii="Palatino Linotype" w:hAnsi="Palatino Linotype"/>
-          <w:sz w:val="20"/>
-          <w:szCs w:val="20"/>
-        </w:rPr>
-        <w:t xml:space="preserve"> </w:t>
-      </w:r>
-      <w:r>
-        <w:rPr>
-          <w:rFonts w:ascii="Palatino Linotype" w:hAnsi="Palatino Linotype"/>
-          <w:sz w:val="20"/>
-          <w:szCs w:val="20"/>
-        </w:rPr>
-        <w:t xml:space="preserve">{% endif %}{% if </w:t>
-      </w:r>
-      <w:proofErr w:type="spellStart"/>
-      <w:r>
-        <w:rPr>
-          <w:rFonts w:ascii="Palatino Linotype" w:hAnsi="Palatino Linotype"/>
-          <w:sz w:val="20"/>
-          <w:szCs w:val="20"/>
-        </w:rPr>
-        <w:t>license_suspension</w:t>
-      </w:r>
-      <w:r>
-        <w:rPr>
-          <w:rFonts w:ascii="Palatino Linotype" w:hAnsi="Palatino Linotype"/>
-          <w:sz w:val="20"/>
-          <w:szCs w:val="20"/>
-        </w:rPr>
-        <w:t>.remedial_driving_class_required</w:t>
-      </w:r>
-      <w:proofErr w:type="spellEnd"/>
-      <w:r>
-        <w:rPr>
-          <w:rFonts w:ascii="Palatino Linotype" w:hAnsi="Palatino Linotype"/>
-          <w:sz w:val="20"/>
-          <w:szCs w:val="20"/>
-        </w:rPr>
-        <w:t xml:space="preserve"> is true %}The </w:t>
-      </w:r>
-      <w:r>
-        <w:rPr>
-          <w:rFonts w:ascii="Palatino Linotype" w:hAnsi="Palatino Linotype"/>
-          <w:sz w:val="20"/>
-          <w:szCs w:val="20"/>
-        </w:rPr>
+        <w:lastRenderedPageBreak/>
         <w:t>D</w:t>
       </w:r>
       <w:r>
@@ -4683,6 +5970,7 @@
         </w:rPr>
         <w:t xml:space="preserve">Other Conditions.  </w:t>
       </w:r>
+      <w:proofErr w:type="gramStart"/>
       <w:r>
         <w:rPr>
           <w:rFonts w:ascii="Palatino Linotype" w:hAnsi="Palatino Linotype"/>
@@ -4698,7 +5986,16 @@
           <w:sz w:val="20"/>
           <w:szCs w:val="20"/>
         </w:rPr>
-        <w:t>other_conditions.terms</w:t>
+        <w:t>other</w:t>
+      </w:r>
+      <w:proofErr w:type="gramEnd"/>
+      <w:r>
+        <w:rPr>
+          <w:rFonts w:ascii="Palatino Linotype" w:hAnsi="Palatino Linotype"/>
+          <w:sz w:val="20"/>
+          <w:szCs w:val="20"/>
+        </w:rPr>
+        <w:t>_conditions.terms</w:t>
       </w:r>
       <w:proofErr w:type="spellEnd"/>
       <w:r>
@@ -4707,8 +6004,18 @@
           <w:sz w:val="20"/>
           <w:szCs w:val="20"/>
         </w:rPr>
-        <w:t xml:space="preserve"> }}.{% endif %}</w:t>
-      </w:r>
+        <w:t xml:space="preserve"> }}.{% </w:t>
+      </w:r>
+      <w:proofErr w:type="gramStart"/>
+      <w:r>
+        <w:rPr>
+          <w:rFonts w:ascii="Palatino Linotype" w:hAnsi="Palatino Linotype"/>
+          <w:sz w:val="20"/>
+          <w:szCs w:val="20"/>
+        </w:rPr>
+        <w:t>endif %}</w:t>
+      </w:r>
+      <w:proofErr w:type="gramEnd"/>
     </w:p>
     <w:p>
       <w:pPr>
@@ -4840,6 +6147,7 @@
         </w:rPr>
         <w:tab/>
       </w:r>
+      <w:proofErr w:type="gramStart"/>
       <w:r>
         <w:rPr>
           <w:rFonts w:ascii="Palatino Linotype" w:hAnsi="Palatino Linotype"/>
@@ -4855,7 +6163,16 @@
           <w:sz w:val="20"/>
           <w:szCs w:val="20"/>
         </w:rPr>
-        <w:t>judicial_officer.officer_</w:t>
+        <w:t>judicial</w:t>
+      </w:r>
+      <w:proofErr w:type="gramEnd"/>
+      <w:r>
+        <w:rPr>
+          <w:rFonts w:ascii="Palatino Linotype" w:hAnsi="Palatino Linotype"/>
+          <w:sz w:val="20"/>
+          <w:szCs w:val="20"/>
+        </w:rPr>
+        <w:t>_officer.officer_</w:t>
       </w:r>
       <w:r>
         <w:rPr>
@@ -5005,16 +6322,36 @@
           <w:sz w:val="20"/>
           <w:szCs w:val="20"/>
         </w:rPr>
-        <w:t>judicial_of</w:t>
-      </w:r>
-      <w:r>
-        <w:rPr>
-          <w:rFonts w:ascii="Palatino Linotype" w:hAnsi="Palatino Linotype"/>
-          <w:bCs/>
-          <w:sz w:val="20"/>
-          <w:szCs w:val="20"/>
-        </w:rPr>
-        <w:t>ficer.officer_type</w:t>
+        <w:t>judicial_</w:t>
+      </w:r>
+      <w:proofErr w:type="gramStart"/>
+      <w:r>
+        <w:rPr>
+          <w:rFonts w:ascii="Palatino Linotype" w:hAnsi="Palatino Linotype"/>
+          <w:bCs/>
+          <w:sz w:val="20"/>
+          <w:szCs w:val="20"/>
+        </w:rPr>
+        <w:t>of</w:t>
+      </w:r>
+      <w:r>
+        <w:rPr>
+          <w:rFonts w:ascii="Palatino Linotype" w:hAnsi="Palatino Linotype"/>
+          <w:bCs/>
+          <w:sz w:val="20"/>
+          <w:szCs w:val="20"/>
+        </w:rPr>
+        <w:t>ficer.officer</w:t>
+      </w:r>
+      <w:proofErr w:type="gramEnd"/>
+      <w:r>
+        <w:rPr>
+          <w:rFonts w:ascii="Palatino Linotype" w:hAnsi="Palatino Linotype"/>
+          <w:bCs/>
+          <w:sz w:val="20"/>
+          <w:szCs w:val="20"/>
+        </w:rPr>
+        <w:t>_type</w:t>
       </w:r>
       <w:proofErr w:type="spellEnd"/>
       <w:r>
@@ -5024,8 +6361,19 @@
           <w:sz w:val="20"/>
           <w:szCs w:val="20"/>
         </w:rPr>
-        <w:t xml:space="preserve">  ==  ‘Magistrate’ %}</w:t>
-      </w:r>
+        <w:t xml:space="preserve">  ==  ‘Magistrate</w:t>
+      </w:r>
+      <w:proofErr w:type="gramStart"/>
+      <w:r>
+        <w:rPr>
+          <w:rFonts w:ascii="Palatino Linotype" w:hAnsi="Palatino Linotype"/>
+          <w:bCs/>
+          <w:sz w:val="20"/>
+          <w:szCs w:val="20"/>
+        </w:rPr>
+        <w:t>’ %}</w:t>
+      </w:r>
+      <w:proofErr w:type="gramEnd"/>
     </w:p>
     <w:p>
       <w:pPr>
@@ -5062,7 +6410,6 @@
           <w:sz w:val="19"/>
           <w:szCs w:val="19"/>
         </w:rPr>
-        <w:lastRenderedPageBreak/>
         <w:t>14</w:t>
       </w:r>
       <w:r>
@@ -5074,7 +6421,31 @@
           <w:sz w:val="19"/>
           <w:szCs w:val="19"/>
         </w:rPr>
-        <w:t xml:space="preserve"> days of the filing of this decision. Any objections must state with specificity the grounds of the objections. A party shall not assign as error on appeal the court’s adoption of this decision unless the party timely </w:t>
+        <w:t xml:space="preserve"> days of the filing of this decision. Any </w:t>
+      </w:r>
+      <w:proofErr w:type="gramStart"/>
+      <w:r>
+        <w:rPr>
+          <w:rFonts w:ascii="Palatino Linotype" w:hAnsi="Palatino Linotype"/>
+          <w:b/>
+          <w:bCs/>
+          <w:i/>
+          <w:sz w:val="19"/>
+          <w:szCs w:val="19"/>
+        </w:rPr>
+        <w:t>objections</w:t>
+      </w:r>
+      <w:proofErr w:type="gramEnd"/>
+      <w:r>
+        <w:rPr>
+          <w:rFonts w:ascii="Palatino Linotype" w:hAnsi="Palatino Linotype"/>
+          <w:b/>
+          <w:bCs/>
+          <w:i/>
+          <w:sz w:val="19"/>
+          <w:szCs w:val="19"/>
+        </w:rPr>
+        <w:t xml:space="preserve"> must state with specificity the grounds of the objections. A party shall not assign as error on appeal the court’s adoption of this decision unless the party timely </w:t>
       </w:r>
       <w:r>
         <w:rPr>
@@ -5172,34 +6543,34 @@
           <w:sz w:val="16"/>
           <w:szCs w:val="16"/>
         </w:rPr>
-        <w:t xml:space="preserve">Prosecutor’s Office: PS    OM     EM; Defendant’s Attorney: PS     OM     EM; {{ </w:t>
-      </w:r>
-      <w:proofErr w:type="spellStart"/>
+        <w:t xml:space="preserve">Prosecutor’s Office: PS    OM     EM; Defendant’s Attorney: PS     OM     EM; </w:t>
+      </w:r>
+      <w:proofErr w:type="gramStart"/>
       <w:r>
         <w:rPr>
           <w:rFonts w:ascii="Palatino Linotype" w:hAnsi="Palatino Linotype"/>
           <w:sz w:val="16"/>
           <w:szCs w:val="16"/>
         </w:rPr>
-        <w:t>defendant.first_name</w:t>
-      </w:r>
-      <w:proofErr w:type="spellEnd"/>
+        <w:t xml:space="preserve">{{ </w:t>
+      </w:r>
+      <w:proofErr w:type="spellStart"/>
       <w:r>
         <w:rPr>
           <w:rFonts w:ascii="Palatino Linotype" w:hAnsi="Palatino Linotype"/>
           <w:sz w:val="16"/>
           <w:szCs w:val="16"/>
         </w:rPr>
-        <w:t xml:space="preserve"> }} {{ </w:t>
-      </w:r>
-      <w:proofErr w:type="spellStart"/>
+        <w:t>defendant</w:t>
+      </w:r>
+      <w:proofErr w:type="gramEnd"/>
       <w:r>
         <w:rPr>
           <w:rFonts w:ascii="Palatino Linotype" w:hAnsi="Palatino Linotype"/>
           <w:sz w:val="16"/>
           <w:szCs w:val="16"/>
         </w:rPr>
-        <w:t>defendant.last_name</w:t>
+        <w:t>.first_name</w:t>
       </w:r>
       <w:proofErr w:type="spellEnd"/>
       <w:r>
@@ -5208,7 +6579,43 @@
           <w:sz w:val="16"/>
           <w:szCs w:val="16"/>
         </w:rPr>
-        <w:t>}}: PS     OM     EM;</w:t>
+        <w:t xml:space="preserve"> }} {{ </w:t>
+      </w:r>
+      <w:proofErr w:type="spellStart"/>
+      <w:r>
+        <w:rPr>
+          <w:rFonts w:ascii="Palatino Linotype" w:hAnsi="Palatino Linotype"/>
+          <w:sz w:val="16"/>
+          <w:szCs w:val="16"/>
+        </w:rPr>
+        <w:t>defendant.last_</w:t>
+      </w:r>
+      <w:proofErr w:type="gramStart"/>
+      <w:r>
+        <w:rPr>
+          <w:rFonts w:ascii="Palatino Linotype" w:hAnsi="Palatino Linotype"/>
+          <w:sz w:val="16"/>
+          <w:szCs w:val="16"/>
+        </w:rPr>
+        <w:t>name</w:t>
+      </w:r>
+      <w:proofErr w:type="spellEnd"/>
+      <w:r>
+        <w:rPr>
+          <w:rFonts w:ascii="Palatino Linotype" w:hAnsi="Palatino Linotype"/>
+          <w:sz w:val="16"/>
+          <w:szCs w:val="16"/>
+        </w:rPr>
+        <w:t>}}:</w:t>
+      </w:r>
+      <w:proofErr w:type="gramEnd"/>
+      <w:r>
+        <w:rPr>
+          <w:rFonts w:ascii="Palatino Linotype" w:hAnsi="Palatino Linotype"/>
+          <w:sz w:val="16"/>
+          <w:szCs w:val="16"/>
+        </w:rPr>
+        <w:t xml:space="preserve"> PS     OM     EM;</w:t>
       </w:r>
       <w:r>
         <w:rPr>
@@ -5283,7 +6690,7 @@
 </file>
 
 <file path=word/endnotes.xml><?xml version="1.0" encoding="utf-8"?>
-<w:endnotes xmlns:wpc="http://schemas.microsoft.com/office/word/2010/wordprocessingCanvas" xmlns:cx="http://schemas.microsoft.com/office/drawing/2014/chartex" xmlns:cx1="http://schemas.microsoft.com/office/drawing/2015/9/8/chartex" xmlns:cx2="http://schemas.microsoft.com/office/drawing/2015/10/21/chartex" xmlns:cx3="http://schemas.microsoft.com/office/drawing/2016/5/9/chartex" xmlns:cx4="http://schemas.microsoft.com/office/drawing/2016/5/10/chartex" xmlns:cx5="http://schemas.microsoft.com/office/drawing/2016/5/11/chartex" xmlns:cx6="http://schemas.microsoft.com/office/drawing/2016/5/12/chartex" xmlns:cx7="http://schemas.microsoft.com/office/drawing/2016/5/13/chartex" xmlns:cx8="http://schemas.microsoft.com/office/drawing/2016/5/14/chartex" xmlns:mc="http://schemas.openxmlformats.org/markup-compatibility/2006" xmlns:aink="http://schemas.microsoft.com/office/drawing/2016/ink" xmlns:am3d="http://schemas.microsoft.com/office/drawing/2017/model3d" xmlns:o="urn:schemas-microsoft-com:office:office" xmlns:oel="http://schemas.microsoft.com/office/2019/extlst" xmlns:r="http://schemas.openxmlformats.org/officeDocument/2006/relationships" xmlns:m="http://schemas.openxmlformats.org/officeDocument/2006/math" xmlns:v="urn:schemas-microsoft-com:vml" xmlns:wp14="http://schemas.microsoft.com/office/word/2010/wordprocessingDrawing" xmlns:wp="http://schemas.openxmlformats.org/drawingml/2006/wordprocessingDrawing" xmlns:w10="urn:schemas-microsoft-com:office:word" xmlns:w="http://schemas.openxmlformats.org/wordprocessingml/2006/main" xmlns:w14="http://schemas.microsoft.com/office/word/2010/wordml" xmlns:w15="http://schemas.microsoft.com/office/word/2012/wordml" xmlns:w16cex="http://schemas.microsoft.com/office/word/2018/wordml/cex" xmlns:w16cid="http://schemas.microsoft.com/office/word/2016/wordml/cid" xmlns:w16="http://schemas.microsoft.com/office/word/2018/wordml" xmlns:w16du="http://schemas.microsoft.com/office/word/2023/wordml/word16du" xmlns:w16sdtdh="http://schemas.microsoft.com/office/word/2020/wordml/sdtdatahash" xmlns:w16se="http://schemas.microsoft.com/office/word/2015/wordml/symex" xmlns:wpg="http://schemas.microsoft.com/office/word/2010/wordprocessingGroup" xmlns:wpi="http://schemas.microsoft.com/office/word/2010/wordprocessingInk" xmlns:wne="http://schemas.microsoft.com/office/word/2006/wordml" xmlns:wps="http://schemas.microsoft.com/office/word/2010/wordprocessingShape" mc:Ignorable="w14 w15 w16se w16cid w16 w16cex w16sdtdh wp14">
+<w:endnotes xmlns:wpc="http://schemas.microsoft.com/office/word/2010/wordprocessingCanvas" xmlns:cx="http://schemas.microsoft.com/office/drawing/2014/chartex" xmlns:cx1="http://schemas.microsoft.com/office/drawing/2015/9/8/chartex" xmlns:cx2="http://schemas.microsoft.com/office/drawing/2015/10/21/chartex" xmlns:cx3="http://schemas.microsoft.com/office/drawing/2016/5/9/chartex" xmlns:cx4="http://schemas.microsoft.com/office/drawing/2016/5/10/chartex" xmlns:cx5="http://schemas.microsoft.com/office/drawing/2016/5/11/chartex" xmlns:cx6="http://schemas.microsoft.com/office/drawing/2016/5/12/chartex" xmlns:cx7="http://schemas.microsoft.com/office/drawing/2016/5/13/chartex" xmlns:cx8="http://schemas.microsoft.com/office/drawing/2016/5/14/chartex" xmlns:mc="http://schemas.openxmlformats.org/markup-compatibility/2006" xmlns:aink="http://schemas.microsoft.com/office/drawing/2016/ink" xmlns:am3d="http://schemas.microsoft.com/office/drawing/2017/model3d" xmlns:o="urn:schemas-microsoft-com:office:office" xmlns:oel="http://schemas.microsoft.com/office/2019/extlst" xmlns:r="http://schemas.openxmlformats.org/officeDocument/2006/relationships" xmlns:m="http://schemas.openxmlformats.org/officeDocument/2006/math" xmlns:v="urn:schemas-microsoft-com:vml" xmlns:wp14="http://schemas.microsoft.com/office/word/2010/wordprocessingDrawing" xmlns:wp="http://schemas.openxmlformats.org/drawingml/2006/wordprocessingDrawing" xmlns:w10="urn:schemas-microsoft-com:office:word" xmlns:w="http://schemas.openxmlformats.org/wordprocessingml/2006/main" xmlns:w14="http://schemas.microsoft.com/office/word/2010/wordml" xmlns:w15="http://schemas.microsoft.com/office/word/2012/wordml" xmlns:w16cex="http://schemas.microsoft.com/office/word/2018/wordml/cex" xmlns:w16cid="http://schemas.microsoft.com/office/word/2016/wordml/cid" xmlns:w16="http://schemas.microsoft.com/office/word/2018/wordml" xmlns:w16du="http://schemas.microsoft.com/office/word/2023/wordml/word16du" xmlns:w16sdtdh="http://schemas.microsoft.com/office/word/2020/wordml/sdtdatahash" xmlns:w16sdtfl="http://schemas.microsoft.com/office/word/2024/wordml/sdtformatlock" xmlns:w16se="http://schemas.microsoft.com/office/word/2015/wordml/symex" xmlns:wpg="http://schemas.microsoft.com/office/word/2010/wordprocessingGroup" xmlns:wpi="http://schemas.microsoft.com/office/word/2010/wordprocessingInk" xmlns:wne="http://schemas.microsoft.com/office/word/2006/wordml" xmlns:wps="http://schemas.microsoft.com/office/word/2010/wordprocessingShape" mc:Ignorable="w14 w15 w16se w16cid w16 w16cex w16sdtdh w16sdtfl w16du wp14">
   <w:endnote w:type="separator" w:id="-1">
     <w:p>
       <w:r>
@@ -5302,7 +6709,7 @@
 </file>
 
 <file path=word/footer1.xml><?xml version="1.0" encoding="utf-8"?>
-<w:ftr xmlns:wpc="http://schemas.microsoft.com/office/word/2010/wordprocessingCanvas" xmlns:cx="http://schemas.microsoft.com/office/drawing/2014/chartex" xmlns:cx1="http://schemas.microsoft.com/office/drawing/2015/9/8/chartex" xmlns:cx2="http://schemas.microsoft.com/office/drawing/2015/10/21/chartex" xmlns:cx3="http://schemas.microsoft.com/office/drawing/2016/5/9/chartex" xmlns:cx4="http://schemas.microsoft.com/office/drawing/2016/5/10/chartex" xmlns:cx5="http://schemas.microsoft.com/office/drawing/2016/5/11/chartex" xmlns:cx6="http://schemas.microsoft.com/office/drawing/2016/5/12/chartex" xmlns:cx7="http://schemas.microsoft.com/office/drawing/2016/5/13/chartex" xmlns:cx8="http://schemas.microsoft.com/office/drawing/2016/5/14/chartex" xmlns:mc="http://schemas.openxmlformats.org/markup-compatibility/2006" xmlns:aink="http://schemas.microsoft.com/office/drawing/2016/ink" xmlns:am3d="http://schemas.microsoft.com/office/drawing/2017/model3d" xmlns:o="urn:schemas-microsoft-com:office:office" xmlns:oel="http://schemas.microsoft.com/office/2019/extlst" xmlns:r="http://schemas.openxmlformats.org/officeDocument/2006/relationships" xmlns:m="http://schemas.openxmlformats.org/officeDocument/2006/math" xmlns:v="urn:schemas-microsoft-com:vml" xmlns:wp14="http://schemas.microsoft.com/office/word/2010/wordprocessingDrawing" xmlns:wp="http://schemas.openxmlformats.org/drawingml/2006/wordprocessingDrawing" xmlns:w10="urn:schemas-microsoft-com:office:word" xmlns:w="http://schemas.openxmlformats.org/wordprocessingml/2006/main" xmlns:w14="http://schemas.microsoft.com/office/word/2010/wordml" xmlns:w15="http://schemas.microsoft.com/office/word/2012/wordml" xmlns:w16cex="http://schemas.microsoft.com/office/word/2018/wordml/cex" xmlns:w16cid="http://schemas.microsoft.com/office/word/2016/wordml/cid" xmlns:w16="http://schemas.microsoft.com/office/word/2018/wordml" xmlns:w16du="http://schemas.microsoft.com/office/word/2023/wordml/word16du" xmlns:w16sdtdh="http://schemas.microsoft.com/office/word/2020/wordml/sdtdatahash" xmlns:w16se="http://schemas.microsoft.com/office/word/2015/wordml/symex" xmlns:wpg="http://schemas.microsoft.com/office/word/2010/wordprocessingGroup" xmlns:wpi="http://schemas.microsoft.com/office/word/2010/wordprocessingInk" xmlns:wne="http://schemas.microsoft.com/office/word/2006/wordml" xmlns:wps="http://schemas.microsoft.com/office/word/2010/wordprocessingShape" mc:Ignorable="w14 w15 w16se w16cid w16 w16cex w16sdtdh wp14">
+<w:ftr xmlns:wpc="http://schemas.microsoft.com/office/word/2010/wordprocessingCanvas" xmlns:cx="http://schemas.microsoft.com/office/drawing/2014/chartex" xmlns:cx1="http://schemas.microsoft.com/office/drawing/2015/9/8/chartex" xmlns:cx2="http://schemas.microsoft.com/office/drawing/2015/10/21/chartex" xmlns:cx3="http://schemas.microsoft.com/office/drawing/2016/5/9/chartex" xmlns:cx4="http://schemas.microsoft.com/office/drawing/2016/5/10/chartex" xmlns:cx5="http://schemas.microsoft.com/office/drawing/2016/5/11/chartex" xmlns:cx6="http://schemas.microsoft.com/office/drawing/2016/5/12/chartex" xmlns:cx7="http://schemas.microsoft.com/office/drawing/2016/5/13/chartex" xmlns:cx8="http://schemas.microsoft.com/office/drawing/2016/5/14/chartex" xmlns:mc="http://schemas.openxmlformats.org/markup-compatibility/2006" xmlns:aink="http://schemas.microsoft.com/office/drawing/2016/ink" xmlns:am3d="http://schemas.microsoft.com/office/drawing/2017/model3d" xmlns:o="urn:schemas-microsoft-com:office:office" xmlns:oel="http://schemas.microsoft.com/office/2019/extlst" xmlns:r="http://schemas.openxmlformats.org/officeDocument/2006/relationships" xmlns:m="http://schemas.openxmlformats.org/officeDocument/2006/math" xmlns:v="urn:schemas-microsoft-com:vml" xmlns:wp14="http://schemas.microsoft.com/office/word/2010/wordprocessingDrawing" xmlns:wp="http://schemas.openxmlformats.org/drawingml/2006/wordprocessingDrawing" xmlns:w10="urn:schemas-microsoft-com:office:word" xmlns:w="http://schemas.openxmlformats.org/wordprocessingml/2006/main" xmlns:w14="http://schemas.microsoft.com/office/word/2010/wordml" xmlns:w15="http://schemas.microsoft.com/office/word/2012/wordml" xmlns:w16cex="http://schemas.microsoft.com/office/word/2018/wordml/cex" xmlns:w16cid="http://schemas.microsoft.com/office/word/2016/wordml/cid" xmlns:w16="http://schemas.microsoft.com/office/word/2018/wordml" xmlns:w16du="http://schemas.microsoft.com/office/word/2023/wordml/word16du" xmlns:w16sdtdh="http://schemas.microsoft.com/office/word/2020/wordml/sdtdatahash" xmlns:w16sdtfl="http://schemas.microsoft.com/office/word/2024/wordml/sdtformatlock" xmlns:w16se="http://schemas.microsoft.com/office/word/2015/wordml/symex" xmlns:wpg="http://schemas.microsoft.com/office/word/2010/wordprocessingGroup" xmlns:wpi="http://schemas.microsoft.com/office/word/2010/wordprocessingInk" xmlns:wne="http://schemas.microsoft.com/office/word/2006/wordml" xmlns:wps="http://schemas.microsoft.com/office/word/2010/wordprocessingShape" mc:Ignorable="w14 w15 w16se w16cid w16 w16cex w16sdtdh w16sdtfl w16du wp14">
   <w:p>
     <w:pPr>
       <w:pStyle w:val="Footer"/>
@@ -5312,7 +6719,7 @@
 </file>
 
 <file path=word/footer2.xml><?xml version="1.0" encoding="utf-8"?>
-<w:ftr xmlns:wpc="http://schemas.microsoft.com/office/word/2010/wordprocessingCanvas" xmlns:cx="http://schemas.microsoft.com/office/drawing/2014/chartex" xmlns:cx1="http://schemas.microsoft.com/office/drawing/2015/9/8/chartex" xmlns:cx2="http://schemas.microsoft.com/office/drawing/2015/10/21/chartex" xmlns:cx3="http://schemas.microsoft.com/office/drawing/2016/5/9/chartex" xmlns:cx4="http://schemas.microsoft.com/office/drawing/2016/5/10/chartex" xmlns:cx5="http://schemas.microsoft.com/office/drawing/2016/5/11/chartex" xmlns:cx6="http://schemas.microsoft.com/office/drawing/2016/5/12/chartex" xmlns:cx7="http://schemas.microsoft.com/office/drawing/2016/5/13/chartex" xmlns:cx8="http://schemas.microsoft.com/office/drawing/2016/5/14/chartex" xmlns:mc="http://schemas.openxmlformats.org/markup-compatibility/2006" xmlns:aink="http://schemas.microsoft.com/office/drawing/2016/ink" xmlns:am3d="http://schemas.microsoft.com/office/drawing/2017/model3d" xmlns:o="urn:schemas-microsoft-com:office:office" xmlns:oel="http://schemas.microsoft.com/office/2019/extlst" xmlns:r="http://schemas.openxmlformats.org/officeDocument/2006/relationships" xmlns:m="http://schemas.openxmlformats.org/officeDocument/2006/math" xmlns:v="urn:schemas-microsoft-com:vml" xmlns:wp14="http://schemas.microsoft.com/office/word/2010/wordprocessingDrawing" xmlns:wp="http://schemas.openxmlformats.org/drawingml/2006/wordprocessingDrawing" xmlns:w10="urn:schemas-microsoft-com:office:word" xmlns:w="http://schemas.openxmlformats.org/wordprocessingml/2006/main" xmlns:w14="http://schemas.microsoft.com/office/word/2010/wordml" xmlns:w15="http://schemas.microsoft.com/office/word/2012/wordml" xmlns:w16cex="http://schemas.microsoft.com/office/word/2018/wordml/cex" xmlns:w16cid="http://schemas.microsoft.com/office/word/2016/wordml/cid" xmlns:w16="http://schemas.microsoft.com/office/word/2018/wordml" xmlns:w16du="http://schemas.microsoft.com/office/word/2023/wordml/word16du" xmlns:w16sdtdh="http://schemas.microsoft.com/office/word/2020/wordml/sdtdatahash" xmlns:w16se="http://schemas.microsoft.com/office/word/2015/wordml/symex" xmlns:wpg="http://schemas.microsoft.com/office/word/2010/wordprocessingGroup" xmlns:wpi="http://schemas.microsoft.com/office/word/2010/wordprocessingInk" xmlns:wne="http://schemas.microsoft.com/office/word/2006/wordml" xmlns:wps="http://schemas.microsoft.com/office/word/2010/wordprocessingShape" mc:Ignorable="w14 w15 w16se w16cid w16 w16cex w16sdtdh wp14">
+<w:ftr xmlns:wpc="http://schemas.microsoft.com/office/word/2010/wordprocessingCanvas" xmlns:cx="http://schemas.microsoft.com/office/drawing/2014/chartex" xmlns:cx1="http://schemas.microsoft.com/office/drawing/2015/9/8/chartex" xmlns:cx2="http://schemas.microsoft.com/office/drawing/2015/10/21/chartex" xmlns:cx3="http://schemas.microsoft.com/office/drawing/2016/5/9/chartex" xmlns:cx4="http://schemas.microsoft.com/office/drawing/2016/5/10/chartex" xmlns:cx5="http://schemas.microsoft.com/office/drawing/2016/5/11/chartex" xmlns:cx6="http://schemas.microsoft.com/office/drawing/2016/5/12/chartex" xmlns:cx7="http://schemas.microsoft.com/office/drawing/2016/5/13/chartex" xmlns:cx8="http://schemas.microsoft.com/office/drawing/2016/5/14/chartex" xmlns:mc="http://schemas.openxmlformats.org/markup-compatibility/2006" xmlns:aink="http://schemas.microsoft.com/office/drawing/2016/ink" xmlns:am3d="http://schemas.microsoft.com/office/drawing/2017/model3d" xmlns:o="urn:schemas-microsoft-com:office:office" xmlns:oel="http://schemas.microsoft.com/office/2019/extlst" xmlns:r="http://schemas.openxmlformats.org/officeDocument/2006/relationships" xmlns:m="http://schemas.openxmlformats.org/officeDocument/2006/math" xmlns:v="urn:schemas-microsoft-com:vml" xmlns:wp14="http://schemas.microsoft.com/office/word/2010/wordprocessingDrawing" xmlns:wp="http://schemas.openxmlformats.org/drawingml/2006/wordprocessingDrawing" xmlns:w10="urn:schemas-microsoft-com:office:word" xmlns:w="http://schemas.openxmlformats.org/wordprocessingml/2006/main" xmlns:w14="http://schemas.microsoft.com/office/word/2010/wordml" xmlns:w15="http://schemas.microsoft.com/office/word/2012/wordml" xmlns:w16cex="http://schemas.microsoft.com/office/word/2018/wordml/cex" xmlns:w16cid="http://schemas.microsoft.com/office/word/2016/wordml/cid" xmlns:w16="http://schemas.microsoft.com/office/word/2018/wordml" xmlns:w16du="http://schemas.microsoft.com/office/word/2023/wordml/word16du" xmlns:w16sdtdh="http://schemas.microsoft.com/office/word/2020/wordml/sdtdatahash" xmlns:w16sdtfl="http://schemas.microsoft.com/office/word/2024/wordml/sdtformatlock" xmlns:w16se="http://schemas.microsoft.com/office/word/2015/wordml/symex" xmlns:wpg="http://schemas.microsoft.com/office/word/2010/wordprocessingGroup" xmlns:wpi="http://schemas.microsoft.com/office/word/2010/wordprocessingInk" xmlns:wne="http://schemas.microsoft.com/office/word/2006/wordml" xmlns:wps="http://schemas.microsoft.com/office/word/2010/wordprocessingShape" mc:Ignorable="w14 w15 w16se w16cid w16 w16cex w16sdtdh w16sdtfl w16du wp14">
   <w:sdt>
     <w:sdtPr>
       <w:id w:val="-1309706245"/>
@@ -5517,7 +6924,27 @@
                 <w:sz w:val="20"/>
                 <w:szCs w:val="20"/>
               </w:rPr>
-              <w:t>judicial_officer.officer_type</w:t>
+              <w:t>judicial_</w:t>
+            </w:r>
+            <w:proofErr w:type="gramStart"/>
+            <w:r>
+              <w:rPr>
+                <w:rFonts w:ascii="Palatino Linotype" w:hAnsi="Palatino Linotype"/>
+                <w:bCs/>
+                <w:sz w:val="20"/>
+                <w:szCs w:val="20"/>
+              </w:rPr>
+              <w:t>officer.officer</w:t>
+            </w:r>
+            <w:proofErr w:type="gramEnd"/>
+            <w:r>
+              <w:rPr>
+                <w:rFonts w:ascii="Palatino Linotype" w:hAnsi="Palatino Linotype"/>
+                <w:bCs/>
+                <w:sz w:val="20"/>
+                <w:szCs w:val="20"/>
+              </w:rPr>
+              <w:t>_type</w:t>
             </w:r>
             <w:proofErr w:type="spellEnd"/>
             <w:r>
@@ -5628,7 +7055,7 @@
 </file>
 
 <file path=word/footer3.xml><?xml version="1.0" encoding="utf-8"?>
-<w:ftr xmlns:wpc="http://schemas.microsoft.com/office/word/2010/wordprocessingCanvas" xmlns:cx="http://schemas.microsoft.com/office/drawing/2014/chartex" xmlns:cx1="http://schemas.microsoft.com/office/drawing/2015/9/8/chartex" xmlns:cx2="http://schemas.microsoft.com/office/drawing/2015/10/21/chartex" xmlns:cx3="http://schemas.microsoft.com/office/drawing/2016/5/9/chartex" xmlns:cx4="http://schemas.microsoft.com/office/drawing/2016/5/10/chartex" xmlns:cx5="http://schemas.microsoft.com/office/drawing/2016/5/11/chartex" xmlns:cx6="http://schemas.microsoft.com/office/drawing/2016/5/12/chartex" xmlns:cx7="http://schemas.microsoft.com/office/drawing/2016/5/13/chartex" xmlns:cx8="http://schemas.microsoft.com/office/drawing/2016/5/14/chartex" xmlns:mc="http://schemas.openxmlformats.org/markup-compatibility/2006" xmlns:aink="http://schemas.microsoft.com/office/drawing/2016/ink" xmlns:am3d="http://schemas.microsoft.com/office/drawing/2017/model3d" xmlns:o="urn:schemas-microsoft-com:office:office" xmlns:oel="http://schemas.microsoft.com/office/2019/extlst" xmlns:r="http://schemas.openxmlformats.org/officeDocument/2006/relationships" xmlns:m="http://schemas.openxmlformats.org/officeDocument/2006/math" xmlns:v="urn:schemas-microsoft-com:vml" xmlns:wp14="http://schemas.microsoft.com/office/word/2010/wordprocessingDrawing" xmlns:wp="http://schemas.openxmlformats.org/drawingml/2006/wordprocessingDrawing" xmlns:w10="urn:schemas-microsoft-com:office:word" xmlns:w="http://schemas.openxmlformats.org/wordprocessingml/2006/main" xmlns:w14="http://schemas.microsoft.com/office/word/2010/wordml" xmlns:w15="http://schemas.microsoft.com/office/word/2012/wordml" xmlns:w16cex="http://schemas.microsoft.com/office/word/2018/wordml/cex" xmlns:w16cid="http://schemas.microsoft.com/office/word/2016/wordml/cid" xmlns:w16="http://schemas.microsoft.com/office/word/2018/wordml" xmlns:w16du="http://schemas.microsoft.com/office/word/2023/wordml/word16du" xmlns:w16sdtdh="http://schemas.microsoft.com/office/word/2020/wordml/sdtdatahash" xmlns:w16se="http://schemas.microsoft.com/office/word/2015/wordml/symex" xmlns:wpg="http://schemas.microsoft.com/office/word/2010/wordprocessingGroup" xmlns:wpi="http://schemas.microsoft.com/office/word/2010/wordprocessingInk" xmlns:wne="http://schemas.microsoft.com/office/word/2006/wordml" xmlns:wps="http://schemas.microsoft.com/office/word/2010/wordprocessingShape" mc:Ignorable="w14 w15 w16se w16cid w16 w16cex w16sdtdh wp14">
+<w:ftr xmlns:wpc="http://schemas.microsoft.com/office/word/2010/wordprocessingCanvas" xmlns:cx="http://schemas.microsoft.com/office/drawing/2014/chartex" xmlns:cx1="http://schemas.microsoft.com/office/drawing/2015/9/8/chartex" xmlns:cx2="http://schemas.microsoft.com/office/drawing/2015/10/21/chartex" xmlns:cx3="http://schemas.microsoft.com/office/drawing/2016/5/9/chartex" xmlns:cx4="http://schemas.microsoft.com/office/drawing/2016/5/10/chartex" xmlns:cx5="http://schemas.microsoft.com/office/drawing/2016/5/11/chartex" xmlns:cx6="http://schemas.microsoft.com/office/drawing/2016/5/12/chartex" xmlns:cx7="http://schemas.microsoft.com/office/drawing/2016/5/13/chartex" xmlns:cx8="http://schemas.microsoft.com/office/drawing/2016/5/14/chartex" xmlns:mc="http://schemas.openxmlformats.org/markup-compatibility/2006" xmlns:aink="http://schemas.microsoft.com/office/drawing/2016/ink" xmlns:am3d="http://schemas.microsoft.com/office/drawing/2017/model3d" xmlns:o="urn:schemas-microsoft-com:office:office" xmlns:oel="http://schemas.microsoft.com/office/2019/extlst" xmlns:r="http://schemas.openxmlformats.org/officeDocument/2006/relationships" xmlns:m="http://schemas.openxmlformats.org/officeDocument/2006/math" xmlns:v="urn:schemas-microsoft-com:vml" xmlns:wp14="http://schemas.microsoft.com/office/word/2010/wordprocessingDrawing" xmlns:wp="http://schemas.openxmlformats.org/drawingml/2006/wordprocessingDrawing" xmlns:w10="urn:schemas-microsoft-com:office:word" xmlns:w="http://schemas.openxmlformats.org/wordprocessingml/2006/main" xmlns:w14="http://schemas.microsoft.com/office/word/2010/wordml" xmlns:w15="http://schemas.microsoft.com/office/word/2012/wordml" xmlns:w16cex="http://schemas.microsoft.com/office/word/2018/wordml/cex" xmlns:w16cid="http://schemas.microsoft.com/office/word/2016/wordml/cid" xmlns:w16="http://schemas.microsoft.com/office/word/2018/wordml" xmlns:w16du="http://schemas.microsoft.com/office/word/2023/wordml/word16du" xmlns:w16sdtdh="http://schemas.microsoft.com/office/word/2020/wordml/sdtdatahash" xmlns:w16sdtfl="http://schemas.microsoft.com/office/word/2024/wordml/sdtformatlock" xmlns:w16se="http://schemas.microsoft.com/office/word/2015/wordml/symex" xmlns:wpg="http://schemas.microsoft.com/office/word/2010/wordprocessingGroup" xmlns:wpi="http://schemas.microsoft.com/office/word/2010/wordprocessingInk" xmlns:wne="http://schemas.microsoft.com/office/word/2006/wordml" xmlns:wps="http://schemas.microsoft.com/office/word/2010/wordprocessingShape" mc:Ignorable="w14 w15 w16se w16cid w16 w16cex w16sdtdh w16sdtfl w16du wp14">
   <w:p>
     <w:pPr>
       <w:pStyle w:val="Footer"/>
@@ -5638,7 +7065,7 @@
 </file>
 
 <file path=word/footnotes.xml><?xml version="1.0" encoding="utf-8"?>
-<w:footnotes xmlns:wpc="http://schemas.microsoft.com/office/word/2010/wordprocessingCanvas" xmlns:cx="http://schemas.microsoft.com/office/drawing/2014/chartex" xmlns:cx1="http://schemas.microsoft.com/office/drawing/2015/9/8/chartex" xmlns:cx2="http://schemas.microsoft.com/office/drawing/2015/10/21/chartex" xmlns:cx3="http://schemas.microsoft.com/office/drawing/2016/5/9/chartex" xmlns:cx4="http://schemas.microsoft.com/office/drawing/2016/5/10/chartex" xmlns:cx5="http://schemas.microsoft.com/office/drawing/2016/5/11/chartex" xmlns:cx6="http://schemas.microsoft.com/office/drawing/2016/5/12/chartex" xmlns:cx7="http://schemas.microsoft.com/office/drawing/2016/5/13/chartex" xmlns:cx8="http://schemas.microsoft.com/office/drawing/2016/5/14/chartex" xmlns:mc="http://schemas.openxmlformats.org/markup-compatibility/2006" xmlns:aink="http://schemas.microsoft.com/office/drawing/2016/ink" xmlns:am3d="http://schemas.microsoft.com/office/drawing/2017/model3d" xmlns:o="urn:schemas-microsoft-com:office:office" xmlns:oel="http://schemas.microsoft.com/office/2019/extlst" xmlns:r="http://schemas.openxmlformats.org/officeDocument/2006/relationships" xmlns:m="http://schemas.openxmlformats.org/officeDocument/2006/math" xmlns:v="urn:schemas-microsoft-com:vml" xmlns:wp14="http://schemas.microsoft.com/office/word/2010/wordprocessingDrawing" xmlns:wp="http://schemas.openxmlformats.org/drawingml/2006/wordprocessingDrawing" xmlns:w10="urn:schemas-microsoft-com:office:word" xmlns:w="http://schemas.openxmlformats.org/wordprocessingml/2006/main" xmlns:w14="http://schemas.microsoft.com/office/word/2010/wordml" xmlns:w15="http://schemas.microsoft.com/office/word/2012/wordml" xmlns:w16cex="http://schemas.microsoft.com/office/word/2018/wordml/cex" xmlns:w16cid="http://schemas.microsoft.com/office/word/2016/wordml/cid" xmlns:w16="http://schemas.microsoft.com/office/word/2018/wordml" xmlns:w16du="http://schemas.microsoft.com/office/word/2023/wordml/word16du" xmlns:w16sdtdh="http://schemas.microsoft.com/office/word/2020/wordml/sdtdatahash" xmlns:w16se="http://schemas.microsoft.com/office/word/2015/wordml/symex" xmlns:wpg="http://schemas.microsoft.com/office/word/2010/wordprocessingGroup" xmlns:wpi="http://schemas.microsoft.com/office/word/2010/wordprocessingInk" xmlns:wne="http://schemas.microsoft.com/office/word/2006/wordml" xmlns:wps="http://schemas.microsoft.com/office/word/2010/wordprocessingShape" mc:Ignorable="w14 w15 w16se w16cid w16 w16cex w16sdtdh wp14">
+<w:footnotes xmlns:wpc="http://schemas.microsoft.com/office/word/2010/wordprocessingCanvas" xmlns:cx="http://schemas.microsoft.com/office/drawing/2014/chartex" xmlns:cx1="http://schemas.microsoft.com/office/drawing/2015/9/8/chartex" xmlns:cx2="http://schemas.microsoft.com/office/drawing/2015/10/21/chartex" xmlns:cx3="http://schemas.microsoft.com/office/drawing/2016/5/9/chartex" xmlns:cx4="http://schemas.microsoft.com/office/drawing/2016/5/10/chartex" xmlns:cx5="http://schemas.microsoft.com/office/drawing/2016/5/11/chartex" xmlns:cx6="http://schemas.microsoft.com/office/drawing/2016/5/12/chartex" xmlns:cx7="http://schemas.microsoft.com/office/drawing/2016/5/13/chartex" xmlns:cx8="http://schemas.microsoft.com/office/drawing/2016/5/14/chartex" xmlns:mc="http://schemas.openxmlformats.org/markup-compatibility/2006" xmlns:aink="http://schemas.microsoft.com/office/drawing/2016/ink" xmlns:am3d="http://schemas.microsoft.com/office/drawing/2017/model3d" xmlns:o="urn:schemas-microsoft-com:office:office" xmlns:oel="http://schemas.microsoft.com/office/2019/extlst" xmlns:r="http://schemas.openxmlformats.org/officeDocument/2006/relationships" xmlns:m="http://schemas.openxmlformats.org/officeDocument/2006/math" xmlns:v="urn:schemas-microsoft-com:vml" xmlns:wp14="http://schemas.microsoft.com/office/word/2010/wordprocessingDrawing" xmlns:wp="http://schemas.openxmlformats.org/drawingml/2006/wordprocessingDrawing" xmlns:w10="urn:schemas-microsoft-com:office:word" xmlns:w="http://schemas.openxmlformats.org/wordprocessingml/2006/main" xmlns:w14="http://schemas.microsoft.com/office/word/2010/wordml" xmlns:w15="http://schemas.microsoft.com/office/word/2012/wordml" xmlns:w16cex="http://schemas.microsoft.com/office/word/2018/wordml/cex" xmlns:w16cid="http://schemas.microsoft.com/office/word/2016/wordml/cid" xmlns:w16="http://schemas.microsoft.com/office/word/2018/wordml" xmlns:w16du="http://schemas.microsoft.com/office/word/2023/wordml/word16du" xmlns:w16sdtdh="http://schemas.microsoft.com/office/word/2020/wordml/sdtdatahash" xmlns:w16sdtfl="http://schemas.microsoft.com/office/word/2024/wordml/sdtformatlock" xmlns:w16se="http://schemas.microsoft.com/office/word/2015/wordml/symex" xmlns:wpg="http://schemas.microsoft.com/office/word/2010/wordprocessingGroup" xmlns:wpi="http://schemas.microsoft.com/office/word/2010/wordprocessingInk" xmlns:wne="http://schemas.microsoft.com/office/word/2006/wordml" xmlns:wps="http://schemas.microsoft.com/office/word/2010/wordprocessingShape" mc:Ignorable="w14 w15 w16se w16cid w16 w16cex w16sdtdh w16sdtfl w16du wp14">
   <w:footnote w:type="separator" w:id="-1">
     <w:p>
       <w:r>
@@ -5657,7 +7084,7 @@
 </file>
 
 <file path=word/header1.xml><?xml version="1.0" encoding="utf-8"?>
-<w:hdr xmlns:wpc="http://schemas.microsoft.com/office/word/2010/wordprocessingCanvas" xmlns:cx="http://schemas.microsoft.com/office/drawing/2014/chartex" xmlns:cx1="http://schemas.microsoft.com/office/drawing/2015/9/8/chartex" xmlns:cx2="http://schemas.microsoft.com/office/drawing/2015/10/21/chartex" xmlns:cx3="http://schemas.microsoft.com/office/drawing/2016/5/9/chartex" xmlns:cx4="http://schemas.microsoft.com/office/drawing/2016/5/10/chartex" xmlns:cx5="http://schemas.microsoft.com/office/drawing/2016/5/11/chartex" xmlns:cx6="http://schemas.microsoft.com/office/drawing/2016/5/12/chartex" xmlns:cx7="http://schemas.microsoft.com/office/drawing/2016/5/13/chartex" xmlns:cx8="http://schemas.microsoft.com/office/drawing/2016/5/14/chartex" xmlns:mc="http://schemas.openxmlformats.org/markup-compatibility/2006" xmlns:aink="http://schemas.microsoft.com/office/drawing/2016/ink" xmlns:am3d="http://schemas.microsoft.com/office/drawing/2017/model3d" xmlns:o="urn:schemas-microsoft-com:office:office" xmlns:oel="http://schemas.microsoft.com/office/2019/extlst" xmlns:r="http://schemas.openxmlformats.org/officeDocument/2006/relationships" xmlns:m="http://schemas.openxmlformats.org/officeDocument/2006/math" xmlns:v="urn:schemas-microsoft-com:vml" xmlns:wp14="http://schemas.microsoft.com/office/word/2010/wordprocessingDrawing" xmlns:wp="http://schemas.openxmlformats.org/drawingml/2006/wordprocessingDrawing" xmlns:w10="urn:schemas-microsoft-com:office:word" xmlns:w="http://schemas.openxmlformats.org/wordprocessingml/2006/main" xmlns:w14="http://schemas.microsoft.com/office/word/2010/wordml" xmlns:w15="http://schemas.microsoft.com/office/word/2012/wordml" xmlns:w16cex="http://schemas.microsoft.com/office/word/2018/wordml/cex" xmlns:w16cid="http://schemas.microsoft.com/office/word/2016/wordml/cid" xmlns:w16="http://schemas.microsoft.com/office/word/2018/wordml" xmlns:w16du="http://schemas.microsoft.com/office/word/2023/wordml/word16du" xmlns:w16sdtdh="http://schemas.microsoft.com/office/word/2020/wordml/sdtdatahash" xmlns:w16se="http://schemas.microsoft.com/office/word/2015/wordml/symex" xmlns:wpg="http://schemas.microsoft.com/office/word/2010/wordprocessingGroup" xmlns:wpi="http://schemas.microsoft.com/office/word/2010/wordprocessingInk" xmlns:wne="http://schemas.microsoft.com/office/word/2006/wordml" xmlns:wps="http://schemas.microsoft.com/office/word/2010/wordprocessingShape" mc:Ignorable="w14 w15 w16se w16cid w16 w16cex w16sdtdh wp14">
+<w:hdr xmlns:wpc="http://schemas.microsoft.com/office/word/2010/wordprocessingCanvas" xmlns:cx="http://schemas.microsoft.com/office/drawing/2014/chartex" xmlns:cx1="http://schemas.microsoft.com/office/drawing/2015/9/8/chartex" xmlns:cx2="http://schemas.microsoft.com/office/drawing/2015/10/21/chartex" xmlns:cx3="http://schemas.microsoft.com/office/drawing/2016/5/9/chartex" xmlns:cx4="http://schemas.microsoft.com/office/drawing/2016/5/10/chartex" xmlns:cx5="http://schemas.microsoft.com/office/drawing/2016/5/11/chartex" xmlns:cx6="http://schemas.microsoft.com/office/drawing/2016/5/12/chartex" xmlns:cx7="http://schemas.microsoft.com/office/drawing/2016/5/13/chartex" xmlns:cx8="http://schemas.microsoft.com/office/drawing/2016/5/14/chartex" xmlns:mc="http://schemas.openxmlformats.org/markup-compatibility/2006" xmlns:aink="http://schemas.microsoft.com/office/drawing/2016/ink" xmlns:am3d="http://schemas.microsoft.com/office/drawing/2017/model3d" xmlns:o="urn:schemas-microsoft-com:office:office" xmlns:oel="http://schemas.microsoft.com/office/2019/extlst" xmlns:r="http://schemas.openxmlformats.org/officeDocument/2006/relationships" xmlns:m="http://schemas.openxmlformats.org/officeDocument/2006/math" xmlns:v="urn:schemas-microsoft-com:vml" xmlns:wp14="http://schemas.microsoft.com/office/word/2010/wordprocessingDrawing" xmlns:wp="http://schemas.openxmlformats.org/drawingml/2006/wordprocessingDrawing" xmlns:w10="urn:schemas-microsoft-com:office:word" xmlns:w="http://schemas.openxmlformats.org/wordprocessingml/2006/main" xmlns:w14="http://schemas.microsoft.com/office/word/2010/wordml" xmlns:w15="http://schemas.microsoft.com/office/word/2012/wordml" xmlns:w16cex="http://schemas.microsoft.com/office/word/2018/wordml/cex" xmlns:w16cid="http://schemas.microsoft.com/office/word/2016/wordml/cid" xmlns:w16="http://schemas.microsoft.com/office/word/2018/wordml" xmlns:w16du="http://schemas.microsoft.com/office/word/2023/wordml/word16du" xmlns:w16sdtdh="http://schemas.microsoft.com/office/word/2020/wordml/sdtdatahash" xmlns:w16sdtfl="http://schemas.microsoft.com/office/word/2024/wordml/sdtformatlock" xmlns:w16se="http://schemas.microsoft.com/office/word/2015/wordml/symex" xmlns:wpg="http://schemas.microsoft.com/office/word/2010/wordprocessingGroup" xmlns:wpi="http://schemas.microsoft.com/office/word/2010/wordprocessingInk" xmlns:wne="http://schemas.microsoft.com/office/word/2006/wordml" xmlns:wps="http://schemas.microsoft.com/office/word/2010/wordprocessingShape" mc:Ignorable="w14 w15 w16se w16cid w16 w16cex w16sdtdh w16sdtfl w16du wp14">
   <w:p>
     <w:pPr>
       <w:pStyle w:val="Header"/>
@@ -5667,7 +7094,7 @@
 </file>
 
 <file path=word/header2.xml><?xml version="1.0" encoding="utf-8"?>
-<w:hdr xmlns:wpc="http://schemas.microsoft.com/office/word/2010/wordprocessingCanvas" xmlns:cx="http://schemas.microsoft.com/office/drawing/2014/chartex" xmlns:cx1="http://schemas.microsoft.com/office/drawing/2015/9/8/chartex" xmlns:cx2="http://schemas.microsoft.com/office/drawing/2015/10/21/chartex" xmlns:cx3="http://schemas.microsoft.com/office/drawing/2016/5/9/chartex" xmlns:cx4="http://schemas.microsoft.com/office/drawing/2016/5/10/chartex" xmlns:cx5="http://schemas.microsoft.com/office/drawing/2016/5/11/chartex" xmlns:cx6="http://schemas.microsoft.com/office/drawing/2016/5/12/chartex" xmlns:cx7="http://schemas.microsoft.com/office/drawing/2016/5/13/chartex" xmlns:cx8="http://schemas.microsoft.com/office/drawing/2016/5/14/chartex" xmlns:mc="http://schemas.openxmlformats.org/markup-compatibility/2006" xmlns:aink="http://schemas.microsoft.com/office/drawing/2016/ink" xmlns:am3d="http://schemas.microsoft.com/office/drawing/2017/model3d" xmlns:o="urn:schemas-microsoft-com:office:office" xmlns:oel="http://schemas.microsoft.com/office/2019/extlst" xmlns:r="http://schemas.openxmlformats.org/officeDocument/2006/relationships" xmlns:m="http://schemas.openxmlformats.org/officeDocument/2006/math" xmlns:v="urn:schemas-microsoft-com:vml" xmlns:wp14="http://schemas.microsoft.com/office/word/2010/wordprocessingDrawing" xmlns:wp="http://schemas.openxmlformats.org/drawingml/2006/wordprocessingDrawing" xmlns:w10="urn:schemas-microsoft-com:office:word" xmlns:w="http://schemas.openxmlformats.org/wordprocessingml/2006/main" xmlns:w14="http://schemas.microsoft.com/office/word/2010/wordml" xmlns:w15="http://schemas.microsoft.com/office/word/2012/wordml" xmlns:w16cex="http://schemas.microsoft.com/office/word/2018/wordml/cex" xmlns:w16cid="http://schemas.microsoft.com/office/word/2016/wordml/cid" xmlns:w16="http://schemas.microsoft.com/office/word/2018/wordml" xmlns:w16du="http://schemas.microsoft.com/office/word/2023/wordml/word16du" xmlns:w16sdtdh="http://schemas.microsoft.com/office/word/2020/wordml/sdtdatahash" xmlns:w16se="http://schemas.microsoft.com/office/word/2015/wordml/symex" xmlns:wpg="http://schemas.microsoft.com/office/word/2010/wordprocessingGroup" xmlns:wpi="http://schemas.microsoft.com/office/word/2010/wordprocessingInk" xmlns:wne="http://schemas.microsoft.com/office/word/2006/wordml" xmlns:wps="http://schemas.microsoft.com/office/word/2010/wordprocessingShape" mc:Ignorable="w14 w15 w16se w16cid w16 w16cex w16sdtdh wp14">
+<w:hdr xmlns:wpc="http://schemas.microsoft.com/office/word/2010/wordprocessingCanvas" xmlns:cx="http://schemas.microsoft.com/office/drawing/2014/chartex" xmlns:cx1="http://schemas.microsoft.com/office/drawing/2015/9/8/chartex" xmlns:cx2="http://schemas.microsoft.com/office/drawing/2015/10/21/chartex" xmlns:cx3="http://schemas.microsoft.com/office/drawing/2016/5/9/chartex" xmlns:cx4="http://schemas.microsoft.com/office/drawing/2016/5/10/chartex" xmlns:cx5="http://schemas.microsoft.com/office/drawing/2016/5/11/chartex" xmlns:cx6="http://schemas.microsoft.com/office/drawing/2016/5/12/chartex" xmlns:cx7="http://schemas.microsoft.com/office/drawing/2016/5/13/chartex" xmlns:cx8="http://schemas.microsoft.com/office/drawing/2016/5/14/chartex" xmlns:mc="http://schemas.openxmlformats.org/markup-compatibility/2006" xmlns:aink="http://schemas.microsoft.com/office/drawing/2016/ink" xmlns:am3d="http://schemas.microsoft.com/office/drawing/2017/model3d" xmlns:o="urn:schemas-microsoft-com:office:office" xmlns:oel="http://schemas.microsoft.com/office/2019/extlst" xmlns:r="http://schemas.openxmlformats.org/officeDocument/2006/relationships" xmlns:m="http://schemas.openxmlformats.org/officeDocument/2006/math" xmlns:v="urn:schemas-microsoft-com:vml" xmlns:wp14="http://schemas.microsoft.com/office/word/2010/wordprocessingDrawing" xmlns:wp="http://schemas.openxmlformats.org/drawingml/2006/wordprocessingDrawing" xmlns:w10="urn:schemas-microsoft-com:office:word" xmlns:w="http://schemas.openxmlformats.org/wordprocessingml/2006/main" xmlns:w14="http://schemas.microsoft.com/office/word/2010/wordml" xmlns:w15="http://schemas.microsoft.com/office/word/2012/wordml" xmlns:w16cex="http://schemas.microsoft.com/office/word/2018/wordml/cex" xmlns:w16cid="http://schemas.microsoft.com/office/word/2016/wordml/cid" xmlns:w16="http://schemas.microsoft.com/office/word/2018/wordml" xmlns:w16du="http://schemas.microsoft.com/office/word/2023/wordml/word16du" xmlns:w16sdtdh="http://schemas.microsoft.com/office/word/2020/wordml/sdtdatahash" xmlns:w16sdtfl="http://schemas.microsoft.com/office/word/2024/wordml/sdtformatlock" xmlns:w16se="http://schemas.microsoft.com/office/word/2015/wordml/symex" xmlns:wpg="http://schemas.microsoft.com/office/word/2010/wordprocessingGroup" xmlns:wpi="http://schemas.microsoft.com/office/word/2010/wordprocessingInk" xmlns:wne="http://schemas.microsoft.com/office/word/2006/wordml" xmlns:wps="http://schemas.microsoft.com/office/word/2010/wordprocessingShape" mc:Ignorable="w14 w15 w16se w16cid w16 w16cex w16sdtdh w16sdtfl w16du wp14">
   <w:p>
     <w:pPr>
       <w:pStyle w:val="Header"/>
@@ -5691,7 +7118,7 @@
 </file>
 
 <file path=word/header3.xml><?xml version="1.0" encoding="utf-8"?>
-<w:hdr xmlns:wpc="http://schemas.microsoft.com/office/word/2010/wordprocessingCanvas" xmlns:cx="http://schemas.microsoft.com/office/drawing/2014/chartex" xmlns:cx1="http://schemas.microsoft.com/office/drawing/2015/9/8/chartex" xmlns:cx2="http://schemas.microsoft.com/office/drawing/2015/10/21/chartex" xmlns:cx3="http://schemas.microsoft.com/office/drawing/2016/5/9/chartex" xmlns:cx4="http://schemas.microsoft.com/office/drawing/2016/5/10/chartex" xmlns:cx5="http://schemas.microsoft.com/office/drawing/2016/5/11/chartex" xmlns:cx6="http://schemas.microsoft.com/office/drawing/2016/5/12/chartex" xmlns:cx7="http://schemas.microsoft.com/office/drawing/2016/5/13/chartex" xmlns:cx8="http://schemas.microsoft.com/office/drawing/2016/5/14/chartex" xmlns:mc="http://schemas.openxmlformats.org/markup-compatibility/2006" xmlns:aink="http://schemas.microsoft.com/office/drawing/2016/ink" xmlns:am3d="http://schemas.microsoft.com/office/drawing/2017/model3d" xmlns:o="urn:schemas-microsoft-com:office:office" xmlns:oel="http://schemas.microsoft.com/office/2019/extlst" xmlns:r="http://schemas.openxmlformats.org/officeDocument/2006/relationships" xmlns:m="http://schemas.openxmlformats.org/officeDocument/2006/math" xmlns:v="urn:schemas-microsoft-com:vml" xmlns:wp14="http://schemas.microsoft.com/office/word/2010/wordprocessingDrawing" xmlns:wp="http://schemas.openxmlformats.org/drawingml/2006/wordprocessingDrawing" xmlns:w10="urn:schemas-microsoft-com:office:word" xmlns:w="http://schemas.openxmlformats.org/wordprocessingml/2006/main" xmlns:w14="http://schemas.microsoft.com/office/word/2010/wordml" xmlns:w15="http://schemas.microsoft.com/office/word/2012/wordml" xmlns:w16cex="http://schemas.microsoft.com/office/word/2018/wordml/cex" xmlns:w16cid="http://schemas.microsoft.com/office/word/2016/wordml/cid" xmlns:w16="http://schemas.microsoft.com/office/word/2018/wordml" xmlns:w16du="http://schemas.microsoft.com/office/word/2023/wordml/word16du" xmlns:w16sdtdh="http://schemas.microsoft.com/office/word/2020/wordml/sdtdatahash" xmlns:w16se="http://schemas.microsoft.com/office/word/2015/wordml/symex" xmlns:wpg="http://schemas.microsoft.com/office/word/2010/wordprocessingGroup" xmlns:wpi="http://schemas.microsoft.com/office/word/2010/wordprocessingInk" xmlns:wne="http://schemas.microsoft.com/office/word/2006/wordml" xmlns:wps="http://schemas.microsoft.com/office/word/2010/wordprocessingShape" mc:Ignorable="w14 w15 w16se w16cid w16 w16cex w16sdtdh wp14">
+<w:hdr xmlns:wpc="http://schemas.microsoft.com/office/word/2010/wordprocessingCanvas" xmlns:cx="http://schemas.microsoft.com/office/drawing/2014/chartex" xmlns:cx1="http://schemas.microsoft.com/office/drawing/2015/9/8/chartex" xmlns:cx2="http://schemas.microsoft.com/office/drawing/2015/10/21/chartex" xmlns:cx3="http://schemas.microsoft.com/office/drawing/2016/5/9/chartex" xmlns:cx4="http://schemas.microsoft.com/office/drawing/2016/5/10/chartex" xmlns:cx5="http://schemas.microsoft.com/office/drawing/2016/5/11/chartex" xmlns:cx6="http://schemas.microsoft.com/office/drawing/2016/5/12/chartex" xmlns:cx7="http://schemas.microsoft.com/office/drawing/2016/5/13/chartex" xmlns:cx8="http://schemas.microsoft.com/office/drawing/2016/5/14/chartex" xmlns:mc="http://schemas.openxmlformats.org/markup-compatibility/2006" xmlns:aink="http://schemas.microsoft.com/office/drawing/2016/ink" xmlns:am3d="http://schemas.microsoft.com/office/drawing/2017/model3d" xmlns:o="urn:schemas-microsoft-com:office:office" xmlns:oel="http://schemas.microsoft.com/office/2019/extlst" xmlns:r="http://schemas.openxmlformats.org/officeDocument/2006/relationships" xmlns:m="http://schemas.openxmlformats.org/officeDocument/2006/math" xmlns:v="urn:schemas-microsoft-com:vml" xmlns:wp14="http://schemas.microsoft.com/office/word/2010/wordprocessingDrawing" xmlns:wp="http://schemas.openxmlformats.org/drawingml/2006/wordprocessingDrawing" xmlns:w10="urn:schemas-microsoft-com:office:word" xmlns:w="http://schemas.openxmlformats.org/wordprocessingml/2006/main" xmlns:w14="http://schemas.microsoft.com/office/word/2010/wordml" xmlns:w15="http://schemas.microsoft.com/office/word/2012/wordml" xmlns:w16cex="http://schemas.microsoft.com/office/word/2018/wordml/cex" xmlns:w16cid="http://schemas.microsoft.com/office/word/2016/wordml/cid" xmlns:w16="http://schemas.microsoft.com/office/word/2018/wordml" xmlns:w16du="http://schemas.microsoft.com/office/word/2023/wordml/word16du" xmlns:w16sdtdh="http://schemas.microsoft.com/office/word/2020/wordml/sdtdatahash" xmlns:w16sdtfl="http://schemas.microsoft.com/office/word/2024/wordml/sdtformatlock" xmlns:w16se="http://schemas.microsoft.com/office/word/2015/wordml/symex" xmlns:wpg="http://schemas.microsoft.com/office/word/2010/wordprocessingGroup" xmlns:wpi="http://schemas.microsoft.com/office/word/2010/wordprocessingInk" xmlns:wne="http://schemas.microsoft.com/office/word/2006/wordml" xmlns:wps="http://schemas.microsoft.com/office/word/2010/wordprocessingShape" mc:Ignorable="w14 w15 w16se w16cid w16 w16cex w16sdtdh w16sdtfl w16du wp14">
   <w:p>
     <w:pPr>
       <w:pStyle w:val="Header"/>
@@ -5701,7 +7128,7 @@
 </file>
 
 <file path=word/styles.xml><?xml version="1.0" encoding="utf-8"?>
-<w:styles xmlns:mc="http://schemas.openxmlformats.org/markup-compatibility/2006" xmlns:r="http://schemas.openxmlformats.org/officeDocument/2006/relationships" xmlns:w="http://schemas.openxmlformats.org/wordprocessingml/2006/main" xmlns:w14="http://schemas.microsoft.com/office/word/2010/wordml" xmlns:w15="http://schemas.microsoft.com/office/word/2012/wordml" xmlns:w16cex="http://schemas.microsoft.com/office/word/2018/wordml/cex" xmlns:w16cid="http://schemas.microsoft.com/office/word/2016/wordml/cid" xmlns:w16="http://schemas.microsoft.com/office/word/2018/wordml" xmlns:w16sdtdh="http://schemas.microsoft.com/office/word/2020/wordml/sdtdatahash" xmlns:w16se="http://schemas.microsoft.com/office/word/2015/wordml/symex" mc:Ignorable="w14 w15 w16se w16cid w16 w16cex w16sdtdh">
+<w:styles xmlns:mc="http://schemas.openxmlformats.org/markup-compatibility/2006" xmlns:r="http://schemas.openxmlformats.org/officeDocument/2006/relationships" xmlns:w="http://schemas.openxmlformats.org/wordprocessingml/2006/main" xmlns:w14="http://schemas.microsoft.com/office/word/2010/wordml" xmlns:w15="http://schemas.microsoft.com/office/word/2012/wordml" xmlns:w16cex="http://schemas.microsoft.com/office/word/2018/wordml/cex" xmlns:w16cid="http://schemas.microsoft.com/office/word/2016/wordml/cid" xmlns:w16="http://schemas.microsoft.com/office/word/2018/wordml" xmlns:w16du="http://schemas.microsoft.com/office/word/2023/wordml/word16du" xmlns:w16sdtdh="http://schemas.microsoft.com/office/word/2020/wordml/sdtdatahash" xmlns:w16sdtfl="http://schemas.microsoft.com/office/word/2024/wordml/sdtformatlock" xmlns:w16se="http://schemas.microsoft.com/office/word/2015/wordml/symex" mc:Ignorable="w14 w15 w16se w16cid w16 w16cex w16sdtdh w16sdtfl w16du">
   <w:docDefaults>
     <w:rPrDefault>
       <w:rPr>

</xml_diff>